<commit_message>
Changed Part 3.4 (Input Stream Verarbeitung) to reflect change from JavaScript to Java-EE
</commit_message>
<xml_diff>
--- a/Documentation/Architektur_und_Umsetzungsdokumentation.docx
+++ b/Documentation/Architektur_und_Umsetzungsdokumentation.docx
@@ -1,6 +1,6 @@
 
 <file path=word/document.xml><?xml version="1.0" encoding="utf-8"?>
-<w:document xmlns:wpc="http://schemas.microsoft.com/office/word/2010/wordprocessingCanvas" xmlns:mc="http://schemas.openxmlformats.org/markup-compatibility/2006" xmlns:o="urn:schemas-microsoft-com:office:office" xmlns:r="http://schemas.openxmlformats.org/officeDocument/2006/relationships" xmlns:m="http://schemas.openxmlformats.org/officeDocument/2006/math" xmlns:v="urn:schemas-microsoft-com:vml" xmlns:wp14="http://schemas.microsoft.com/office/word/2010/wordprocessingDrawing" xmlns:wp="http://schemas.openxmlformats.org/drawingml/2006/wordprocessingDrawing" xmlns:w10="urn:schemas-microsoft-com:office:word" xmlns:w="http://schemas.openxmlformats.org/wordprocessingml/2006/main" xmlns:w14="http://schemas.microsoft.com/office/word/2010/wordml" xmlns:w15="http://schemas.microsoft.com/office/word/2012/wordml" xmlns:wpg="http://schemas.microsoft.com/office/word/2010/wordprocessingGroup" xmlns:wpi="http://schemas.microsoft.com/office/word/2010/wordprocessingInk" xmlns:wne="http://schemas.microsoft.com/office/word/2006/wordml" xmlns:wps="http://schemas.microsoft.com/office/word/2010/wordprocessingShape" mc:Ignorable="w14 w15 wp14">
+<w:document xmlns:wpc="http://schemas.microsoft.com/office/word/2010/wordprocessingCanvas" xmlns:mo="http://schemas.microsoft.com/office/mac/office/2008/main" xmlns:mc="http://schemas.openxmlformats.org/markup-compatibility/2006" xmlns:mv="urn:schemas-microsoft-com:mac:vml" xmlns:o="urn:schemas-microsoft-com:office:office" xmlns:r="http://schemas.openxmlformats.org/officeDocument/2006/relationships" xmlns:m="http://schemas.openxmlformats.org/officeDocument/2006/math" xmlns:v="urn:schemas-microsoft-com:vml" xmlns:wp14="http://schemas.microsoft.com/office/word/2010/wordprocessingDrawing" xmlns:wp="http://schemas.openxmlformats.org/drawingml/2006/wordprocessingDrawing" xmlns:w10="urn:schemas-microsoft-com:office:word" xmlns:w="http://schemas.openxmlformats.org/wordprocessingml/2006/main" xmlns:w14="http://schemas.microsoft.com/office/word/2010/wordml" xmlns:wpg="http://schemas.microsoft.com/office/word/2010/wordprocessingGroup" xmlns:wpi="http://schemas.microsoft.com/office/word/2010/wordprocessingInk" xmlns:wne="http://schemas.microsoft.com/office/word/2006/wordml" xmlns:wps="http://schemas.microsoft.com/office/word/2010/wordprocessingShape" mc:Ignorable="w14 wp14">
   <w:body>
     <w:sdt>
       <w:sdtPr>
@@ -15,6 +15,7 @@
           <w:docPartUnique/>
         </w:docPartObj>
       </w:sdtPr>
+      <w:sdtEndPr/>
       <w:sdtContent>
         <w:tbl>
           <w:tblPr>
@@ -183,6 +184,7 @@
                   <w:listItem w:displayText="Ihre Ansprechpartnerin:" w:value="Ihre Ansprechpartnerin:"/>
                 </w:comboBox>
               </w:sdtPr>
+              <w:sdtEndPr/>
               <w:sdtContent>
                 <w:tc>
                   <w:tcPr>
@@ -245,6 +247,7 @@
               <w:sdtPr>
                 <w:id w:val="10614481"/>
               </w:sdtPr>
+              <w:sdtEndPr/>
               <w:sdtContent>
                 <w:tc>
                   <w:tcPr>
@@ -293,6 +296,7 @@
               <w:sdtPr>
                 <w:id w:val="-1438676971"/>
               </w:sdtPr>
+              <w:sdtEndPr/>
               <w:sdtContent>
                 <w:tc>
                   <w:tcPr>
@@ -440,6 +444,7 @@
                 <w:showingPlcHdr/>
                 <w:picture/>
               </w:sdtPr>
+              <w:sdtEndPr/>
               <w:sdtContent>
                 <w:tc>
                   <w:tcPr>
@@ -482,7 +487,7 @@
                                   </pic:cNvPicPr>
                                 </pic:nvPicPr>
                                 <pic:blipFill>
-                                  <a:blip r:embed="rId7">
+                                  <a:blip r:embed="rId8">
                                     <a:extLst>
                                       <a:ext uri="{28A0092B-C50C-407E-A947-70E740481C1C}">
                                         <a14:useLocalDpi xmlns:a14="http://schemas.microsoft.com/office/drawing/2010/main" val="0"/>
@@ -523,10 +528,10 @@
         <w:p>
           <w:pPr>
             <w:sectPr>
-              <w:headerReference w:type="default" r:id="rId8"/>
-              <w:footerReference w:type="default" r:id="rId9"/>
-              <w:headerReference w:type="first" r:id="rId10"/>
-              <w:footerReference w:type="first" r:id="rId11"/>
+              <w:headerReference w:type="default" r:id="rId9"/>
+              <w:footerReference w:type="default" r:id="rId10"/>
+              <w:headerReference w:type="first" r:id="rId11"/>
+              <w:footerReference w:type="first" r:id="rId12"/>
               <w:pgSz w:w="11906" w:h="16838" w:code="9"/>
               <w:pgMar w:top="1418" w:right="566" w:bottom="1134" w:left="5103" w:header="709" w:footer="454" w:gutter="0"/>
               <w:cols w:space="708"/>
@@ -544,7 +549,6 @@
           <w:lang w:val="en-US"/>
         </w:rPr>
       </w:pPr>
-      <w:proofErr w:type="spellStart"/>
       <w:r>
         <w:rPr>
           <w:lang w:val="en-US"/>
@@ -552,7 +556,6 @@
         <w:lastRenderedPageBreak/>
         <w:t>Inhaltsverzeichnis</w:t>
       </w:r>
-      <w:proofErr w:type="spellEnd"/>
     </w:p>
     <w:p>
       <w:pPr>
@@ -3022,15 +3025,7 @@
     </w:p>
     <w:p>
       <w:r>
-        <w:t xml:space="preserve">Das Ziel des Gesamtprojektes ist es schnell und einfach Daten aus </w:t>
-      </w:r>
-      <w:proofErr w:type="spellStart"/>
-      <w:r>
-        <w:t>Social</w:t>
-      </w:r>
-      <w:proofErr w:type="spellEnd"/>
-      <w:r>
-        <w:t xml:space="preserve"> Media Plattformen auf dem iPad zu visualisieren. </w:t>
+        <w:t xml:space="preserve">Das Ziel des Gesamtprojektes ist es schnell und einfach Daten aus Social Media Plattformen auf dem iPad zu visualisieren. </w:t>
       </w:r>
     </w:p>
     <w:p/>
@@ -3051,19 +3046,11 @@
           <w:b/>
         </w:rPr>
       </w:pPr>
-      <w:proofErr w:type="spellStart"/>
       <w:r>
         <w:rPr>
           <w:b/>
         </w:rPr>
-        <w:t>Social</w:t>
-      </w:r>
-      <w:proofErr w:type="spellEnd"/>
-      <w:r>
-        <w:rPr>
-          <w:b/>
-        </w:rPr>
-        <w:t xml:space="preserve"> Brand Monitor</w:t>
+        <w:t>Social Brand Monitor</w:t>
       </w:r>
     </w:p>
     <w:p>
@@ -3072,23 +3059,7 @@
         <w:ind w:left="426"/>
       </w:pPr>
       <w:r>
-        <w:t xml:space="preserve">Der </w:t>
-      </w:r>
-      <w:proofErr w:type="spellStart"/>
-      <w:r>
-        <w:t>Social</w:t>
-      </w:r>
-      <w:proofErr w:type="spellEnd"/>
-      <w:r>
-        <w:t xml:space="preserve"> Brand Monitor zeigt die Stimmung von Internetnutzern auf Facebook, Twitter und Co. gegenüber Firmen und ihren Produkten, indem die </w:t>
-      </w:r>
-      <w:proofErr w:type="spellStart"/>
-      <w:r>
-        <w:t>Tweets</w:t>
-      </w:r>
-      <w:proofErr w:type="spellEnd"/>
-      <w:r>
-        <w:t xml:space="preserve"> und Posts auf ihre jeweilige Meinung (positiv oder negativ) hin untersucht und nach verschiedenen Kriterien ausgewertet werden.</w:t>
+        <w:t>Der Social Brand Monitor zeigt die Stimmung von Internetnutzern auf Facebook, Twitter und Co. gegenüber Firmen und ihren Produkten, indem die Tweets und Posts auf ihre jeweilige Meinung (positiv oder negativ) hin untersucht und nach verschiedenen Kriterien ausgewertet werden.</w:t>
       </w:r>
     </w:p>
     <w:p>
@@ -3103,19 +3074,11 @@
           <w:b/>
         </w:rPr>
       </w:pPr>
-      <w:proofErr w:type="spellStart"/>
       <w:r>
         <w:rPr>
           <w:b/>
         </w:rPr>
-        <w:t>Competition</w:t>
-      </w:r>
-      <w:proofErr w:type="spellEnd"/>
-      <w:r>
-        <w:rPr>
-          <w:b/>
-        </w:rPr>
-        <w:t xml:space="preserve"> Monitor</w:t>
+        <w:t>Competition Monitor</w:t>
       </w:r>
     </w:p>
     <w:p>
@@ -3124,23 +3087,7 @@
         <w:ind w:left="426"/>
       </w:pPr>
       <w:r>
-        <w:t xml:space="preserve">Der </w:t>
-      </w:r>
-      <w:proofErr w:type="spellStart"/>
-      <w:r>
-        <w:t>Competition</w:t>
-      </w:r>
-      <w:proofErr w:type="spellEnd"/>
-      <w:r>
-        <w:t xml:space="preserve"> Monitor vergleicht die Anzahl an </w:t>
-      </w:r>
-      <w:proofErr w:type="spellStart"/>
-      <w:r>
-        <w:t>Likes</w:t>
-      </w:r>
-      <w:proofErr w:type="spellEnd"/>
-      <w:r>
-        <w:t xml:space="preserve"> auf Facebook eines Unternehmens mit denen ihrer Mitbewerber und stellt diese als Graphen dar.</w:t>
+        <w:t>Der Competition Monitor vergleicht die Anzahl an Likes auf Facebook eines Unternehmens mit denen ihrer Mitbewerber und stellt diese als Graphen dar.</w:t>
       </w:r>
     </w:p>
     <w:p/>
@@ -3149,21 +3096,8 @@
         <w:pStyle w:val="berschrift2"/>
       </w:pPr>
       <w:bookmarkStart w:id="6" w:name="_Toc256261153"/>
-      <w:proofErr w:type="spellStart"/>
-      <w:r>
-        <w:t>Use</w:t>
-      </w:r>
-      <w:proofErr w:type="spellEnd"/>
-      <w:r>
-        <w:t xml:space="preserve"> Case – </w:t>
-      </w:r>
-      <w:proofErr w:type="spellStart"/>
-      <w:r>
-        <w:t>Social</w:t>
-      </w:r>
-      <w:proofErr w:type="spellEnd"/>
-      <w:r>
-        <w:t xml:space="preserve"> Brand Monitor</w:t>
+      <w:r>
+        <w:t>Use Case – Social Brand Monitor</w:t>
       </w:r>
       <w:bookmarkEnd w:id="6"/>
     </w:p>
@@ -3211,15 +3145,7 @@
         <w:t xml:space="preserve">die Stimmung in einzelnen Regionen einsehen und </w:t>
       </w:r>
       <w:r>
-        <w:t xml:space="preserve">bis auf einzelne </w:t>
-      </w:r>
-      <w:proofErr w:type="spellStart"/>
-      <w:r>
-        <w:t>Tweets</w:t>
-      </w:r>
-      <w:proofErr w:type="spellEnd"/>
-      <w:r>
-        <w:t xml:space="preserve"> oder Facebook-Posts </w:t>
+        <w:t xml:space="preserve">bis auf einzelne Tweets oder Facebook-Posts </w:t>
       </w:r>
       <w:r>
         <w:t>navigieren</w:t>
@@ -3234,43 +3160,14 @@
         <w:pStyle w:val="berschrift2"/>
       </w:pPr>
       <w:bookmarkStart w:id="7" w:name="_Toc256261154"/>
-      <w:proofErr w:type="spellStart"/>
-      <w:r>
-        <w:t>Use</w:t>
-      </w:r>
-      <w:proofErr w:type="spellEnd"/>
-      <w:r>
-        <w:t xml:space="preserve"> Case – </w:t>
-      </w:r>
-      <w:proofErr w:type="spellStart"/>
-      <w:r>
-        <w:t>Competition</w:t>
-      </w:r>
-      <w:proofErr w:type="spellEnd"/>
-      <w:r>
-        <w:t xml:space="preserve"> Monitor</w:t>
+      <w:r>
+        <w:t>Use Case – Competition Monitor</w:t>
       </w:r>
       <w:bookmarkEnd w:id="7"/>
     </w:p>
     <w:p>
       <w:r>
-        <w:t xml:space="preserve">Der </w:t>
-      </w:r>
-      <w:proofErr w:type="spellStart"/>
-      <w:r>
-        <w:t>Competition</w:t>
-      </w:r>
-      <w:proofErr w:type="spellEnd"/>
-      <w:r>
-        <w:t xml:space="preserve"> Monitor dient dem Vergleich der Stimmung (gemessen anhand </w:t>
-      </w:r>
-      <w:proofErr w:type="spellStart"/>
-      <w:r>
-        <w:t>Likes</w:t>
-      </w:r>
-      <w:proofErr w:type="spellEnd"/>
-      <w:r>
-        <w:t>) auf Facebook des Unternehmens und direkten Konkurrenten. Hierfür werden Graphen herangezogen deren Datengrundlage sowohl global als auch von Nutzer einschränkbar auf Regionen sein sollen.</w:t>
+        <w:t>Der Competition Monitor dient dem Vergleich der Stimmung (gemessen anhand Likes) auf Facebook des Unternehmens und direkten Konkurrenten. Hierfür werden Graphen herangezogen deren Datengrundlage sowohl global als auch von Nutzer einschränkbar auf Regionen sein sollen.</w:t>
       </w:r>
     </w:p>
     <w:p/>
@@ -3303,41 +3200,15 @@
         <w:jc w:val="both"/>
       </w:pPr>
       <w:bookmarkStart w:id="8" w:name="_Toc256261155"/>
-      <w:proofErr w:type="spellStart"/>
       <w:r>
         <w:lastRenderedPageBreak/>
         <w:t>Mockup</w:t>
       </w:r>
       <w:bookmarkEnd w:id="8"/>
-      <w:proofErr w:type="spellEnd"/>
-    </w:p>
-    <w:p>
-      <w:r>
-        <w:t xml:space="preserve">Ausgehend von den Anforderungen und dem </w:t>
-      </w:r>
-      <w:proofErr w:type="spellStart"/>
-      <w:r>
-        <w:t>Use</w:t>
-      </w:r>
-      <w:proofErr w:type="spellEnd"/>
-      <w:r>
-        <w:t xml:space="preserve"> Case, werden in diesem Kapitel das </w:t>
-      </w:r>
-      <w:proofErr w:type="spellStart"/>
-      <w:r>
-        <w:t>Usability</w:t>
-      </w:r>
-      <w:proofErr w:type="spellEnd"/>
-      <w:r>
-        <w:t xml:space="preserve">-Konzept und der </w:t>
-      </w:r>
-      <w:proofErr w:type="spellStart"/>
-      <w:r>
-        <w:t>Mockup</w:t>
-      </w:r>
-      <w:proofErr w:type="spellEnd"/>
-      <w:r>
-        <w:t xml:space="preserve"> einer möglichen Oberfläche dargestellt. </w:t>
+    </w:p>
+    <w:p>
+      <w:r>
+        <w:t xml:space="preserve">Ausgehend von den Anforderungen und dem Use Case, werden in diesem Kapitel das Usability-Konzept und der Mockup einer möglichen Oberfläche dargestellt. </w:t>
       </w:r>
     </w:p>
     <w:p>
@@ -3356,27 +3227,14 @@
         <w:pStyle w:val="berschrift2"/>
       </w:pPr>
       <w:bookmarkStart w:id="9" w:name="_Toc256261156"/>
-      <w:proofErr w:type="spellStart"/>
-      <w:r>
-        <w:t>Usability</w:t>
-      </w:r>
-      <w:proofErr w:type="spellEnd"/>
-      <w:r>
-        <w:t xml:space="preserve"> Konzept</w:t>
+      <w:r>
+        <w:t>Usability Konzept</w:t>
       </w:r>
       <w:bookmarkEnd w:id="9"/>
     </w:p>
     <w:p>
       <w:r>
-        <w:t xml:space="preserve">Bei der Erarbeitung eines Bedienkonzeptes wurde davon ausgegangen, dass es im Wesentlichen zwei Handlungsebenen innerhalb der Benutzung der App gibt. Zum einen ist dies die Definition des lokalen, inhaltlichen und zeitlichen Rahmens, in welchem sich die Informationen bewegen sollen. Dies betrifft die Auswahl eines geografischen Gebietes, gegebenenfalls die Eingabe von </w:t>
-      </w:r>
-      <w:proofErr w:type="spellStart"/>
-      <w:r>
-        <w:t>Keywords</w:t>
-      </w:r>
-      <w:proofErr w:type="spellEnd"/>
-      <w:r>
-        <w:t>, die die Suche einschränken sollen und die Einschränkung auf einen bestimmten Zeitraum.</w:t>
+        <w:t>Bei der Erarbeitung eines Bedienkonzeptes wurde davon ausgegangen, dass es im Wesentlichen zwei Handlungsebenen innerhalb der Benutzung der App gibt. Zum einen ist dies die Definition des lokalen, inhaltlichen und zeitlichen Rahmens, in welchem sich die Informationen bewegen sollen. Dies betrifft die Auswahl eines geografischen Gebietes, gegebenenfalls die Eingabe von Keywords, die die Suche einschränken sollen und die Einschränkung auf einen bestimmten Zeitraum.</w:t>
       </w:r>
     </w:p>
     <w:p>
@@ -3468,7 +3326,7 @@
               </wp:anchor>
             </w:drawing>
           </mc:Choice>
-          <mc:Fallback>
+          <mc:Fallback xmlns:w15="http://schemas.microsoft.com/office/word/2012/wordml">
             <w:pict>
               <v:rect w14:anchorId="53CB58DD" id="Rechteck 11" o:spid="_x0000_s1026" style="position:absolute;margin-left:45pt;margin-top:14.1pt;width:135pt;height:126pt;z-index:251660288;visibility:visible;mso-wrap-style:square;mso-width-percent:0;mso-height-percent:0;mso-wrap-distance-left:9pt;mso-wrap-distance-top:0;mso-wrap-distance-right:9pt;mso-wrap-distance-bottom:0;mso-position-horizontal:absolute;mso-position-horizontal-relative:text;mso-position-vertical:absolute;mso-position-vertical-relative:text;mso-width-percent:0;mso-height-percent:0;mso-width-relative:margin;mso-height-relative:page;v-text-anchor:middle" o:gfxdata="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" fillcolor="#e5b8b7 [1301]" strokecolor="white [3212]">
                 <v:shadow on="t" color="black" opacity="22936f" origin=",.5" offset="0,.63889mm"/>
@@ -3550,7 +3408,7 @@
               </wp:anchor>
             </w:drawing>
           </mc:Choice>
-          <mc:Fallback>
+          <mc:Fallback xmlns:w15="http://schemas.microsoft.com/office/word/2012/wordml">
             <w:pict>
               <v:rect w14:anchorId="14E19CA4" id="Rechteck 10" o:spid="_x0000_s1026" style="position:absolute;margin-left:18pt;margin-top:14.1pt;width:27pt;height:126pt;z-index:251659264;visibility:visible;mso-wrap-style:square;mso-width-percent:0;mso-height-percent:0;mso-wrap-distance-left:9pt;mso-wrap-distance-top:0;mso-wrap-distance-right:9pt;mso-wrap-distance-bottom:0;mso-position-horizontal:absolute;mso-position-horizontal-relative:text;mso-position-vertical:absolute;mso-position-vertical-relative:text;mso-width-percent:0;mso-height-percent:0;mso-width-relative:page;mso-height-relative:page;v-text-anchor:middle" o:gfxdata="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" fillcolor="#c0504d [3205]" strokecolor="white">
                 <v:shadow on="t" color="black" opacity="22936f" origin=",.5" offset="0,.63889mm"/>
@@ -3581,7 +3439,7 @@
                     </pic:cNvPicPr>
                   </pic:nvPicPr>
                   <pic:blipFill>
-                    <a:blip r:embed="rId12">
+                    <a:blip r:embed="rId13">
                       <a:extLst>
                         <a:ext uri="{28A0092B-C50C-407E-A947-70E740481C1C}">
                           <a14:useLocalDpi xmlns:a14="http://schemas.microsoft.com/office/drawing/2010/main" val="0"/>
@@ -3625,14 +3483,27 @@
       <w:r>
         <w:t xml:space="preserve">Abbildung </w:t>
       </w:r>
-      <w:fldSimple w:instr=" SEQ Abbildung \* ARABIC ">
-        <w:r>
-          <w:rPr>
-            <w:noProof/>
-          </w:rPr>
-          <w:t>1</w:t>
-        </w:r>
-      </w:fldSimple>
+      <w:r>
+        <w:fldChar w:fldCharType="begin"/>
+      </w:r>
+      <w:r>
+        <w:instrText xml:space="preserve"> SEQ Abbildung \* ARABIC </w:instrText>
+      </w:r>
+      <w:r>
+        <w:fldChar w:fldCharType="separate"/>
+      </w:r>
+      <w:r>
+        <w:rPr>
+          <w:noProof/>
+        </w:rPr>
+        <w:t>1</w:t>
+      </w:r>
+      <w:r>
+        <w:rPr>
+          <w:noProof/>
+        </w:rPr>
+        <w:fldChar w:fldCharType="end"/>
+      </w:r>
       <w:r>
         <w:t xml:space="preserve"> – Struktur des UI</w:t>
       </w:r>
@@ -3665,13 +3536,8 @@
         <w:pStyle w:val="Aufzhlung"/>
       </w:pPr>
       <w:r>
-        <w:t xml:space="preserve">Eingabemöglichkeit von </w:t>
-      </w:r>
-      <w:proofErr w:type="spellStart"/>
-      <w:r>
-        <w:t>Keywords</w:t>
-      </w:r>
-      <w:proofErr w:type="spellEnd"/>
+        <w:t>Eingabemöglichkeit von Keywords</w:t>
+      </w:r>
     </w:p>
     <w:p>
       <w:pPr>
@@ -3750,7 +3616,7 @@
                     <pic:cNvPicPr/>
                   </pic:nvPicPr>
                   <pic:blipFill>
-                    <a:blip r:embed="rId13">
+                    <a:blip r:embed="rId14">
                       <a:extLst>
                         <a:ext uri="{28A0092B-C50C-407E-A947-70E740481C1C}">
                           <a14:useLocalDpi xmlns:a14="http://schemas.microsoft.com/office/drawing/2010/main" val="0"/>
@@ -3785,14 +3651,27 @@
       <w:r>
         <w:t xml:space="preserve">Abbildung </w:t>
       </w:r>
-      <w:fldSimple w:instr=" SEQ Abbildung \* ARABIC ">
-        <w:r>
-          <w:rPr>
-            <w:noProof/>
-          </w:rPr>
-          <w:t>2</w:t>
-        </w:r>
-      </w:fldSimple>
+      <w:r>
+        <w:fldChar w:fldCharType="begin"/>
+      </w:r>
+      <w:r>
+        <w:instrText xml:space="preserve"> SEQ Abbildung \* ARABIC </w:instrText>
+      </w:r>
+      <w:r>
+        <w:fldChar w:fldCharType="separate"/>
+      </w:r>
+      <w:r>
+        <w:rPr>
+          <w:noProof/>
+        </w:rPr>
+        <w:t>2</w:t>
+      </w:r>
+      <w:r>
+        <w:rPr>
+          <w:noProof/>
+        </w:rPr>
+        <w:fldChar w:fldCharType="end"/>
+      </w:r>
       <w:r>
         <w:t xml:space="preserve"> – Kartenansicht</w:t>
       </w:r>
@@ -3801,15 +3680,7 @@
     <w:p/>
     <w:p>
       <w:r>
-        <w:t xml:space="preserve">Mit einem </w:t>
-      </w:r>
-      <w:proofErr w:type="spellStart"/>
-      <w:r>
-        <w:t>Tap</w:t>
-      </w:r>
-      <w:proofErr w:type="spellEnd"/>
-      <w:r>
-        <w:t xml:space="preserve"> auf einen Marker wird an dieses Gebiet heran gezoomt: Es erscheinen jetzt Unterbereiche für dieses Gebiet.</w:t>
+        <w:t>Mit einem Tap auf einen Marker wird an dieses Gebiet heran gezoomt: Es erscheinen jetzt Unterbereiche für dieses Gebiet.</w:t>
       </w:r>
     </w:p>
     <w:p/>
@@ -3839,7 +3710,7 @@
                     </pic:cNvPicPr>
                   </pic:nvPicPr>
                   <pic:blipFill>
-                    <a:blip r:embed="rId14">
+                    <a:blip r:embed="rId15">
                       <a:extLst>
                         <a:ext uri="{28A0092B-C50C-407E-A947-70E740481C1C}">
                           <a14:useLocalDpi xmlns:a14="http://schemas.microsoft.com/office/drawing/2010/main" val="0"/>
@@ -3913,23 +3784,7 @@
     </w:p>
     <w:p>
       <w:r>
-        <w:t xml:space="preserve">Direkt über der </w:t>
-      </w:r>
-      <w:proofErr w:type="gramStart"/>
-      <w:r>
-        <w:t>Einstellung  der</w:t>
-      </w:r>
-      <w:proofErr w:type="gramEnd"/>
-      <w:r>
-        <w:t xml:space="preserve"> Werte-Details besteht die Möglichkeit zwischen einer grafischen und einer tabellarischen Darstellung. Ein </w:t>
-      </w:r>
-      <w:proofErr w:type="spellStart"/>
-      <w:r>
-        <w:t>Tap</w:t>
-      </w:r>
-      <w:proofErr w:type="spellEnd"/>
-      <w:r>
-        <w:t xml:space="preserve"> auf das entsprechende Icon, wechselt die Ansicht, wobei alle anderen Einstellungen erhalten bleiben.</w:t>
+        <w:t>Direkt über der Einstellung  der Werte-Details besteht die Möglichkeit zwischen einer grafischen und einer tabellarischen Darstellung. Ein Tap auf das entsprechende Icon, wechselt die Ansicht, wobei alle anderen Einstellungen erhalten bleiben.</w:t>
       </w:r>
     </w:p>
     <w:p/>
@@ -3954,7 +3809,7 @@
                     <pic:cNvPicPr/>
                   </pic:nvPicPr>
                   <pic:blipFill>
-                    <a:blip r:embed="rId15">
+                    <a:blip r:embed="rId16">
                       <a:extLst>
                         <a:ext uri="{28A0092B-C50C-407E-A947-70E740481C1C}">
                           <a14:useLocalDpi xmlns:a14="http://schemas.microsoft.com/office/drawing/2010/main" val="0"/>
@@ -3992,14 +3847,27 @@
       <w:r>
         <w:t xml:space="preserve">Abbildung </w:t>
       </w:r>
-      <w:fldSimple w:instr=" SEQ Abbildung \* ARABIC ">
-        <w:r>
-          <w:rPr>
-            <w:noProof/>
-          </w:rPr>
-          <w:t>3</w:t>
-        </w:r>
-      </w:fldSimple>
+      <w:r>
+        <w:fldChar w:fldCharType="begin"/>
+      </w:r>
+      <w:r>
+        <w:instrText xml:space="preserve"> SEQ Abbildung \* ARABIC </w:instrText>
+      </w:r>
+      <w:r>
+        <w:fldChar w:fldCharType="separate"/>
+      </w:r>
+      <w:r>
+        <w:rPr>
+          <w:noProof/>
+        </w:rPr>
+        <w:t>3</w:t>
+      </w:r>
+      <w:r>
+        <w:rPr>
+          <w:noProof/>
+        </w:rPr>
+        <w:fldChar w:fldCharType="end"/>
+      </w:r>
       <w:r>
         <w:t xml:space="preserve"> – Detailansicht – Grafisch</w:t>
       </w:r>
@@ -4033,15 +3901,7 @@
     </w:p>
     <w:p>
       <w:r>
-        <w:t xml:space="preserve">Ganz oben im Anzeigebereich wird eingestellt, welche Werte überhaupt angezeigt werden sollen. Dieses Konzept sieht vor, dass gleichzeitig maximal 4 Werte dargestellt und untereinander verglichen werden können. Die farbliche Kodierung dieser Werte spiegelt sich in den grafischen Darstellungen wider. Mit einem </w:t>
-      </w:r>
-      <w:proofErr w:type="spellStart"/>
-      <w:r>
-        <w:t>Tap</w:t>
-      </w:r>
-      <w:proofErr w:type="spellEnd"/>
-      <w:r>
-        <w:t xml:space="preserve"> auf einen Wert wird eine Liste aller verfügbaren Werte angezeigt, aus der beliebig ausgewählt werden kann. Es ist natürlich auch möglich, eine Auswahl leer zu lassen, wenn beispielsweise nur zwei Werte verglichen werden sollen.</w:t>
+        <w:t>Ganz oben im Anzeigebereich wird eingestellt, welche Werte überhaupt angezeigt werden sollen. Dieses Konzept sieht vor, dass gleichzeitig maximal 4 Werte dargestellt und untereinander verglichen werden können. Die farbliche Kodierung dieser Werte spiegelt sich in den grafischen Darstellungen wider. Mit einem Tap auf einen Wert wird eine Liste aller verfügbaren Werte angezeigt, aus der beliebig ausgewählt werden kann. Es ist natürlich auch möglich, eine Auswahl leer zu lassen, wenn beispielsweise nur zwei Werte verglichen werden sollen.</w:t>
       </w:r>
     </w:p>
     <w:p>
@@ -4052,15 +3912,7 @@
     <w:p/>
     <w:p>
       <w:r>
-        <w:t xml:space="preserve">Jede Kombination von angezeigten Werten entspricht einem „Werte-Set“. Eine bestimmte, vordefinierte Anzahl dieser Sets liefert das System mit. Der Name des jeweils angezeigten Sets wird rechts oben angezeigt. Ein </w:t>
-      </w:r>
-      <w:proofErr w:type="spellStart"/>
-      <w:r>
-        <w:t>Tap</w:t>
-      </w:r>
-      <w:proofErr w:type="spellEnd"/>
-      <w:r>
-        <w:t xml:space="preserve"> darauf öffnet eine Liste aller bereits definierten Sets aus der eine beliebige Kombination ausgewählt werden kann. Zusätzlich besteht die Möglichkeit eigene Kombinationen zu speichern. Damit wird ein flexibles System zur Verfügung gestellt, welches die unterschiedlichsten Anforderungen erfüllen kann.</w:t>
+        <w:t>Jede Kombination von angezeigten Werten entspricht einem „Werte-Set“. Eine bestimmte, vordefinierte Anzahl dieser Sets liefert das System mit. Der Name des jeweils angezeigten Sets wird rechts oben angezeigt. Ein Tap darauf öffnet eine Liste aller bereits definierten Sets aus der eine beliebige Kombination ausgewählt werden kann. Zusätzlich besteht die Möglichkeit eigene Kombinationen zu speichern. Damit wird ein flexibles System zur Verfügung gestellt, welches die unterschiedlichsten Anforderungen erfüllen kann.</w:t>
       </w:r>
     </w:p>
     <w:p/>
@@ -4088,7 +3940,7 @@
                     <pic:cNvPicPr/>
                   </pic:nvPicPr>
                   <pic:blipFill>
-                    <a:blip r:embed="rId16">
+                    <a:blip r:embed="rId17">
                       <a:extLst>
                         <a:ext uri="{28A0092B-C50C-407E-A947-70E740481C1C}">
                           <a14:useLocalDpi xmlns:a14="http://schemas.microsoft.com/office/drawing/2010/main" val="0"/>
@@ -4123,14 +3975,27 @@
       <w:r>
         <w:t xml:space="preserve">Abbildung </w:t>
       </w:r>
-      <w:fldSimple w:instr=" SEQ Abbildung \* ARABIC ">
-        <w:r>
-          <w:rPr>
-            <w:noProof/>
-          </w:rPr>
-          <w:t>4</w:t>
-        </w:r>
-      </w:fldSimple>
+      <w:r>
+        <w:fldChar w:fldCharType="begin"/>
+      </w:r>
+      <w:r>
+        <w:instrText xml:space="preserve"> SEQ Abbildung \* ARABIC </w:instrText>
+      </w:r>
+      <w:r>
+        <w:fldChar w:fldCharType="separate"/>
+      </w:r>
+      <w:r>
+        <w:rPr>
+          <w:noProof/>
+        </w:rPr>
+        <w:t>4</w:t>
+      </w:r>
+      <w:r>
+        <w:rPr>
+          <w:noProof/>
+        </w:rPr>
+        <w:fldChar w:fldCharType="end"/>
+      </w:r>
       <w:r>
         <w:t xml:space="preserve"> – Detailansicht – Tabellarisch</w:t>
       </w:r>
@@ -4182,7 +4047,7 @@
                     </pic:cNvPicPr>
                   </pic:nvPicPr>
                   <pic:blipFill>
-                    <a:blip r:embed="rId17"/>
+                    <a:blip r:embed="rId18"/>
                     <a:srcRect/>
                     <a:stretch>
                       <a:fillRect/>
@@ -4219,14 +4084,27 @@
       <w:r>
         <w:t xml:space="preserve">Abbildung </w:t>
       </w:r>
-      <w:fldSimple w:instr=" SEQ Abbildung \* ARABIC ">
-        <w:r>
-          <w:rPr>
-            <w:noProof/>
-          </w:rPr>
-          <w:t>5</w:t>
-        </w:r>
-      </w:fldSimple>
+      <w:r>
+        <w:fldChar w:fldCharType="begin"/>
+      </w:r>
+      <w:r>
+        <w:instrText xml:space="preserve"> SEQ Abbildung \* ARABIC </w:instrText>
+      </w:r>
+      <w:r>
+        <w:fldChar w:fldCharType="separate"/>
+      </w:r>
+      <w:r>
+        <w:rPr>
+          <w:noProof/>
+        </w:rPr>
+        <w:t>5</w:t>
+      </w:r>
+      <w:r>
+        <w:rPr>
+          <w:noProof/>
+        </w:rPr>
+        <w:fldChar w:fldCharType="end"/>
+      </w:r>
       <w:r>
         <w:t xml:space="preserve"> – Detailansicht – Posts</w:t>
       </w:r>
@@ -4238,29 +4116,13 @@
     <w:p/>
     <w:p>
       <w:r>
-        <w:t xml:space="preserve">Die Tabellenansicht gibt eine tabellarische Aufstellung der definierten Werte. Je nach Auswahl werden hier pro Zeile Tages-, Wochen- oder Monatswerte angezeigt. In dieser Tabellenansicht können mit einem </w:t>
-      </w:r>
-      <w:proofErr w:type="spellStart"/>
-      <w:r>
-        <w:t>Tap</w:t>
-      </w:r>
-      <w:proofErr w:type="spellEnd"/>
-      <w:r>
-        <w:t xml:space="preserve"> auf den Pfeil am Ende jeder Zeile sämtliche Posts für diesen Zeitraum aufgerufen werden. Die Darstellung dieser Posts erfolgt im gleichen Anzeigebereich. Sie können nach entsprechenden Kriterien gefiltert werden – z.B. danach ob es ein positiver oder negativer Post ist.</w:t>
+        <w:t>Die Tabellenansicht gibt eine tabellarische Aufstellung der definierten Werte. Je nach Auswahl werden hier pro Zeile Tages-, Wochen- oder Monatswerte angezeigt. In dieser Tabellenansicht können mit einem Tap auf den Pfeil am Ende jeder Zeile sämtliche Posts für diesen Zeitraum aufgerufen werden. Die Darstellung dieser Posts erfolgt im gleichen Anzeigebereich. Sie können nach entsprechenden Kriterien gefiltert werden – z.B. danach ob es ein positiver oder negativer Post ist.</w:t>
       </w:r>
     </w:p>
     <w:p/>
     <w:p>
       <w:r>
-        <w:t xml:space="preserve">Mit einem </w:t>
-      </w:r>
-      <w:proofErr w:type="spellStart"/>
-      <w:r>
-        <w:t>Tap</w:t>
-      </w:r>
-      <w:proofErr w:type="spellEnd"/>
-      <w:r>
-        <w:t xml:space="preserve"> auf „zurück“ gelangt man zur vorhergehenden Tabellenansicht.</w:t>
+        <w:t>Mit einem Tap auf „zurück“ gelangt man zur vorhergehenden Tabellenansicht.</w:t>
       </w:r>
     </w:p>
     <w:p>
@@ -4376,7 +4238,7 @@
                     <pic:cNvPicPr/>
                   </pic:nvPicPr>
                   <pic:blipFill>
-                    <a:blip r:embed="rId18">
+                    <a:blip r:embed="rId19">
                       <a:extLst>
                         <a:ext uri="{28A0092B-C50C-407E-A947-70E740481C1C}">
                           <a14:useLocalDpi xmlns:a14="http://schemas.microsoft.com/office/drawing/2010/main" val="0"/>
@@ -4411,23 +4273,31 @@
       <w:r>
         <w:t xml:space="preserve">Abbildung </w:t>
       </w:r>
-      <w:fldSimple w:instr=" SEQ Abbildung \* ARABIC ">
-        <w:r>
-          <w:rPr>
-            <w:noProof/>
-          </w:rPr>
-          <w:t>6</w:t>
-        </w:r>
-      </w:fldSimple>
-      <w:r>
-        <w:t xml:space="preserve"> – High Level Solution </w:t>
-      </w:r>
-      <w:proofErr w:type="spellStart"/>
-      <w:r>
-        <w:t>Architecture</w:t>
+      <w:r>
+        <w:fldChar w:fldCharType="begin"/>
+      </w:r>
+      <w:r>
+        <w:instrText xml:space="preserve"> SEQ Abbildung \* ARABIC </w:instrText>
+      </w:r>
+      <w:r>
+        <w:fldChar w:fldCharType="separate"/>
+      </w:r>
+      <w:r>
+        <w:rPr>
+          <w:noProof/>
+        </w:rPr>
+        <w:t>6</w:t>
+      </w:r>
+      <w:r>
+        <w:rPr>
+          <w:noProof/>
+        </w:rPr>
+        <w:fldChar w:fldCharType="end"/>
+      </w:r>
+      <w:r>
+        <w:t xml:space="preserve"> – High Level Solution Architecture</w:t>
       </w:r>
       <w:bookmarkEnd w:id="20"/>
-      <w:proofErr w:type="spellEnd"/>
     </w:p>
     <w:p/>
     <w:p/>
@@ -4451,15 +4321,7 @@
         <w:ind w:left="426" w:hanging="426"/>
       </w:pPr>
       <w:r>
-        <w:t xml:space="preserve">Aktuelle </w:t>
-      </w:r>
-      <w:proofErr w:type="spellStart"/>
-      <w:r>
-        <w:t>Tweets</w:t>
-      </w:r>
-      <w:proofErr w:type="spellEnd"/>
-      <w:r>
-        <w:t xml:space="preserve"> und Nachrichten werden in den sozialen Netzwerken gepostet</w:t>
+        <w:t>Aktuelle Tweets und Nachrichten werden in den sozialen Netzwerken gepostet</w:t>
       </w:r>
     </w:p>
     <w:p>
@@ -4538,15 +4400,7 @@
         <w:ind w:left="426" w:hanging="426"/>
       </w:pPr>
       <w:r>
-        <w:t xml:space="preserve">Visualisierung der ausgewerteten Daten in der iPad App (siehe </w:t>
-      </w:r>
-      <w:proofErr w:type="spellStart"/>
-      <w:r>
-        <w:t>Mockup</w:t>
-      </w:r>
-      <w:proofErr w:type="spellEnd"/>
-      <w:r>
-        <w:t>)</w:t>
+        <w:t>Visualisierung der ausgewerteten Daten in der iPad App (siehe Mockup)</w:t>
       </w:r>
     </w:p>
     <w:p/>
@@ -4589,7 +4443,7 @@
                     </pic:cNvPicPr>
                   </pic:nvPicPr>
                   <pic:blipFill>
-                    <a:blip r:embed="rId19">
+                    <a:blip r:embed="rId20">
                       <a:extLst>
                         <a:ext uri="{28A0092B-C50C-407E-A947-70E740481C1C}">
                           <a14:useLocalDpi xmlns:a14="http://schemas.microsoft.com/office/drawing/2010/main" val="0"/>
@@ -4629,14 +4483,27 @@
       <w:r>
         <w:t xml:space="preserve">Abbildung </w:t>
       </w:r>
-      <w:fldSimple w:instr=" SEQ Abbildung \* ARABIC ">
-        <w:r>
-          <w:rPr>
-            <w:noProof/>
-          </w:rPr>
-          <w:t>7</w:t>
-        </w:r>
-      </w:fldSimple>
+      <w:r>
+        <w:fldChar w:fldCharType="begin"/>
+      </w:r>
+      <w:r>
+        <w:instrText xml:space="preserve"> SEQ Abbildung \* ARABIC </w:instrText>
+      </w:r>
+      <w:r>
+        <w:fldChar w:fldCharType="separate"/>
+      </w:r>
+      <w:r>
+        <w:rPr>
+          <w:noProof/>
+        </w:rPr>
+        <w:t>7</w:t>
+      </w:r>
+      <w:r>
+        <w:rPr>
+          <w:noProof/>
+        </w:rPr>
+        <w:fldChar w:fldCharType="end"/>
+      </w:r>
       <w:r>
         <w:t xml:space="preserve"> – Bestandteile der Lösung</w:t>
       </w:r>
@@ -4741,14 +4608,7 @@
       </w:r>
       <w:r>
         <w:tab/>
-      </w:r>
-      <w:proofErr w:type="spellStart"/>
-      <w:r>
-        <w:t>Analytics</w:t>
-      </w:r>
-      <w:proofErr w:type="spellEnd"/>
-      <w:r>
-        <w:t xml:space="preserve"> – Filterkonzept</w:t>
+        <w:t>Analytics – Filterkonzept</w:t>
       </w:r>
     </w:p>
     <w:p>
@@ -4788,14 +4648,7 @@
       </w:r>
       <w:r>
         <w:tab/>
-      </w:r>
-      <w:proofErr w:type="spellStart"/>
-      <w:r>
-        <w:t>Interfacing</w:t>
-      </w:r>
-      <w:proofErr w:type="spellEnd"/>
-      <w:r>
-        <w:t xml:space="preserve"> – HANA zu UI</w:t>
+        <w:t>Interfacing – HANA zu UI</w:t>
       </w:r>
     </w:p>
     <w:p>
@@ -4881,7 +4734,19 @@
     </w:p>
     <w:p>
       <w:r>
-        <w:t>Die Implementierung erfolgt als JavaScript in HANA.</w:t>
+        <w:t>Die</w:t>
+      </w:r>
+      <w:r>
+        <w:t xml:space="preserve"> Input-Stream Verarbeitung wird </w:t>
+      </w:r>
+      <w:r>
+        <w:t xml:space="preserve">als Java-EE Anwendung </w:t>
+      </w:r>
+      <w:r>
+        <w:t>im SocialNetworkConnector ausgeführt</w:t>
+      </w:r>
+      <w:r>
+        <w:t>.</w:t>
       </w:r>
     </w:p>
     <w:p/>
@@ -4889,72 +4754,49 @@
       <w:pPr>
         <w:pStyle w:val="berschrift3"/>
       </w:pPr>
-      <w:bookmarkStart w:id="27" w:name="_GoBack"/>
+      <w:r>
+        <w:t>Social Network Integration</w:t>
+      </w:r>
+    </w:p>
+    <w:p>
+      <w:r>
+        <w:t>Twitter API nutzen</w:t>
+      </w:r>
+    </w:p>
+    <w:p>
+      <w:r>
+        <w:t>Twitter-Crawler mit Input-Filter entwickeln</w:t>
+      </w:r>
+    </w:p>
+    <w:p>
+      <w:r>
+        <w:t>Jobgesteuerte Ausführung Crawler aufsetzen</w:t>
+      </w:r>
+    </w:p>
+    <w:p/>
+    <w:p>
+      <w:pPr>
+        <w:pStyle w:val="berschrift3"/>
+      </w:pPr>
+      <w:r>
+        <w:t>Crawler</w:t>
+      </w:r>
+    </w:p>
+    <w:p>
+      <w:r>
+        <w:t>Es wird ein generalisierter Crawler entwickelt. Von diesem wird jeweils eine spezialisierte Ableitung für jedes anzubindende Social Network abgeleitet. Der spezialisierte Crawler implementiert jeweils die API des Social Network.</w:t>
+      </w:r>
+    </w:p>
+    <w:p/>
+    <w:p>
+      <w:pPr>
+        <w:pStyle w:val="berschrift3"/>
+      </w:pPr>
+      <w:bookmarkStart w:id="27" w:name="_Toc256261165"/>
+      <w:r>
+        <w:t>Fragen</w:t>
+      </w:r>
       <w:bookmarkEnd w:id="27"/>
-      <w:proofErr w:type="spellStart"/>
-      <w:r>
-        <w:t>Social</w:t>
-      </w:r>
-      <w:proofErr w:type="spellEnd"/>
-      <w:r>
-        <w:t xml:space="preserve"> Network Integration</w:t>
-      </w:r>
-    </w:p>
-    <w:p>
-      <w:r>
-        <w:t>Twitter API nutzen</w:t>
-      </w:r>
-    </w:p>
-    <w:p>
-      <w:r>
-        <w:t>Twitter-Crawler mit Input-Filter entwickeln</w:t>
-      </w:r>
-    </w:p>
-    <w:p>
-      <w:r>
-        <w:t>Jobgesteuerte Ausführung Crawler aufsetzen</w:t>
-      </w:r>
-    </w:p>
-    <w:p/>
-    <w:p>
-      <w:pPr>
-        <w:pStyle w:val="berschrift3"/>
-      </w:pPr>
-      <w:r>
-        <w:t>Crawler</w:t>
-      </w:r>
-    </w:p>
-    <w:p>
-      <w:r>
-        <w:t xml:space="preserve">Es wird ein generalisierter Crawler entwickelt. Von diesem wird jeweils eine spezialisierte Ableitung für jedes anzubindende </w:t>
-      </w:r>
-      <w:proofErr w:type="spellStart"/>
-      <w:r>
-        <w:t>Social</w:t>
-      </w:r>
-      <w:proofErr w:type="spellEnd"/>
-      <w:r>
-        <w:t xml:space="preserve"> Network abgeleitet. Der spezialisierte Crawler implementiert jeweils die API des </w:t>
-      </w:r>
-      <w:proofErr w:type="spellStart"/>
-      <w:r>
-        <w:t>Social</w:t>
-      </w:r>
-      <w:proofErr w:type="spellEnd"/>
-      <w:r>
-        <w:t xml:space="preserve"> Network.</w:t>
-      </w:r>
-    </w:p>
-    <w:p/>
-    <w:p>
-      <w:pPr>
-        <w:pStyle w:val="berschrift3"/>
-      </w:pPr>
-      <w:bookmarkStart w:id="28" w:name="_Toc256261165"/>
-      <w:r>
-        <w:t>Fragen</w:t>
-      </w:r>
-      <w:bookmarkEnd w:id="28"/>
     </w:p>
     <w:p>
       <w:pPr>
@@ -4966,17 +4808,8 @@
           <w:color w:val="C0504D" w:themeColor="accent2"/>
         </w:rPr>
       </w:pPr>
-    </w:p>
-    <w:p>
-      <w:pPr>
-        <w:tabs>
-          <w:tab w:val="left" w:pos="851"/>
-        </w:tabs>
-        <w:rPr>
-          <w:b/>
-          <w:color w:val="C0504D" w:themeColor="accent2"/>
-        </w:rPr>
-      </w:pPr>
+      <w:bookmarkStart w:id="28" w:name="_GoBack"/>
+      <w:bookmarkEnd w:id="28"/>
       <w:r>
         <w:rPr>
           <w:b/>
@@ -5232,7 +5065,7 @@
                     </pic:cNvPicPr>
                   </pic:nvPicPr>
                   <pic:blipFill>
-                    <a:blip r:embed="rId20">
+                    <a:blip r:embed="rId21">
                       <a:extLst>
                         <a:ext uri="{28A0092B-C50C-407E-A947-70E740481C1C}">
                           <a14:useLocalDpi xmlns:a14="http://schemas.microsoft.com/office/drawing/2010/main" val="0"/>
@@ -5272,36 +5105,36 @@
       <w:r>
         <w:t xml:space="preserve">Abbildung </w:t>
       </w:r>
-      <w:fldSimple w:instr=" SEQ Abbildung \* ARABIC ">
-        <w:r>
-          <w:rPr>
-            <w:noProof/>
-          </w:rPr>
-          <w:t>8</w:t>
-        </w:r>
-      </w:fldSimple>
-      <w:r>
-        <w:t xml:space="preserve"> – Text Analysis und </w:t>
-      </w:r>
-      <w:proofErr w:type="spellStart"/>
-      <w:r>
-        <w:t>Analytics</w:t>
+      <w:r>
+        <w:fldChar w:fldCharType="begin"/>
+      </w:r>
+      <w:r>
+        <w:instrText xml:space="preserve"> SEQ Abbildung \* ARABIC </w:instrText>
+      </w:r>
+      <w:r>
+        <w:fldChar w:fldCharType="separate"/>
+      </w:r>
+      <w:r>
+        <w:rPr>
+          <w:noProof/>
+        </w:rPr>
+        <w:t>8</w:t>
+      </w:r>
+      <w:r>
+        <w:rPr>
+          <w:noProof/>
+        </w:rPr>
+        <w:fldChar w:fldCharType="end"/>
+      </w:r>
+      <w:r>
+        <w:t xml:space="preserve"> – Text Analysis und Analytics</w:t>
       </w:r>
       <w:bookmarkEnd w:id="31"/>
-      <w:proofErr w:type="spellEnd"/>
     </w:p>
     <w:p/>
     <w:p>
       <w:r>
-        <w:t xml:space="preserve">Um diese Fragen (Was und </w:t>
-      </w:r>
-      <w:proofErr w:type="spellStart"/>
-      <w:r>
-        <w:t>Wie</w:t>
-      </w:r>
-      <w:proofErr w:type="spellEnd"/>
-      <w:r>
-        <w:t xml:space="preserve"> ist es?) zu beantworten, muss die Struktur eines Textes vom System erfasst werden. Die Text-Analys</w:t>
+        <w:t>Um diese Fragen (Was und Wie ist es?) zu beantworten, muss die Struktur eines Textes vom System erfasst werden. Die Text-Analys</w:t>
       </w:r>
       <w:r>
         <w:t>e</w:t>
@@ -5316,38 +5149,16 @@
         <w:rPr>
           <w:b/>
         </w:rPr>
-        <w:t xml:space="preserve">Core </w:t>
-      </w:r>
-      <w:proofErr w:type="spellStart"/>
+        <w:t xml:space="preserve">Core Entities </w:t>
+      </w:r>
+      <w:r>
+        <w:t xml:space="preserve">und </w:t>
+      </w:r>
       <w:r>
         <w:rPr>
           <w:b/>
         </w:rPr>
-        <w:t>Entities</w:t>
-      </w:r>
-      <w:proofErr w:type="spellEnd"/>
-      <w:r>
-        <w:rPr>
-          <w:b/>
-        </w:rPr>
-        <w:t xml:space="preserve"> </w:t>
-      </w:r>
-      <w:r>
-        <w:t xml:space="preserve">und </w:t>
-      </w:r>
-      <w:proofErr w:type="spellStart"/>
-      <w:r>
-        <w:rPr>
-          <w:b/>
-        </w:rPr>
-        <w:t>Domajn</w:t>
-      </w:r>
-      <w:proofErr w:type="spellEnd"/>
-      <w:r>
-        <w:rPr>
-          <w:b/>
-        </w:rPr>
-        <w:t xml:space="preserve"> Facts</w:t>
+        <w:t>Domajn Facts</w:t>
       </w:r>
       <w:r>
         <w:t>.</w:t>
@@ -5498,65 +5309,43 @@
         <w:rPr>
           <w:b/>
         </w:rPr>
-        <w:t xml:space="preserve">Core </w:t>
-      </w:r>
-      <w:proofErr w:type="spellStart"/>
+        <w:t xml:space="preserve">Core Entities </w:t>
+      </w:r>
+      <w:r>
+        <w:t xml:space="preserve">sind also die Dinge der realen Welt; Personen, Produkte oder alles, </w:t>
+      </w:r>
+      <w:r>
+        <w:rPr>
+          <w:i/>
+        </w:rPr>
+        <w:t xml:space="preserve">worüber </w:t>
+      </w:r>
+      <w:r>
+        <w:t xml:space="preserve">man redet. </w:t>
+      </w:r>
       <w:r>
         <w:rPr>
           <w:b/>
         </w:rPr>
-        <w:t>Entities</w:t>
-      </w:r>
-      <w:proofErr w:type="spellEnd"/>
-      <w:r>
-        <w:rPr>
-          <w:b/>
-        </w:rPr>
+        <w:t>Domain Facts</w:t>
+      </w:r>
+      <w:r>
         <w:t xml:space="preserve"> </w:t>
       </w:r>
       <w:r>
-        <w:t xml:space="preserve">sind also die Dinge der realen Welt; Personen, Produkte oder alles, </w:t>
-      </w:r>
-      <w:r>
-        <w:rPr>
-          <w:i/>
-        </w:rPr>
-        <w:t xml:space="preserve">worüber </w:t>
-      </w:r>
-      <w:r>
-        <w:t xml:space="preserve">man redet. </w:t>
-      </w:r>
-      <w:r>
-        <w:rPr>
-          <w:b/>
-        </w:rPr>
-        <w:t>Domain Facts</w:t>
+        <w:t xml:space="preserve">können als </w:t>
+      </w:r>
+      <w:r>
+        <w:t>E</w:t>
+      </w:r>
+      <w:r>
+        <w:t>igenschaften</w:t>
       </w:r>
       <w:r>
         <w:t xml:space="preserve"> </w:t>
       </w:r>
       <w:r>
-        <w:t xml:space="preserve">können als </w:t>
-      </w:r>
-      <w:r>
-        <w:t>E</w:t>
-      </w:r>
-      <w:r>
-        <w:t>igenschaften</w:t>
-      </w:r>
-      <w:r>
-        <w:t xml:space="preserve"> </w:t>
-      </w:r>
-      <w:r>
-        <w:t xml:space="preserve">einer Core </w:t>
-      </w:r>
-      <w:proofErr w:type="spellStart"/>
-      <w:r>
-        <w:t>Entity</w:t>
-      </w:r>
-      <w:proofErr w:type="spellEnd"/>
-      <w:r>
-        <w:t xml:space="preserve"> (</w:t>
+        <w:t>einer Core Entity (</w:t>
       </w:r>
       <w:r>
         <w:t>Farbe</w:t>
@@ -5633,14 +5422,9 @@
         <w:pStyle w:val="berschrift2"/>
       </w:pPr>
       <w:bookmarkStart w:id="33" w:name="_Toc256261170"/>
-      <w:proofErr w:type="spellStart"/>
       <w:r>
         <w:lastRenderedPageBreak/>
-        <w:t>Analytics</w:t>
-      </w:r>
-      <w:proofErr w:type="spellEnd"/>
-      <w:r>
-        <w:t xml:space="preserve"> (Filterkonzept)</w:t>
+        <w:t>Analytics (Filterkonzept)</w:t>
       </w:r>
       <w:bookmarkEnd w:id="33"/>
     </w:p>
@@ -5697,23 +5481,7 @@
           <w:b/>
           <w:color w:val="C0504D" w:themeColor="accent2"/>
         </w:rPr>
-        <w:t>Welche Arten von Filter brauchen wir? GEO/</w:t>
-      </w:r>
-      <w:proofErr w:type="spellStart"/>
-      <w:r>
-        <w:rPr>
-          <w:b/>
-          <w:color w:val="C0504D" w:themeColor="accent2"/>
-        </w:rPr>
-        <w:t>Keywords</w:t>
-      </w:r>
-      <w:proofErr w:type="spellEnd"/>
-      <w:r>
-        <w:rPr>
-          <w:b/>
-          <w:color w:val="C0504D" w:themeColor="accent2"/>
-        </w:rPr>
-        <w:t xml:space="preserve"> etc...</w:t>
+        <w:t>Welche Arten von Filter brauchen wir? GEO/Keywords etc...</w:t>
       </w:r>
     </w:p>
     <w:p>
@@ -5788,12 +5556,10 @@
         <w:pStyle w:val="berschrift2"/>
       </w:pPr>
       <w:bookmarkStart w:id="37" w:name="_Toc256261174"/>
-      <w:proofErr w:type="spellStart"/>
       <w:r>
         <w:t>Interfacing</w:t>
       </w:r>
       <w:bookmarkEnd w:id="37"/>
-      <w:proofErr w:type="spellEnd"/>
     </w:p>
     <w:p>
       <w:pPr>
@@ -5917,7 +5683,7 @@
                     </pic:cNvPicPr>
                   </pic:nvPicPr>
                   <pic:blipFill>
-                    <a:blip r:embed="rId21">
+                    <a:blip r:embed="rId22">
                       <a:extLst>
                         <a:ext uri="{28A0092B-C50C-407E-A947-70E740481C1C}">
                           <a14:useLocalDpi xmlns:a14="http://schemas.microsoft.com/office/drawing/2010/main" val="0"/>
@@ -5957,14 +5723,30 @@
       <w:r>
         <w:t xml:space="preserve">Abbildung </w:t>
       </w:r>
-      <w:fldSimple w:instr=" SEQ Abbildung \* ARABIC ">
-        <w:r>
-          <w:rPr>
-            <w:noProof/>
-          </w:rPr>
-          <w:t>9</w:t>
-        </w:r>
-      </w:fldSimple>
+      <w:r>
+        <w:fldChar w:fldCharType="begin"/>
+      </w:r>
+      <w:r>
+        <w:instrText xml:space="preserve"> SEQ Abbildung \* ARAB</w:instrText>
+      </w:r>
+      <w:r>
+        <w:instrText xml:space="preserve">IC </w:instrText>
+      </w:r>
+      <w:r>
+        <w:fldChar w:fldCharType="separate"/>
+      </w:r>
+      <w:r>
+        <w:rPr>
+          <w:noProof/>
+        </w:rPr>
+        <w:t>9</w:t>
+      </w:r>
+      <w:r>
+        <w:rPr>
+          <w:noProof/>
+        </w:rPr>
+        <w:fldChar w:fldCharType="end"/>
+      </w:r>
       <w:r>
         <w:t xml:space="preserve"> – Systemarchitektur </w:t>
       </w:r>
@@ -6003,7 +5785,7 @@
                     </pic:cNvPicPr>
                   </pic:nvPicPr>
                   <pic:blipFill>
-                    <a:blip r:embed="rId22">
+                    <a:blip r:embed="rId23">
                       <a:extLst>
                         <a:ext uri="{28A0092B-C50C-407E-A947-70E740481C1C}">
                           <a14:useLocalDpi xmlns:a14="http://schemas.microsoft.com/office/drawing/2010/main" val="0"/>
@@ -6043,14 +5825,27 @@
       <w:r>
         <w:t xml:space="preserve">Abbildung </w:t>
       </w:r>
-      <w:fldSimple w:instr=" SEQ Abbildung \* ARABIC ">
-        <w:r>
-          <w:rPr>
-            <w:noProof/>
-          </w:rPr>
-          <w:t>10</w:t>
-        </w:r>
-      </w:fldSimple>
+      <w:r>
+        <w:fldChar w:fldCharType="begin"/>
+      </w:r>
+      <w:r>
+        <w:instrText xml:space="preserve"> SEQ Abbildung \* ARABIC </w:instrText>
+      </w:r>
+      <w:r>
+        <w:fldChar w:fldCharType="separate"/>
+      </w:r>
+      <w:r>
+        <w:rPr>
+          <w:noProof/>
+        </w:rPr>
+        <w:t>10</w:t>
+      </w:r>
+      <w:r>
+        <w:rPr>
+          <w:noProof/>
+        </w:rPr>
+        <w:fldChar w:fldCharType="end"/>
+      </w:r>
       <w:r>
         <w:t xml:space="preserve"> – SAP HANA Elemente</w:t>
       </w:r>
@@ -6075,45 +5870,13 @@
       </w:pPr>
       <w:bookmarkStart w:id="45" w:name="_Toc256261178"/>
       <w:r>
-        <w:t xml:space="preserve">Input Stream – Abfrage </w:t>
-      </w:r>
-      <w:proofErr w:type="spellStart"/>
-      <w:r>
-        <w:t>Social</w:t>
-      </w:r>
-      <w:proofErr w:type="spellEnd"/>
-      <w:r>
-        <w:t xml:space="preserve"> Network</w:t>
+        <w:t>Input Stream – Abfrage Social Network</w:t>
       </w:r>
       <w:bookmarkEnd w:id="45"/>
     </w:p>
     <w:p>
       <w:r>
-        <w:t xml:space="preserve">Auf der SAP HANA Appliance werden Crawler für jedes </w:t>
-      </w:r>
-      <w:proofErr w:type="spellStart"/>
-      <w:r>
-        <w:t>social</w:t>
-      </w:r>
-      <w:proofErr w:type="spellEnd"/>
-      <w:r>
-        <w:t xml:space="preserve"> </w:t>
-      </w:r>
-      <w:proofErr w:type="spellStart"/>
-      <w:r>
-        <w:t>network</w:t>
-      </w:r>
-      <w:proofErr w:type="spellEnd"/>
-      <w:r>
-        <w:t xml:space="preserve"> (Twitter, Facebook, </w:t>
-      </w:r>
-      <w:proofErr w:type="spellStart"/>
-      <w:r>
-        <w:t>Googl</w:t>
-      </w:r>
-      <w:proofErr w:type="spellEnd"/>
-      <w:r>
-        <w:t>+ etc.) installiert, welche die API der jeweiligen Netzwerke ansprechen, um alle relevanten Daten periodisch abzufragen. Die erhaltenen Daten werden in Tabellen der SAP HANA Datenbank abgelegt.</w:t>
+        <w:t>Auf der SAP HANA Appliance werden Crawler für jedes social network (Twitter, Facebook, Googl+ etc.) installiert, welche die API der jeweiligen Netzwerke ansprechen, um alle relevanten Daten periodisch abzufragen. Die erhaltenen Daten werden in Tabellen der SAP HANA Datenbank abgelegt.</w:t>
       </w:r>
     </w:p>
     <w:p/>
@@ -6155,38 +5918,17 @@
         <w:pStyle w:val="berschrift2"/>
       </w:pPr>
       <w:bookmarkStart w:id="48" w:name="_Toc256261181"/>
-      <w:proofErr w:type="spellStart"/>
-      <w:r>
-        <w:t>Analytics</w:t>
-      </w:r>
-      <w:proofErr w:type="spellEnd"/>
-      <w:r>
-        <w:t xml:space="preserve"> oder Filterkonzept</w:t>
+      <w:r>
+        <w:t>Analytics oder Filterkonzept</w:t>
       </w:r>
       <w:bookmarkEnd w:id="48"/>
     </w:p>
     <w:p>
       <w:r>
-        <w:t xml:space="preserve">Die Abfrage der relevanten </w:t>
-      </w:r>
-      <w:proofErr w:type="spellStart"/>
-      <w:r>
-        <w:t>Tweets</w:t>
-      </w:r>
-      <w:proofErr w:type="spellEnd"/>
-      <w:r>
-        <w:t xml:space="preserve"> und Posts aus der Datenbank wird </w:t>
-      </w:r>
-      <w:r>
-        <w:t xml:space="preserve">auf Basis eines </w:t>
-      </w:r>
-      <w:proofErr w:type="spellStart"/>
-      <w:r>
-        <w:t>Graphensystems</w:t>
-      </w:r>
-      <w:proofErr w:type="spellEnd"/>
-      <w:r>
-        <w:t xml:space="preserve"> </w:t>
+        <w:t xml:space="preserve">Die Abfrage der relevanten Tweets und Posts aus der Datenbank wird </w:t>
+      </w:r>
+      <w:r>
+        <w:t xml:space="preserve">auf Basis eines Graphensystems </w:t>
       </w:r>
       <w:r>
         <w:t>umgesetzt</w:t>
@@ -6221,7 +5963,7 @@
                     <pic:cNvPicPr/>
                   </pic:nvPicPr>
                   <pic:blipFill>
-                    <a:blip r:embed="rId23">
+                    <a:blip r:embed="rId24">
                       <a:extLst>
                         <a:ext uri="{28A0092B-C50C-407E-A947-70E740481C1C}">
                           <a14:useLocalDpi xmlns:a14="http://schemas.microsoft.com/office/drawing/2010/main" val="0"/>
@@ -6256,24 +5998,29 @@
       <w:r>
         <w:t xml:space="preserve">Abbildung </w:t>
       </w:r>
-      <w:fldSimple w:instr=" SEQ Abbildung \* ARABIC ">
-        <w:r>
-          <w:rPr>
-            <w:noProof/>
-          </w:rPr>
-          <w:t>11</w:t>
-        </w:r>
-      </w:fldSimple>
-      <w:r>
-        <w:t xml:space="preserve"> – </w:t>
-      </w:r>
-      <w:proofErr w:type="spellStart"/>
-      <w:r>
-        <w:t>Graphendarstellung</w:t>
-      </w:r>
-      <w:proofErr w:type="spellEnd"/>
-      <w:r>
-        <w:t xml:space="preserve"> von Text</w:t>
+      <w:r>
+        <w:fldChar w:fldCharType="begin"/>
+      </w:r>
+      <w:r>
+        <w:instrText xml:space="preserve"> SEQ Abbildung \* ARABIC </w:instrText>
+      </w:r>
+      <w:r>
+        <w:fldChar w:fldCharType="separate"/>
+      </w:r>
+      <w:r>
+        <w:rPr>
+          <w:noProof/>
+        </w:rPr>
+        <w:t>11</w:t>
+      </w:r>
+      <w:r>
+        <w:rPr>
+          <w:noProof/>
+        </w:rPr>
+        <w:fldChar w:fldCharType="end"/>
+      </w:r>
+      <w:r>
+        <w:t xml:space="preserve"> – Graphendarstellung von Text</w:t>
       </w:r>
       <w:bookmarkEnd w:id="49"/>
     </w:p>
@@ -6283,13 +6030,8 @@
         <w:spacing w:line="240" w:lineRule="auto"/>
       </w:pPr>
       <w:r>
-        <w:t xml:space="preserve">Innerhalb der HANA ist die Graphen-Engine wie folgt </w:t>
-      </w:r>
-      <w:proofErr w:type="gramStart"/>
-      <w:r>
-        <w:t>implementiert ...</w:t>
-      </w:r>
-      <w:proofErr w:type="gramEnd"/>
+        <w:t>Innerhalb der HANA ist die Graphen-Engine wie folgt implementiert ...</w:t>
+      </w:r>
     </w:p>
     <w:p>
       <w:pPr>
@@ -6320,7 +6062,7 @@
                     <pic:cNvPicPr/>
                   </pic:nvPicPr>
                   <pic:blipFill>
-                    <a:blip r:embed="rId24">
+                    <a:blip r:embed="rId25">
                       <a:extLst>
                         <a:ext uri="{28A0092B-C50C-407E-A947-70E740481C1C}">
                           <a14:useLocalDpi xmlns:a14="http://schemas.microsoft.com/office/drawing/2010/main" val="0"/>
@@ -6355,146 +6097,117 @@
       <w:r>
         <w:t xml:space="preserve">Abbildung </w:t>
       </w:r>
-      <w:fldSimple w:instr=" SEQ Abbildung \* ARABIC ">
+      <w:r>
+        <w:fldChar w:fldCharType="begin"/>
+      </w:r>
+      <w:r>
+        <w:instrText xml:space="preserve"> SEQ Abbildung \* ARABIC </w:instrText>
+      </w:r>
+      <w:r>
+        <w:fldChar w:fldCharType="separate"/>
+      </w:r>
+      <w:r>
+        <w:rPr>
+          <w:noProof/>
+        </w:rPr>
+        <w:t>12</w:t>
+      </w:r>
+      <w:r>
+        <w:rPr>
+          <w:noProof/>
+        </w:rPr>
+        <w:fldChar w:fldCharType="end"/>
+      </w:r>
+      <w:r>
+        <w:t xml:space="preserve"> – Architektur Graphen-Engine in HANA</w:t>
+      </w:r>
+      <w:bookmarkEnd w:id="50"/>
+    </w:p>
+    <w:p>
+      <w:pPr>
+        <w:pStyle w:val="Beschriftung"/>
+      </w:pPr>
+      <w:r>
+        <w:lastRenderedPageBreak/>
+        <w:br/>
+      </w:r>
+    </w:p>
+    <w:p/>
+    <w:p/>
+    <w:p>
+      <w:pPr>
+        <w:pStyle w:val="berschrift2"/>
+      </w:pPr>
+      <w:bookmarkStart w:id="51" w:name="_Toc256261182"/>
+      <w:r>
+        <w:t>Konfiguration</w:t>
+      </w:r>
+      <w:bookmarkEnd w:id="51"/>
+      <w:r>
+        <w:br/>
+      </w:r>
+    </w:p>
+    <w:p>
+      <w:pPr>
+        <w:pStyle w:val="berschrift2"/>
+      </w:pPr>
+      <w:bookmarkStart w:id="52" w:name="_Toc256261183"/>
+      <w:r>
+        <w:t>Interfacing</w:t>
+      </w:r>
+      <w:bookmarkEnd w:id="52"/>
+    </w:p>
+    <w:p>
+      <w:r>
+        <w:t>Die Tabellen werden über Stored Procedures, geschrieben in SQLScript, angesprochen. Die Stored Procedures werden über die XS-Services der HANA exponiert und stellen eine REST-Schnittstelle für die iPad-Anwendung bereit.</w:t>
+      </w:r>
+    </w:p>
+    <w:p/>
+    <w:p/>
+    <w:p>
+      <w:pPr>
+        <w:spacing w:line="240" w:lineRule="auto"/>
+      </w:pPr>
+      <w:r>
+        <w:br w:type="page"/>
+      </w:r>
+    </w:p>
+    <w:p>
+      <w:pPr>
+        <w:pStyle w:val="berschrift1"/>
+      </w:pPr>
+      <w:bookmarkStart w:id="53" w:name="_Toc256261184"/>
+      <w:r>
+        <w:lastRenderedPageBreak/>
+        <w:t>Referenzen</w:t>
+      </w:r>
+      <w:bookmarkEnd w:id="53"/>
+    </w:p>
+    <w:p>
+      <w:pPr>
+        <w:rPr>
+          <w:b/>
+          <w:lang w:val="en-US"/>
+        </w:rPr>
+      </w:pPr>
+      <w:r>
+        <w:rPr>
+          <w:b/>
+          <w:lang w:val="en-US"/>
+        </w:rPr>
+        <w:t>Text Search and Text Analysis with SAP HANA</w:t>
+      </w:r>
+    </w:p>
+    <w:p>
+      <w:pPr>
+        <w:rPr>
+          <w:lang w:val="en-US"/>
+        </w:rPr>
+      </w:pPr>
+      <w:hyperlink r:id="rId26" w:history="1">
         <w:r>
           <w:rPr>
-            <w:noProof/>
-          </w:rPr>
-          <w:t>12</w:t>
-        </w:r>
-      </w:fldSimple>
-      <w:r>
-        <w:t xml:space="preserve"> – Architektur Graphen-Engine in HANA</w:t>
-      </w:r>
-      <w:bookmarkEnd w:id="50"/>
-    </w:p>
-    <w:p>
-      <w:pPr>
-        <w:pStyle w:val="Beschriftung"/>
-      </w:pPr>
-      <w:r>
-        <w:lastRenderedPageBreak/>
-        <w:br/>
-      </w:r>
-    </w:p>
-    <w:p/>
-    <w:p/>
-    <w:p>
-      <w:pPr>
-        <w:pStyle w:val="berschrift2"/>
-      </w:pPr>
-      <w:bookmarkStart w:id="51" w:name="_Toc256261182"/>
-      <w:r>
-        <w:t>Konfiguration</w:t>
-      </w:r>
-      <w:bookmarkEnd w:id="51"/>
-      <w:r>
-        <w:br/>
-      </w:r>
-    </w:p>
-    <w:p>
-      <w:pPr>
-        <w:pStyle w:val="berschrift2"/>
-      </w:pPr>
-      <w:bookmarkStart w:id="52" w:name="_Toc256261183"/>
-      <w:proofErr w:type="spellStart"/>
-      <w:r>
-        <w:t>Interfacing</w:t>
-      </w:r>
-      <w:bookmarkEnd w:id="52"/>
-      <w:proofErr w:type="spellEnd"/>
-    </w:p>
-    <w:p>
-      <w:r>
-        <w:t xml:space="preserve">Die Tabellen werden über </w:t>
-      </w:r>
-      <w:proofErr w:type="spellStart"/>
-      <w:r>
-        <w:t>Stored</w:t>
-      </w:r>
-      <w:proofErr w:type="spellEnd"/>
-      <w:r>
-        <w:t xml:space="preserve"> </w:t>
-      </w:r>
-      <w:proofErr w:type="spellStart"/>
-      <w:r>
-        <w:t>Procedures</w:t>
-      </w:r>
-      <w:proofErr w:type="spellEnd"/>
-      <w:r>
-        <w:t xml:space="preserve">, geschrieben in </w:t>
-      </w:r>
-      <w:proofErr w:type="spellStart"/>
-      <w:r>
-        <w:t>SQLScript</w:t>
-      </w:r>
-      <w:proofErr w:type="spellEnd"/>
-      <w:r>
-        <w:t xml:space="preserve">, angesprochen. Die </w:t>
-      </w:r>
-      <w:proofErr w:type="spellStart"/>
-      <w:r>
-        <w:t>Stored</w:t>
-      </w:r>
-      <w:proofErr w:type="spellEnd"/>
-      <w:r>
-        <w:t xml:space="preserve"> </w:t>
-      </w:r>
-      <w:proofErr w:type="spellStart"/>
-      <w:r>
-        <w:t>Procedures</w:t>
-      </w:r>
-      <w:proofErr w:type="spellEnd"/>
-      <w:r>
-        <w:t xml:space="preserve"> werden über die XS-Services der HANA exponiert und stellen eine REST-Schnittstelle für die iPad-Anwendung bereit.</w:t>
-      </w:r>
-    </w:p>
-    <w:p/>
-    <w:p/>
-    <w:p>
-      <w:pPr>
-        <w:spacing w:line="240" w:lineRule="auto"/>
-      </w:pPr>
-      <w:r>
-        <w:br w:type="page"/>
-      </w:r>
-    </w:p>
-    <w:p>
-      <w:pPr>
-        <w:pStyle w:val="berschrift1"/>
-      </w:pPr>
-      <w:bookmarkStart w:id="53" w:name="_Toc256261184"/>
-      <w:r>
-        <w:lastRenderedPageBreak/>
-        <w:t>Referenzen</w:t>
-      </w:r>
-      <w:bookmarkEnd w:id="53"/>
-    </w:p>
-    <w:p>
-      <w:pPr>
-        <w:rPr>
-          <w:b/>
-          <w:lang w:val="en-US"/>
-        </w:rPr>
-      </w:pPr>
-      <w:r>
-        <w:rPr>
-          <w:b/>
-          <w:lang w:val="en-US"/>
-        </w:rPr>
-        <w:t>Text Search and Text Analysis with SAP HANA</w:t>
-      </w:r>
-    </w:p>
-    <w:p>
-      <w:pPr>
-        <w:rPr>
-          <w:lang w:val="en-US"/>
-        </w:rPr>
-      </w:pPr>
-      <w:hyperlink r:id="rId25" w:history="1">
-        <w:r>
-          <w:rPr>
-            <w:rStyle w:val="Hyperlink"/>
+            <w:rStyle w:val="Link"/>
             <w:lang w:val="en-US"/>
           </w:rPr>
           <w:t>http://www.saphana.com/servlet/JiveServlet/previewBody/3996-102-2-8477/Text_Search_and_Text_Analysis_with_SAP_HANA_%5B1%5D.pdf</w:t>
@@ -6529,10 +6242,10 @@
           <w:lang w:val="en-US"/>
         </w:rPr>
       </w:pPr>
-      <w:hyperlink r:id="rId26" w:history="1">
+      <w:hyperlink r:id="rId27" w:history="1">
         <w:r>
           <w:rPr>
-            <w:rStyle w:val="Hyperlink"/>
+            <w:rStyle w:val="Link"/>
             <w:lang w:val="en-US"/>
           </w:rPr>
           <w:t>http://www.saphana.com/community/blogs/blog/2013/08/16/sharknado-social-media-analysis-with-sap-hana-and-predictive-analysis</w:t>
@@ -6570,10 +6283,10 @@
           <w:lang w:val="en-US"/>
         </w:rPr>
       </w:pPr>
-      <w:hyperlink r:id="rId27" w:history="1">
+      <w:hyperlink r:id="rId28" w:history="1">
         <w:r>
           <w:rPr>
-            <w:rStyle w:val="Hyperlink"/>
+            <w:rStyle w:val="Link"/>
             <w:lang w:val="en-US"/>
           </w:rPr>
           <w:t>http://www.saphana.com/servlet/JiveServlet/previewBody/4299-102-1-9008/HANA_SPS07_NEW_Geospatial.pdf</w:t>
@@ -6611,10 +6324,10 @@
           <w:lang w:val="en-US"/>
         </w:rPr>
       </w:pPr>
-      <w:hyperlink r:id="rId28" w:history="1">
+      <w:hyperlink r:id="rId29" w:history="1">
         <w:r>
           <w:rPr>
-            <w:rStyle w:val="Hyperlink"/>
+            <w:rStyle w:val="Link"/>
             <w:lang w:val="en-US"/>
           </w:rPr>
           <w:t>http://www.slideshare.net/Mahican/the-graph-story-of-the-sap-hana-database</w:t>
@@ -6628,10 +6341,10 @@
           <w:lang w:val="en-US"/>
         </w:rPr>
       </w:pPr>
-      <w:hyperlink r:id="rId29" w:history="1">
+      <w:hyperlink r:id="rId30" w:history="1">
         <w:r>
           <w:rPr>
-            <w:rStyle w:val="Hyperlink"/>
+            <w:rStyle w:val="Link"/>
             <w:lang w:val="en-US"/>
           </w:rPr>
           <w:t>http://subs.emis.de/LNI/Proceedings/Proceedings214/403.pdf</w:t>
@@ -6669,10 +6382,10 @@
           <w:lang w:val="en-US"/>
         </w:rPr>
       </w:pPr>
-      <w:hyperlink r:id="rId30" w:history="1">
+      <w:hyperlink r:id="rId31" w:history="1">
         <w:r>
           <w:rPr>
-            <w:rStyle w:val="Hyperlink"/>
+            <w:rStyle w:val="Link"/>
             <w:lang w:val="en-US"/>
           </w:rPr>
           <w:t>http://scn.sap.com/community/hana-in-memory/blog/2014/01/20/10-tips-for-sap-river-developers</w:t>
@@ -6700,45 +6413,20 @@
           <w:b/>
           <w:lang w:val="en-US"/>
         </w:rPr>
-        <w:t xml:space="preserve">SAP </w:t>
-      </w:r>
-      <w:proofErr w:type="spellStart"/>
-      <w:r>
-        <w:rPr>
-          <w:b/>
+        <w:t>SAP Lumira Anwenderhandbuch</w:t>
+      </w:r>
+    </w:p>
+    <w:p>
+      <w:pPr>
+        <w:spacing w:line="240" w:lineRule="auto"/>
+        <w:rPr>
           <w:lang w:val="en-US"/>
         </w:rPr>
-        <w:t>Lumira</w:t>
-      </w:r>
-      <w:proofErr w:type="spellEnd"/>
-      <w:r>
-        <w:rPr>
-          <w:b/>
-          <w:lang w:val="en-US"/>
-        </w:rPr>
-        <w:t xml:space="preserve"> </w:t>
-      </w:r>
-      <w:proofErr w:type="spellStart"/>
-      <w:r>
-        <w:rPr>
-          <w:b/>
-          <w:lang w:val="en-US"/>
-        </w:rPr>
-        <w:t>Anwenderhandbuch</w:t>
-      </w:r>
-      <w:proofErr w:type="spellEnd"/>
-    </w:p>
-    <w:p>
-      <w:pPr>
-        <w:spacing w:line="240" w:lineRule="auto"/>
-        <w:rPr>
-          <w:lang w:val="en-US"/>
-        </w:rPr>
-      </w:pPr>
-      <w:hyperlink r:id="rId31" w:history="1">
+      </w:pPr>
+      <w:hyperlink r:id="rId32" w:history="1">
         <w:r>
           <w:rPr>
-            <w:rStyle w:val="Hyperlink"/>
+            <w:rStyle w:val="Link"/>
             <w:lang w:val="en-US"/>
           </w:rPr>
           <w:t>http://help.sap.com/businessobject/product_guides/vi01/de/lumS12_user_guide_de.pdf</w:t>
@@ -6766,36 +6454,20 @@
           <w:b/>
           <w:lang w:val="en-US"/>
         </w:rPr>
-        <w:t xml:space="preserve">Integration of Apache </w:t>
-      </w:r>
-      <w:proofErr w:type="spellStart"/>
-      <w:r>
-        <w:rPr>
-          <w:b/>
+        <w:t xml:space="preserve">Integration of Apache Hadoop with SAP HANA </w:t>
+      </w:r>
+    </w:p>
+    <w:p>
+      <w:pPr>
+        <w:spacing w:line="240" w:lineRule="auto"/>
+        <w:rPr>
           <w:lang w:val="en-US"/>
         </w:rPr>
-        <w:t>Hadoop</w:t>
-      </w:r>
-      <w:proofErr w:type="spellEnd"/>
-      <w:r>
-        <w:rPr>
-          <w:b/>
-          <w:lang w:val="en-US"/>
-        </w:rPr>
-        <w:t xml:space="preserve"> with SAP HANA </w:t>
-      </w:r>
-    </w:p>
-    <w:p>
-      <w:pPr>
-        <w:spacing w:line="240" w:lineRule="auto"/>
-        <w:rPr>
-          <w:lang w:val="en-US"/>
-        </w:rPr>
-      </w:pPr>
-      <w:hyperlink r:id="rId32" w:history="1">
+      </w:pPr>
+      <w:hyperlink r:id="rId33" w:history="1">
         <w:r>
           <w:rPr>
-            <w:rStyle w:val="Hyperlink"/>
+            <w:rStyle w:val="Link"/>
             <w:lang w:val="en-US"/>
           </w:rPr>
           <w:t>http://events.sap.com/teched/en/session/8586</w:t>
@@ -6833,10 +6505,10 @@
           <w:lang w:val="en-US"/>
         </w:rPr>
       </w:pPr>
-      <w:hyperlink r:id="rId33" w:history="1">
+      <w:hyperlink r:id="rId34" w:history="1">
         <w:r>
           <w:rPr>
-            <w:rStyle w:val="Hyperlink"/>
+            <w:rStyle w:val="Link"/>
             <w:lang w:val="en-US"/>
           </w:rPr>
           <w:t>http://events.sap.com/teched/en/session/8907</w:t>
@@ -6874,10 +6546,10 @@
           <w:lang w:val="en-US"/>
         </w:rPr>
       </w:pPr>
-      <w:hyperlink r:id="rId34" w:history="1">
+      <w:hyperlink r:id="rId35" w:history="1">
         <w:r>
           <w:rPr>
-            <w:rStyle w:val="Hyperlink"/>
+            <w:rStyle w:val="Link"/>
             <w:lang w:val="en-US"/>
           </w:rPr>
           <w:t>http://pi1.informatik.uni-mannheim.de/filepool/big-data-seminar-pdfs/5_2_The%20SAP%20HANA%20Database%20--%20An%20Architecture%20Overview..pdf</w:t>
@@ -6915,10 +6587,10 @@
           <w:lang w:val="en-US"/>
         </w:rPr>
       </w:pPr>
-      <w:hyperlink r:id="rId35" w:history="1">
+      <w:hyperlink r:id="rId36" w:history="1">
         <w:r>
           <w:rPr>
-            <w:rStyle w:val="Hyperlink"/>
+            <w:rStyle w:val="Link"/>
             <w:lang w:val="en-US"/>
           </w:rPr>
           <w:t>http://event.cwi.nl/grades2013/16-Rudolf.pdf</w:t>
@@ -7218,15 +6890,7 @@
               <w:pStyle w:val="Tabellentext"/>
             </w:pPr>
             <w:r>
-              <w:t xml:space="preserve">HANA Feature </w:t>
-            </w:r>
-            <w:proofErr w:type="spellStart"/>
-            <w:r>
-              <w:t>Graphanalyse</w:t>
-            </w:r>
-            <w:proofErr w:type="spellEnd"/>
-            <w:r>
-              <w:t xml:space="preserve"> aufgenommen</w:t>
+              <w:t>HANA Feature Graphanalyse aufgenommen</w:t>
             </w:r>
           </w:p>
         </w:tc>
@@ -7678,23 +7342,13 @@
                 <w:szCs w:val="22"/>
               </w:rPr>
             </w:pPr>
-            <w:proofErr w:type="spellStart"/>
             <w:r>
               <w:rPr>
                 <w:bCs/>
                 <w:kern w:val="32"/>
                 <w:szCs w:val="22"/>
               </w:rPr>
-              <w:t>t.b.d</w:t>
-            </w:r>
-            <w:proofErr w:type="spellEnd"/>
-            <w:r>
-              <w:rPr>
-                <w:bCs/>
-                <w:kern w:val="32"/>
-                <w:szCs w:val="22"/>
-              </w:rPr>
-              <w:t>.</w:t>
+              <w:t>t.b.d.</w:t>
             </w:r>
           </w:p>
         </w:tc>
@@ -7785,6 +7439,7 @@
               <w:id w:val="613714628"/>
               <w:picture/>
             </w:sdtPr>
+            <w:sdtEndPr/>
             <w:sdtContent>
               <w:p>
                 <w:pPr>
@@ -7814,7 +7469,7 @@
                               </pic:cNvPicPr>
                             </pic:nvPicPr>
                             <pic:blipFill>
-                              <a:blip r:embed="rId36">
+                              <a:blip r:embed="rId37">
                                 <a:extLst>
                                   <a:ext uri="{28A0092B-C50C-407E-A947-70E740481C1C}">
                                     <a14:useLocalDpi xmlns:a14="http://schemas.microsoft.com/office/drawing/2010/main" val="0"/>
@@ -7987,6 +7642,7 @@
               <w:showingPlcHdr/>
               <w:picture/>
             </w:sdtPr>
+            <w:sdtEndPr/>
             <w:sdtContent>
               <w:p>
                 <w:pPr>
@@ -8016,7 +7672,7 @@
                               </pic:cNvPicPr>
                             </pic:nvPicPr>
                             <pic:blipFill>
-                              <a:blip r:embed="rId7" cstate="print">
+                              <a:blip r:embed="rId8" cstate="print">
                                 <a:duotone>
                                   <a:schemeClr val="bg2">
                                     <a:shade val="45000"/>
@@ -8195,13 +7851,8 @@
                 <w:szCs w:val="22"/>
               </w:rPr>
             </w:pPr>
-            <w:proofErr w:type="spellStart"/>
             <w:r>
-              <w:t>t.b.d</w:t>
-            </w:r>
-            <w:proofErr w:type="spellEnd"/>
-            <w:r>
-              <w:t>.</w:t>
+              <w:t>t.b.d.</w:t>
             </w:r>
           </w:p>
         </w:tc>
@@ -8223,6 +7874,7 @@
               <w:showingPlcHdr/>
               <w:picture/>
             </w:sdtPr>
+            <w:sdtEndPr/>
             <w:sdtContent>
               <w:p>
                 <w:pPr>
@@ -8252,7 +7904,7 @@
                               </pic:cNvPicPr>
                             </pic:nvPicPr>
                             <pic:blipFill>
-                              <a:blip r:embed="rId7" cstate="print">
+                              <a:blip r:embed="rId8" cstate="print">
                                 <a:duotone>
                                   <a:schemeClr val="bg2">
                                     <a:shade val="45000"/>
@@ -8423,7 +8075,7 @@
     <w:p/>
     <w:p/>
     <w:sectPr>
-      <w:footerReference w:type="first" r:id="rId37"/>
+      <w:footerReference w:type="first" r:id="rId38"/>
       <w:pgSz w:w="11906" w:h="16838" w:code="9"/>
       <w:pgMar w:top="1662" w:right="1985" w:bottom="1701" w:left="1418" w:header="709" w:footer="397" w:gutter="0"/>
       <w:pgNumType w:start="2"/>
@@ -8435,7 +8087,7 @@
 </file>
 
 <file path=word/endnotes.xml><?xml version="1.0" encoding="utf-8"?>
-<w:endnotes xmlns:wpc="http://schemas.microsoft.com/office/word/2010/wordprocessingCanvas" xmlns:mc="http://schemas.openxmlformats.org/markup-compatibility/2006" xmlns:o="urn:schemas-microsoft-com:office:office" xmlns:r="http://schemas.openxmlformats.org/officeDocument/2006/relationships" xmlns:m="http://schemas.openxmlformats.org/officeDocument/2006/math" xmlns:v="urn:schemas-microsoft-com:vml" xmlns:wp14="http://schemas.microsoft.com/office/word/2010/wordprocessingDrawing" xmlns:wp="http://schemas.openxmlformats.org/drawingml/2006/wordprocessingDrawing" xmlns:w10="urn:schemas-microsoft-com:office:word" xmlns:w="http://schemas.openxmlformats.org/wordprocessingml/2006/main" xmlns:w14="http://schemas.microsoft.com/office/word/2010/wordml" xmlns:w15="http://schemas.microsoft.com/office/word/2012/wordml" xmlns:wpg="http://schemas.microsoft.com/office/word/2010/wordprocessingGroup" xmlns:wpi="http://schemas.microsoft.com/office/word/2010/wordprocessingInk" xmlns:wne="http://schemas.microsoft.com/office/word/2006/wordml" xmlns:wps="http://schemas.microsoft.com/office/word/2010/wordprocessingShape" mc:Ignorable="w14 w15 wp14">
+<w:endnotes xmlns:wpc="http://schemas.microsoft.com/office/word/2010/wordprocessingCanvas" xmlns:mo="http://schemas.microsoft.com/office/mac/office/2008/main" xmlns:mc="http://schemas.openxmlformats.org/markup-compatibility/2006" xmlns:mv="urn:schemas-microsoft-com:mac:vml" xmlns:o="urn:schemas-microsoft-com:office:office" xmlns:r="http://schemas.openxmlformats.org/officeDocument/2006/relationships" xmlns:m="http://schemas.openxmlformats.org/officeDocument/2006/math" xmlns:v="urn:schemas-microsoft-com:vml" xmlns:wp14="http://schemas.microsoft.com/office/word/2010/wordprocessingDrawing" xmlns:wp="http://schemas.openxmlformats.org/drawingml/2006/wordprocessingDrawing" xmlns:w10="urn:schemas-microsoft-com:office:word" xmlns:w="http://schemas.openxmlformats.org/wordprocessingml/2006/main" xmlns:w14="http://schemas.microsoft.com/office/word/2010/wordml" xmlns:wpg="http://schemas.microsoft.com/office/word/2010/wordprocessingGroup" xmlns:wpi="http://schemas.microsoft.com/office/word/2010/wordprocessingInk" xmlns:wne="http://schemas.microsoft.com/office/word/2006/wordml" xmlns:wps="http://schemas.microsoft.com/office/word/2010/wordprocessingShape" mc:Ignorable="w14 wp14">
   <w:endnote w:type="separator" w:id="-1">
     <w:p>
       <w:pPr>
@@ -8460,7 +8112,7 @@
 </file>
 
 <file path=word/footer1.xml><?xml version="1.0" encoding="utf-8"?>
-<w:ftr xmlns:wpc="http://schemas.microsoft.com/office/word/2010/wordprocessingCanvas" xmlns:mc="http://schemas.openxmlformats.org/markup-compatibility/2006" xmlns:o="urn:schemas-microsoft-com:office:office" xmlns:r="http://schemas.openxmlformats.org/officeDocument/2006/relationships" xmlns:m="http://schemas.openxmlformats.org/officeDocument/2006/math" xmlns:v="urn:schemas-microsoft-com:vml" xmlns:wp14="http://schemas.microsoft.com/office/word/2010/wordprocessingDrawing" xmlns:wp="http://schemas.openxmlformats.org/drawingml/2006/wordprocessingDrawing" xmlns:w10="urn:schemas-microsoft-com:office:word" xmlns:w="http://schemas.openxmlformats.org/wordprocessingml/2006/main" xmlns:w14="http://schemas.microsoft.com/office/word/2010/wordml" xmlns:w15="http://schemas.microsoft.com/office/word/2012/wordml" xmlns:wpg="http://schemas.microsoft.com/office/word/2010/wordprocessingGroup" xmlns:wpi="http://schemas.microsoft.com/office/word/2010/wordprocessingInk" xmlns:wne="http://schemas.microsoft.com/office/word/2006/wordml" xmlns:wps="http://schemas.microsoft.com/office/word/2010/wordprocessingShape" mc:Ignorable="w14 w15 wp14">
+<w:ftr xmlns:wpc="http://schemas.microsoft.com/office/word/2010/wordprocessingCanvas" xmlns:mo="http://schemas.microsoft.com/office/mac/office/2008/main" xmlns:mc="http://schemas.openxmlformats.org/markup-compatibility/2006" xmlns:mv="urn:schemas-microsoft-com:mac:vml" xmlns:o="urn:schemas-microsoft-com:office:office" xmlns:r="http://schemas.openxmlformats.org/officeDocument/2006/relationships" xmlns:m="http://schemas.openxmlformats.org/officeDocument/2006/math" xmlns:v="urn:schemas-microsoft-com:vml" xmlns:wp14="http://schemas.microsoft.com/office/word/2010/wordprocessingDrawing" xmlns:wp="http://schemas.openxmlformats.org/drawingml/2006/wordprocessingDrawing" xmlns:w10="urn:schemas-microsoft-com:office:word" xmlns:w="http://schemas.openxmlformats.org/wordprocessingml/2006/main" xmlns:w14="http://schemas.microsoft.com/office/word/2010/wordml" xmlns:wpg="http://schemas.microsoft.com/office/word/2010/wordprocessingGroup" xmlns:wpi="http://schemas.microsoft.com/office/word/2010/wordprocessingInk" xmlns:wne="http://schemas.microsoft.com/office/word/2006/wordml" xmlns:wps="http://schemas.microsoft.com/office/word/2010/wordprocessingShape" mc:Ignorable="w14 wp14">
   <w:p>
     <w:pPr>
       <w:pBdr>
@@ -8494,6 +8146,7 @@
         </w:rPr>
         <w:id w:val="9603455"/>
       </w:sdtPr>
+      <w:sdtEndPr/>
       <w:sdtContent>
         <w:r>
           <w:rPr>
@@ -8501,25 +8154,7 @@
             <w:szCs w:val="16"/>
             <w:lang w:val="en-US"/>
           </w:rPr>
-          <w:t xml:space="preserve">Social Brand Monitor </w:t>
-        </w:r>
-        <w:proofErr w:type="spellStart"/>
-        <w:r>
-          <w:rPr>
-            <w:sz w:val="16"/>
-            <w:szCs w:val="16"/>
-            <w:lang w:val="en-US"/>
-          </w:rPr>
-          <w:t>mit</w:t>
-        </w:r>
-        <w:proofErr w:type="spellEnd"/>
-        <w:r>
-          <w:rPr>
-            <w:sz w:val="16"/>
-            <w:szCs w:val="16"/>
-            <w:lang w:val="en-US"/>
-          </w:rPr>
-          <w:t xml:space="preserve"> SAP HANA</w:t>
+          <w:t>Social Brand Monitor mit SAP HANA</w:t>
         </w:r>
       </w:sdtContent>
     </w:sdt>
@@ -8576,6 +8211,7 @@
           <w:docPartUnique/>
         </w:docPartObj>
       </w:sdtPr>
+      <w:sdtEndPr/>
       <w:sdtContent>
         <w:r>
           <w:t xml:space="preserve">Seite </w:t>
@@ -8593,7 +8229,7 @@
           <w:rPr>
             <w:noProof/>
           </w:rPr>
-          <w:t>21</w:t>
+          <w:t>14</w:t>
         </w:r>
         <w:r>
           <w:rPr>
@@ -8604,14 +8240,27 @@
         <w:r>
           <w:t xml:space="preserve"> von </w:t>
         </w:r>
-        <w:fldSimple w:instr=" NUMPAGES  ">
-          <w:r>
-            <w:rPr>
-              <w:noProof/>
-            </w:rPr>
-            <w:t>21</w:t>
-          </w:r>
-        </w:fldSimple>
+        <w:r>
+          <w:fldChar w:fldCharType="begin"/>
+        </w:r>
+        <w:r>
+          <w:instrText xml:space="preserve"> NUMPAGES  </w:instrText>
+        </w:r>
+        <w:r>
+          <w:fldChar w:fldCharType="separate"/>
+        </w:r>
+        <w:r>
+          <w:rPr>
+            <w:noProof/>
+          </w:rPr>
+          <w:t>21</w:t>
+        </w:r>
+        <w:r>
+          <w:rPr>
+            <w:noProof/>
+          </w:rPr>
+          <w:fldChar w:fldCharType="end"/>
+        </w:r>
       </w:sdtContent>
     </w:sdt>
   </w:p>
@@ -8624,7 +8273,7 @@
 </file>
 
 <file path=word/footer2.xml><?xml version="1.0" encoding="utf-8"?>
-<w:ftr xmlns:wpc="http://schemas.microsoft.com/office/word/2010/wordprocessingCanvas" xmlns:mc="http://schemas.openxmlformats.org/markup-compatibility/2006" xmlns:o="urn:schemas-microsoft-com:office:office" xmlns:r="http://schemas.openxmlformats.org/officeDocument/2006/relationships" xmlns:m="http://schemas.openxmlformats.org/officeDocument/2006/math" xmlns:v="urn:schemas-microsoft-com:vml" xmlns:wp14="http://schemas.microsoft.com/office/word/2010/wordprocessingDrawing" xmlns:wp="http://schemas.openxmlformats.org/drawingml/2006/wordprocessingDrawing" xmlns:w10="urn:schemas-microsoft-com:office:word" xmlns:w="http://schemas.openxmlformats.org/wordprocessingml/2006/main" xmlns:w14="http://schemas.microsoft.com/office/word/2010/wordml" xmlns:w15="http://schemas.microsoft.com/office/word/2012/wordml" xmlns:wpg="http://schemas.microsoft.com/office/word/2010/wordprocessingGroup" xmlns:wpi="http://schemas.microsoft.com/office/word/2010/wordprocessingInk" xmlns:wne="http://schemas.microsoft.com/office/word/2006/wordml" xmlns:wps="http://schemas.microsoft.com/office/word/2010/wordprocessingShape" mc:Ignorable="w14 w15 wp14">
+<w:ftr xmlns:wpc="http://schemas.microsoft.com/office/word/2010/wordprocessingCanvas" xmlns:mo="http://schemas.microsoft.com/office/mac/office/2008/main" xmlns:mc="http://schemas.openxmlformats.org/markup-compatibility/2006" xmlns:mv="urn:schemas-microsoft-com:mac:vml" xmlns:o="urn:schemas-microsoft-com:office:office" xmlns:r="http://schemas.openxmlformats.org/officeDocument/2006/relationships" xmlns:m="http://schemas.openxmlformats.org/officeDocument/2006/math" xmlns:v="urn:schemas-microsoft-com:vml" xmlns:wp14="http://schemas.microsoft.com/office/word/2010/wordprocessingDrawing" xmlns:wp="http://schemas.openxmlformats.org/drawingml/2006/wordprocessingDrawing" xmlns:w10="urn:schemas-microsoft-com:office:word" xmlns:w="http://schemas.openxmlformats.org/wordprocessingml/2006/main" xmlns:w14="http://schemas.microsoft.com/office/word/2010/wordml" xmlns:wpg="http://schemas.microsoft.com/office/word/2010/wordprocessingGroup" xmlns:wpi="http://schemas.microsoft.com/office/word/2010/wordprocessingInk" xmlns:wne="http://schemas.microsoft.com/office/word/2006/wordml" xmlns:wps="http://schemas.microsoft.com/office/word/2010/wordprocessingShape" mc:Ignorable="w14 wp14">
   <w:p>
     <w:pPr>
       <w:pStyle w:val="Fuzeile"/>
@@ -8671,14 +8320,14 @@
                       </a:ln>
                       <a:extLst>
                         <a:ext uri="{909E8E84-426E-40dd-AFC4-6F175D3DCCD1}">
-                          <a14:hiddenFill xmlns:a14="http://schemas.microsoft.com/office/drawing/2010/main" xmlns:w="http://schemas.openxmlformats.org/wordprocessingml/2006/main" xmlns:w10="urn:schemas-microsoft-com:office:word" xmlns:v="urn:schemas-microsoft-com:vml" xmlns:o="urn:schemas-microsoft-com:office:office" xmlns:mv="urn:schemas-microsoft-com:mac:vml" xmlns:mo="http://schemas.microsoft.com/office/mac/office/2008/main" xmlns="">
+                          <a14:hiddenFill xmlns:a14="http://schemas.microsoft.com/office/drawing/2010/main">
                             <a:solidFill>
                               <a:srgbClr val="FFFFFF"/>
                             </a:solidFill>
                           </a14:hiddenFill>
                         </a:ext>
                         <a:ext uri="{91240B29-F687-4f45-9708-019B960494DF}">
-                          <a14:hiddenLine xmlns:a14="http://schemas.microsoft.com/office/drawing/2010/main" xmlns:w="http://schemas.openxmlformats.org/wordprocessingml/2006/main" xmlns:w10="urn:schemas-microsoft-com:office:word" xmlns:v="urn:schemas-microsoft-com:vml" xmlns:o="urn:schemas-microsoft-com:office:office" xmlns:mv="urn:schemas-microsoft-com:mac:vml" xmlns:mo="http://schemas.microsoft.com/office/mac/office/2008/main" xmlns="" w="9525">
+                          <a14:hiddenLine xmlns:a14="http://schemas.microsoft.com/office/drawing/2010/main" w="9525">
                             <a:solidFill>
                               <a:srgbClr val="000000"/>
                             </a:solidFill>
@@ -8713,7 +8362,7 @@
             </wp:anchor>
           </w:drawing>
         </mc:Choice>
-        <mc:Fallback>
+        <mc:Fallback xmlns:w15="http://schemas.microsoft.com/office/word/2012/wordml">
           <w:pict>
             <v:shapetype w14:anchorId="758BAFCC" id="_x0000_t202" coordsize="21600,21600" o:spt="202" path="m,l,21600r21600,l21600,xe">
               <v:stroke joinstyle="miter"/>
@@ -8776,14 +8425,14 @@
                       </a:ln>
                       <a:extLst>
                         <a:ext uri="{909E8E84-426E-40dd-AFC4-6F175D3DCCD1}">
-                          <a14:hiddenFill xmlns:a14="http://schemas.microsoft.com/office/drawing/2010/main" xmlns:w="http://schemas.openxmlformats.org/wordprocessingml/2006/main" xmlns:w10="urn:schemas-microsoft-com:office:word" xmlns:v="urn:schemas-microsoft-com:vml" xmlns:o="urn:schemas-microsoft-com:office:office" xmlns:mv="urn:schemas-microsoft-com:mac:vml" xmlns:mo="http://schemas.microsoft.com/office/mac/office/2008/main" xmlns="">
+                          <a14:hiddenFill xmlns:a14="http://schemas.microsoft.com/office/drawing/2010/main">
                             <a:solidFill>
                               <a:srgbClr val="FFFFFF"/>
                             </a:solidFill>
                           </a14:hiddenFill>
                         </a:ext>
                         <a:ext uri="{91240B29-F687-4f45-9708-019B960494DF}">
-                          <a14:hiddenLine xmlns:a14="http://schemas.microsoft.com/office/drawing/2010/main" xmlns:w="http://schemas.openxmlformats.org/wordprocessingml/2006/main" xmlns:w10="urn:schemas-microsoft-com:office:word" xmlns:v="urn:schemas-microsoft-com:vml" xmlns:o="urn:schemas-microsoft-com:office:office" xmlns:mv="urn:schemas-microsoft-com:mac:vml" xmlns:mo="http://schemas.microsoft.com/office/mac/office/2008/main" xmlns="" w="9525">
+                          <a14:hiddenLine xmlns:a14="http://schemas.microsoft.com/office/drawing/2010/main" w="9525">
                             <a:solidFill>
                               <a:srgbClr val="000000"/>
                             </a:solidFill>
@@ -8818,7 +8467,7 @@
             </wp:anchor>
           </w:drawing>
         </mc:Choice>
-        <mc:Fallback>
+        <mc:Fallback xmlns:w15="http://schemas.microsoft.com/office/word/2012/wordml">
           <w:pict>
             <v:shape w14:anchorId="6A9B40B6" id="Text Box 4" o:spid="_x0000_s1027" type="#_x0000_t202" style="position:absolute;margin-left:385.2pt;margin-top:-254.95pt;width:19.8pt;height:22.15pt;z-index:251657728;visibility:visible;mso-wrap-style:square;mso-width-percent:0;mso-height-percent:200;mso-wrap-distance-left:9pt;mso-wrap-distance-top:0;mso-wrap-distance-right:9pt;mso-wrap-distance-bottom:0;mso-position-horizontal:absolute;mso-position-horizontal-relative:text;mso-position-vertical:absolute;mso-position-vertical-relative:text;mso-width-percent:0;mso-height-percent:200;mso-width-relative:margin;mso-height-relative:margin;v-text-anchor:top" o:gfxdata="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" filled="f" stroked="f">
               <v:textbox style="mso-fit-shape-to-text:t">
@@ -8888,7 +8537,7 @@
 </file>
 
 <file path=word/footer3.xml><?xml version="1.0" encoding="utf-8"?>
-<w:ftr xmlns:wpc="http://schemas.microsoft.com/office/word/2010/wordprocessingCanvas" xmlns:mc="http://schemas.openxmlformats.org/markup-compatibility/2006" xmlns:o="urn:schemas-microsoft-com:office:office" xmlns:r="http://schemas.openxmlformats.org/officeDocument/2006/relationships" xmlns:m="http://schemas.openxmlformats.org/officeDocument/2006/math" xmlns:v="urn:schemas-microsoft-com:vml" xmlns:wp14="http://schemas.microsoft.com/office/word/2010/wordprocessingDrawing" xmlns:wp="http://schemas.openxmlformats.org/drawingml/2006/wordprocessingDrawing" xmlns:w10="urn:schemas-microsoft-com:office:word" xmlns:w="http://schemas.openxmlformats.org/wordprocessingml/2006/main" xmlns:w14="http://schemas.microsoft.com/office/word/2010/wordml" xmlns:w15="http://schemas.microsoft.com/office/word/2012/wordml" xmlns:wpg="http://schemas.microsoft.com/office/word/2010/wordprocessingGroup" xmlns:wpi="http://schemas.microsoft.com/office/word/2010/wordprocessingInk" xmlns:wne="http://schemas.microsoft.com/office/word/2006/wordml" xmlns:wps="http://schemas.microsoft.com/office/word/2010/wordprocessingShape" mc:Ignorable="w14 w15 wp14">
+<w:ftr xmlns:wpc="http://schemas.microsoft.com/office/word/2010/wordprocessingCanvas" xmlns:mo="http://schemas.microsoft.com/office/mac/office/2008/main" xmlns:mc="http://schemas.openxmlformats.org/markup-compatibility/2006" xmlns:mv="urn:schemas-microsoft-com:mac:vml" xmlns:o="urn:schemas-microsoft-com:office:office" xmlns:r="http://schemas.openxmlformats.org/officeDocument/2006/relationships" xmlns:m="http://schemas.openxmlformats.org/officeDocument/2006/math" xmlns:v="urn:schemas-microsoft-com:vml" xmlns:wp14="http://schemas.microsoft.com/office/word/2010/wordprocessingDrawing" xmlns:wp="http://schemas.openxmlformats.org/drawingml/2006/wordprocessingDrawing" xmlns:w10="urn:schemas-microsoft-com:office:word" xmlns:w="http://schemas.openxmlformats.org/wordprocessingml/2006/main" xmlns:w14="http://schemas.microsoft.com/office/word/2010/wordml" xmlns:wpg="http://schemas.microsoft.com/office/word/2010/wordprocessingGroup" xmlns:wpi="http://schemas.microsoft.com/office/word/2010/wordprocessingInk" xmlns:wne="http://schemas.microsoft.com/office/word/2006/wordml" xmlns:wps="http://schemas.microsoft.com/office/word/2010/wordprocessingShape" mc:Ignorable="w14 wp14">
   <w:sdt>
     <w:sdtPr>
       <w:id w:val="33089275"/>
@@ -8897,6 +8546,7 @@
         <w:docPartUnique/>
       </w:docPartObj>
     </w:sdtPr>
+    <w:sdtEndPr/>
     <w:sdtContent>
       <w:p>
         <w:pPr>
@@ -8975,7 +8625,7 @@
                       </a:ln>
                       <a:extLst>
                         <a:ext uri="{909E8E84-426E-40dd-AFC4-6F175D3DCCD1}">
-                          <a14:hiddenFill xmlns:a14="http://schemas.microsoft.com/office/drawing/2010/main" xmlns:w="http://schemas.openxmlformats.org/wordprocessingml/2006/main" xmlns:w10="urn:schemas-microsoft-com:office:word" xmlns:v="urn:schemas-microsoft-com:vml" xmlns:o="urn:schemas-microsoft-com:office:office" xmlns:mv="urn:schemas-microsoft-com:mac:vml" xmlns:mo="http://schemas.microsoft.com/office/mac/office/2008/main" xmlns="">
+                          <a14:hiddenFill xmlns:a14="http://schemas.microsoft.com/office/drawing/2010/main">
                             <a:noFill/>
                           </a14:hiddenFill>
                         </a:ext>
@@ -8994,7 +8644,7 @@
             </wp:anchor>
           </w:drawing>
         </mc:Choice>
-        <mc:Fallback>
+        <mc:Fallback xmlns:w15="http://schemas.microsoft.com/office/word/2012/wordml">
           <w:pict>
             <v:shapetype w14:anchorId="749CB45F" id="_x0000_t32" coordsize="21600,21600" o:spt="32" o:oned="t" path="m,l21600,21600e" filled="f">
               <v:path arrowok="t" fillok="f" o:connecttype="none"/>
@@ -9013,7 +8663,7 @@
 </file>
 
 <file path=word/footnotes.xml><?xml version="1.0" encoding="utf-8"?>
-<w:footnotes xmlns:wpc="http://schemas.microsoft.com/office/word/2010/wordprocessingCanvas" xmlns:mc="http://schemas.openxmlformats.org/markup-compatibility/2006" xmlns:o="urn:schemas-microsoft-com:office:office" xmlns:r="http://schemas.openxmlformats.org/officeDocument/2006/relationships" xmlns:m="http://schemas.openxmlformats.org/officeDocument/2006/math" xmlns:v="urn:schemas-microsoft-com:vml" xmlns:wp14="http://schemas.microsoft.com/office/word/2010/wordprocessingDrawing" xmlns:wp="http://schemas.openxmlformats.org/drawingml/2006/wordprocessingDrawing" xmlns:w10="urn:schemas-microsoft-com:office:word" xmlns:w="http://schemas.openxmlformats.org/wordprocessingml/2006/main" xmlns:w14="http://schemas.microsoft.com/office/word/2010/wordml" xmlns:w15="http://schemas.microsoft.com/office/word/2012/wordml" xmlns:wpg="http://schemas.microsoft.com/office/word/2010/wordprocessingGroup" xmlns:wpi="http://schemas.microsoft.com/office/word/2010/wordprocessingInk" xmlns:wne="http://schemas.microsoft.com/office/word/2006/wordml" xmlns:wps="http://schemas.microsoft.com/office/word/2010/wordprocessingShape" mc:Ignorable="w14 w15 wp14">
+<w:footnotes xmlns:wpc="http://schemas.microsoft.com/office/word/2010/wordprocessingCanvas" xmlns:mo="http://schemas.microsoft.com/office/mac/office/2008/main" xmlns:mc="http://schemas.openxmlformats.org/markup-compatibility/2006" xmlns:mv="urn:schemas-microsoft-com:mac:vml" xmlns:o="urn:schemas-microsoft-com:office:office" xmlns:r="http://schemas.openxmlformats.org/officeDocument/2006/relationships" xmlns:m="http://schemas.openxmlformats.org/officeDocument/2006/math" xmlns:v="urn:schemas-microsoft-com:vml" xmlns:wp14="http://schemas.microsoft.com/office/word/2010/wordprocessingDrawing" xmlns:wp="http://schemas.openxmlformats.org/drawingml/2006/wordprocessingDrawing" xmlns:w10="urn:schemas-microsoft-com:office:word" xmlns:w="http://schemas.openxmlformats.org/wordprocessingml/2006/main" xmlns:w14="http://schemas.microsoft.com/office/word/2010/wordml" xmlns:wpg="http://schemas.microsoft.com/office/word/2010/wordprocessingGroup" xmlns:wpi="http://schemas.microsoft.com/office/word/2010/wordprocessingInk" xmlns:wne="http://schemas.microsoft.com/office/word/2006/wordml" xmlns:wps="http://schemas.microsoft.com/office/word/2010/wordprocessingShape" mc:Ignorable="w14 wp14">
   <w:footnote w:type="separator" w:id="-1">
     <w:p>
       <w:pPr>
@@ -9058,7 +8708,7 @@
       <w:hyperlink r:id="rId1" w:history="1">
         <w:r>
           <w:rPr>
-            <w:rStyle w:val="Hyperlink"/>
+            <w:rStyle w:val="Link"/>
             <w:szCs w:val="20"/>
           </w:rPr>
           <w:t>www.sap.com/hana</w:t>
@@ -9073,7 +8723,7 @@
 </file>
 
 <file path=word/header1.xml><?xml version="1.0" encoding="utf-8"?>
-<w:hdr xmlns:wpc="http://schemas.microsoft.com/office/word/2010/wordprocessingCanvas" xmlns:mc="http://schemas.openxmlformats.org/markup-compatibility/2006" xmlns:o="urn:schemas-microsoft-com:office:office" xmlns:r="http://schemas.openxmlformats.org/officeDocument/2006/relationships" xmlns:m="http://schemas.openxmlformats.org/officeDocument/2006/math" xmlns:v="urn:schemas-microsoft-com:vml" xmlns:wp14="http://schemas.microsoft.com/office/word/2010/wordprocessingDrawing" xmlns:wp="http://schemas.openxmlformats.org/drawingml/2006/wordprocessingDrawing" xmlns:w10="urn:schemas-microsoft-com:office:word" xmlns:w="http://schemas.openxmlformats.org/wordprocessingml/2006/main" xmlns:w14="http://schemas.microsoft.com/office/word/2010/wordml" xmlns:w15="http://schemas.microsoft.com/office/word/2012/wordml" xmlns:wpg="http://schemas.microsoft.com/office/word/2010/wordprocessingGroup" xmlns:wpi="http://schemas.microsoft.com/office/word/2010/wordprocessingInk" xmlns:wne="http://schemas.microsoft.com/office/word/2006/wordml" xmlns:wps="http://schemas.microsoft.com/office/word/2010/wordprocessingShape" mc:Ignorable="w14 w15 wp14">
+<w:hdr xmlns:wpc="http://schemas.microsoft.com/office/word/2010/wordprocessingCanvas" xmlns:mo="http://schemas.microsoft.com/office/mac/office/2008/main" xmlns:mc="http://schemas.openxmlformats.org/markup-compatibility/2006" xmlns:mv="urn:schemas-microsoft-com:mac:vml" xmlns:o="urn:schemas-microsoft-com:office:office" xmlns:r="http://schemas.openxmlformats.org/officeDocument/2006/relationships" xmlns:m="http://schemas.openxmlformats.org/officeDocument/2006/math" xmlns:v="urn:schemas-microsoft-com:vml" xmlns:wp14="http://schemas.microsoft.com/office/word/2010/wordprocessingDrawing" xmlns:wp="http://schemas.openxmlformats.org/drawingml/2006/wordprocessingDrawing" xmlns:w10="urn:schemas-microsoft-com:office:word" xmlns:w="http://schemas.openxmlformats.org/wordprocessingml/2006/main" xmlns:w14="http://schemas.microsoft.com/office/word/2010/wordml" xmlns:wpg="http://schemas.microsoft.com/office/word/2010/wordprocessingGroup" xmlns:wpi="http://schemas.microsoft.com/office/word/2010/wordprocessingInk" xmlns:wne="http://schemas.microsoft.com/office/word/2006/wordml" xmlns:wps="http://schemas.microsoft.com/office/word/2010/wordprocessingShape" mc:Ignorable="w14 wp14">
   <w:p>
     <w:r>
       <w:rPr>
@@ -9140,7 +8790,7 @@
 </file>
 
 <file path=word/header2.xml><?xml version="1.0" encoding="utf-8"?>
-<w:hdr xmlns:wpc="http://schemas.microsoft.com/office/word/2010/wordprocessingCanvas" xmlns:mc="http://schemas.openxmlformats.org/markup-compatibility/2006" xmlns:o="urn:schemas-microsoft-com:office:office" xmlns:r="http://schemas.openxmlformats.org/officeDocument/2006/relationships" xmlns:m="http://schemas.openxmlformats.org/officeDocument/2006/math" xmlns:v="urn:schemas-microsoft-com:vml" xmlns:wp14="http://schemas.microsoft.com/office/word/2010/wordprocessingDrawing" xmlns:wp="http://schemas.openxmlformats.org/drawingml/2006/wordprocessingDrawing" xmlns:w10="urn:schemas-microsoft-com:office:word" xmlns:w="http://schemas.openxmlformats.org/wordprocessingml/2006/main" xmlns:w14="http://schemas.microsoft.com/office/word/2010/wordml" xmlns:w15="http://schemas.microsoft.com/office/word/2012/wordml" xmlns:wpg="http://schemas.microsoft.com/office/word/2010/wordprocessingGroup" xmlns:wpi="http://schemas.microsoft.com/office/word/2010/wordprocessingInk" xmlns:wne="http://schemas.microsoft.com/office/word/2006/wordml" xmlns:wps="http://schemas.microsoft.com/office/word/2010/wordprocessingShape" mc:Ignorable="w14 w15 wp14">
+<w:hdr xmlns:wpc="http://schemas.microsoft.com/office/word/2010/wordprocessingCanvas" xmlns:mo="http://schemas.microsoft.com/office/mac/office/2008/main" xmlns:mc="http://schemas.openxmlformats.org/markup-compatibility/2006" xmlns:mv="urn:schemas-microsoft-com:mac:vml" xmlns:o="urn:schemas-microsoft-com:office:office" xmlns:r="http://schemas.openxmlformats.org/officeDocument/2006/relationships" xmlns:m="http://schemas.openxmlformats.org/officeDocument/2006/math" xmlns:v="urn:schemas-microsoft-com:vml" xmlns:wp14="http://schemas.microsoft.com/office/word/2010/wordprocessingDrawing" xmlns:wp="http://schemas.openxmlformats.org/drawingml/2006/wordprocessingDrawing" xmlns:w10="urn:schemas-microsoft-com:office:word" xmlns:w="http://schemas.openxmlformats.org/wordprocessingml/2006/main" xmlns:w14="http://schemas.microsoft.com/office/word/2010/wordml" xmlns:wpg="http://schemas.microsoft.com/office/word/2010/wordprocessingGroup" xmlns:wpi="http://schemas.microsoft.com/office/word/2010/wordprocessingInk" xmlns:wne="http://schemas.microsoft.com/office/word/2006/wordml" xmlns:wps="http://schemas.microsoft.com/office/word/2010/wordprocessingShape" mc:Ignorable="w14 wp14">
   <w:p>
     <w:pPr>
       <w:tabs>
@@ -9260,7 +8910,7 @@
 </file>
 
 <file path=word/numbering.xml><?xml version="1.0" encoding="utf-8"?>
-<w:numbering xmlns:wpc="http://schemas.microsoft.com/office/word/2010/wordprocessingCanvas" xmlns:mc="http://schemas.openxmlformats.org/markup-compatibility/2006" xmlns:o="urn:schemas-microsoft-com:office:office" xmlns:r="http://schemas.openxmlformats.org/officeDocument/2006/relationships" xmlns:m="http://schemas.openxmlformats.org/officeDocument/2006/math" xmlns:v="urn:schemas-microsoft-com:vml" xmlns:wp14="http://schemas.microsoft.com/office/word/2010/wordprocessingDrawing" xmlns:wp="http://schemas.openxmlformats.org/drawingml/2006/wordprocessingDrawing" xmlns:w10="urn:schemas-microsoft-com:office:word" xmlns:w="http://schemas.openxmlformats.org/wordprocessingml/2006/main" xmlns:w14="http://schemas.microsoft.com/office/word/2010/wordml" xmlns:w15="http://schemas.microsoft.com/office/word/2012/wordml" xmlns:wpg="http://schemas.microsoft.com/office/word/2010/wordprocessingGroup" xmlns:wpi="http://schemas.microsoft.com/office/word/2010/wordprocessingInk" xmlns:wne="http://schemas.microsoft.com/office/word/2006/wordml" xmlns:wps="http://schemas.microsoft.com/office/word/2010/wordprocessingShape" mc:Ignorable="w14 w15 wp14">
+<w:numbering xmlns:wpc="http://schemas.microsoft.com/office/word/2010/wordprocessingCanvas" xmlns:mo="http://schemas.microsoft.com/office/mac/office/2008/main" xmlns:mc="http://schemas.openxmlformats.org/markup-compatibility/2006" xmlns:mv="urn:schemas-microsoft-com:mac:vml" xmlns:o="urn:schemas-microsoft-com:office:office" xmlns:r="http://schemas.openxmlformats.org/officeDocument/2006/relationships" xmlns:m="http://schemas.openxmlformats.org/officeDocument/2006/math" xmlns:v="urn:schemas-microsoft-com:vml" xmlns:wp14="http://schemas.microsoft.com/office/word/2010/wordprocessingDrawing" xmlns:wp="http://schemas.openxmlformats.org/drawingml/2006/wordprocessingDrawing" xmlns:w10="urn:schemas-microsoft-com:office:word" xmlns:w="http://schemas.openxmlformats.org/wordprocessingml/2006/main" xmlns:w14="http://schemas.microsoft.com/office/word/2010/wordml" xmlns:wpg="http://schemas.microsoft.com/office/word/2010/wordprocessingGroup" xmlns:wpi="http://schemas.microsoft.com/office/word/2010/wordprocessingInk" xmlns:wne="http://schemas.microsoft.com/office/word/2006/wordml" xmlns:wps="http://schemas.microsoft.com/office/word/2010/wordprocessingShape" mc:Ignorable="w14 wp14">
   <w:abstractNum w:abstractNumId="0">
     <w:nsid w:val="54F926EB"/>
     <w:multiLevelType w:val="hybridMultilevel"/>
@@ -9761,7 +9411,7 @@
 </file>
 
 <file path=word/styles.xml><?xml version="1.0" encoding="utf-8"?>
-<w:styles xmlns:mc="http://schemas.openxmlformats.org/markup-compatibility/2006" xmlns:r="http://schemas.openxmlformats.org/officeDocument/2006/relationships" xmlns:w="http://schemas.openxmlformats.org/wordprocessingml/2006/main" xmlns:w14="http://schemas.microsoft.com/office/word/2010/wordml" xmlns:w15="http://schemas.microsoft.com/office/word/2012/wordml" mc:Ignorable="w14 w15">
+<w:styles xmlns:mc="http://schemas.openxmlformats.org/markup-compatibility/2006" xmlns:r="http://schemas.openxmlformats.org/officeDocument/2006/relationships" xmlns:w="http://schemas.openxmlformats.org/wordprocessingml/2006/main" xmlns:w14="http://schemas.microsoft.com/office/word/2010/wordml" mc:Ignorable="w14">
   <w:docDefaults>
     <w:rPrDefault>
       <w:rPr>
@@ -9773,369 +9423,156 @@
     </w:rPrDefault>
     <w:pPrDefault/>
   </w:docDefaults>
-  <w:latentStyles w:defLockedState="0" w:defUIPriority="99" w:defSemiHidden="0" w:defUnhideWhenUsed="0" w:defQFormat="0" w:count="371">
-    <w:lsdException w:name="Normal" w:uiPriority="0" w:qFormat="1"/>
-    <w:lsdException w:name="heading 1" w:uiPriority="0" w:qFormat="1"/>
-    <w:lsdException w:name="heading 2" w:semiHidden="1" w:uiPriority="0" w:unhideWhenUsed="1" w:qFormat="1"/>
-    <w:lsdException w:name="heading 3" w:semiHidden="1" w:uiPriority="0" w:unhideWhenUsed="1" w:qFormat="1"/>
-    <w:lsdException w:name="heading 4" w:semiHidden="1" w:uiPriority="9" w:unhideWhenUsed="1" w:qFormat="1"/>
-    <w:lsdException w:name="heading 5" w:semiHidden="1" w:uiPriority="9" w:unhideWhenUsed="1" w:qFormat="1"/>
-    <w:lsdException w:name="heading 6" w:semiHidden="1" w:uiPriority="9" w:unhideWhenUsed="1" w:qFormat="1"/>
-    <w:lsdException w:name="heading 7" w:semiHidden="1" w:uiPriority="9" w:unhideWhenUsed="1" w:qFormat="1"/>
-    <w:lsdException w:name="heading 8" w:semiHidden="1" w:uiPriority="9" w:unhideWhenUsed="1" w:qFormat="1"/>
-    <w:lsdException w:name="heading 9" w:semiHidden="1" w:uiPriority="9" w:unhideWhenUsed="1" w:qFormat="1"/>
-    <w:lsdException w:name="index 1" w:semiHidden="1" w:unhideWhenUsed="1"/>
-    <w:lsdException w:name="index 2" w:semiHidden="1" w:unhideWhenUsed="1"/>
-    <w:lsdException w:name="index 3" w:semiHidden="1" w:unhideWhenUsed="1"/>
-    <w:lsdException w:name="index 4" w:semiHidden="1" w:unhideWhenUsed="1"/>
-    <w:lsdException w:name="index 5" w:semiHidden="1" w:unhideWhenUsed="1"/>
-    <w:lsdException w:name="index 6" w:semiHidden="1" w:unhideWhenUsed="1"/>
-    <w:lsdException w:name="index 7" w:semiHidden="1" w:unhideWhenUsed="1"/>
-    <w:lsdException w:name="index 8" w:semiHidden="1" w:unhideWhenUsed="1"/>
-    <w:lsdException w:name="index 9" w:semiHidden="1" w:unhideWhenUsed="1"/>
-    <w:lsdException w:name="toc 1" w:semiHidden="1" w:uiPriority="39" w:unhideWhenUsed="1"/>
-    <w:lsdException w:name="toc 2" w:semiHidden="1" w:uiPriority="39" w:unhideWhenUsed="1"/>
-    <w:lsdException w:name="toc 3" w:semiHidden="1" w:uiPriority="39" w:unhideWhenUsed="1"/>
-    <w:lsdException w:name="toc 4" w:semiHidden="1" w:uiPriority="39" w:unhideWhenUsed="1"/>
-    <w:lsdException w:name="toc 5" w:semiHidden="1" w:uiPriority="39" w:unhideWhenUsed="1"/>
-    <w:lsdException w:name="toc 6" w:semiHidden="1" w:uiPriority="39" w:unhideWhenUsed="1"/>
-    <w:lsdException w:name="toc 7" w:semiHidden="1" w:uiPriority="39" w:unhideWhenUsed="1"/>
-    <w:lsdException w:name="toc 8" w:semiHidden="1" w:uiPriority="39" w:unhideWhenUsed="1"/>
-    <w:lsdException w:name="toc 9" w:semiHidden="1" w:uiPriority="39" w:unhideWhenUsed="1"/>
-    <w:lsdException w:name="Normal Indent" w:semiHidden="1" w:unhideWhenUsed="1"/>
-    <w:lsdException w:name="footnote text" w:semiHidden="1" w:uiPriority="0" w:unhideWhenUsed="1"/>
-    <w:lsdException w:name="annotation text" w:semiHidden="1" w:unhideWhenUsed="1"/>
-    <w:lsdException w:name="header" w:semiHidden="1" w:unhideWhenUsed="1"/>
-    <w:lsdException w:name="footer" w:semiHidden="1" w:unhideWhenUsed="1"/>
-    <w:lsdException w:name="index heading" w:semiHidden="1" w:unhideWhenUsed="1"/>
-    <w:lsdException w:name="caption" w:semiHidden="1" w:uiPriority="0" w:unhideWhenUsed="1" w:qFormat="1"/>
-    <w:lsdException w:name="table of figures" w:semiHidden="1" w:unhideWhenUsed="1"/>
-    <w:lsdException w:name="envelope address" w:semiHidden="1" w:unhideWhenUsed="1"/>
-    <w:lsdException w:name="envelope return" w:semiHidden="1" w:unhideWhenUsed="1"/>
-    <w:lsdException w:name="footnote reference" w:semiHidden="1" w:uiPriority="0" w:unhideWhenUsed="1"/>
-    <w:lsdException w:name="annotation reference" w:semiHidden="1" w:unhideWhenUsed="1"/>
-    <w:lsdException w:name="line number" w:semiHidden="1" w:unhideWhenUsed="1"/>
-    <w:lsdException w:name="page number" w:semiHidden="1" w:unhideWhenUsed="1"/>
-    <w:lsdException w:name="endnote reference" w:semiHidden="1" w:unhideWhenUsed="1"/>
-    <w:lsdException w:name="endnote text" w:semiHidden="1" w:unhideWhenUsed="1"/>
-    <w:lsdException w:name="table of authorities" w:semiHidden="1" w:unhideWhenUsed="1"/>
-    <w:lsdException w:name="macro" w:semiHidden="1" w:unhideWhenUsed="1"/>
-    <w:lsdException w:name="toa heading" w:semiHidden="1" w:unhideWhenUsed="1"/>
-    <w:lsdException w:name="List" w:semiHidden="1" w:unhideWhenUsed="1"/>
-    <w:lsdException w:name="List Bullet" w:semiHidden="1" w:unhideWhenUsed="1"/>
-    <w:lsdException w:name="List Number" w:semiHidden="1" w:unhideWhenUsed="1"/>
-    <w:lsdException w:name="List 2" w:semiHidden="1" w:unhideWhenUsed="1"/>
-    <w:lsdException w:name="List 3" w:semiHidden="1" w:unhideWhenUsed="1"/>
-    <w:lsdException w:name="List 4" w:semiHidden="1" w:unhideWhenUsed="1"/>
-    <w:lsdException w:name="List 5" w:semiHidden="1" w:unhideWhenUsed="1"/>
-    <w:lsdException w:name="List Bullet 2" w:semiHidden="1" w:unhideWhenUsed="1"/>
-    <w:lsdException w:name="List Bullet 3" w:semiHidden="1" w:unhideWhenUsed="1"/>
-    <w:lsdException w:name="List Bullet 4" w:semiHidden="1" w:unhideWhenUsed="1"/>
-    <w:lsdException w:name="List Bullet 5" w:semiHidden="1" w:unhideWhenUsed="1"/>
-    <w:lsdException w:name="List Number 2" w:semiHidden="1" w:unhideWhenUsed="1"/>
-    <w:lsdException w:name="List Number 3" w:semiHidden="1" w:unhideWhenUsed="1"/>
-    <w:lsdException w:name="List Number 4" w:semiHidden="1" w:unhideWhenUsed="1"/>
-    <w:lsdException w:name="List Number 5" w:semiHidden="1" w:unhideWhenUsed="1"/>
-    <w:lsdException w:name="Title" w:uiPriority="10" w:qFormat="1"/>
-    <w:lsdException w:name="Closing" w:semiHidden="1" w:unhideWhenUsed="1"/>
-    <w:lsdException w:name="Signature" w:semiHidden="1" w:unhideWhenUsed="1"/>
-    <w:lsdException w:name="Default Paragraph Font" w:semiHidden="1" w:uiPriority="1" w:unhideWhenUsed="1"/>
-    <w:lsdException w:name="Body Text" w:semiHidden="1" w:unhideWhenUsed="1"/>
-    <w:lsdException w:name="Body Text Indent" w:semiHidden="1" w:unhideWhenUsed="1"/>
-    <w:lsdException w:name="List Continue" w:semiHidden="1" w:unhideWhenUsed="1"/>
-    <w:lsdException w:name="List Continue 2" w:semiHidden="1" w:unhideWhenUsed="1"/>
-    <w:lsdException w:name="List Continue 3" w:semiHidden="1" w:unhideWhenUsed="1"/>
-    <w:lsdException w:name="List Continue 4" w:semiHidden="1" w:unhideWhenUsed="1"/>
-    <w:lsdException w:name="List Continue 5" w:semiHidden="1" w:unhideWhenUsed="1"/>
-    <w:lsdException w:name="Message Header" w:semiHidden="1" w:unhideWhenUsed="1"/>
-    <w:lsdException w:name="Subtitle" w:uiPriority="11" w:qFormat="1"/>
-    <w:lsdException w:name="Salutation" w:semiHidden="1" w:unhideWhenUsed="1"/>
-    <w:lsdException w:name="Date" w:semiHidden="1" w:unhideWhenUsed="1"/>
-    <w:lsdException w:name="Body Text First Indent" w:semiHidden="1" w:unhideWhenUsed="1"/>
-    <w:lsdException w:name="Body Text First Indent 2" w:semiHidden="1" w:unhideWhenUsed="1"/>
-    <w:lsdException w:name="Note Heading" w:semiHidden="1" w:unhideWhenUsed="1"/>
-    <w:lsdException w:name="Body Text 2" w:semiHidden="1" w:unhideWhenUsed="1"/>
-    <w:lsdException w:name="Body Text 3" w:semiHidden="1" w:unhideWhenUsed="1"/>
-    <w:lsdException w:name="Body Text Indent 2" w:semiHidden="1" w:unhideWhenUsed="1"/>
-    <w:lsdException w:name="Body Text Indent 3" w:semiHidden="1" w:unhideWhenUsed="1"/>
-    <w:lsdException w:name="Block Text" w:semiHidden="1" w:unhideWhenUsed="1"/>
-    <w:lsdException w:name="Hyperlink" w:semiHidden="1" w:unhideWhenUsed="1" w:qFormat="1"/>
-    <w:lsdException w:name="FollowedHyperlink" w:semiHidden="1" w:unhideWhenUsed="1"/>
-    <w:lsdException w:name="Strong" w:uiPriority="22" w:qFormat="1"/>
-    <w:lsdException w:name="Emphasis" w:uiPriority="20" w:qFormat="1"/>
-    <w:lsdException w:name="Document Map" w:semiHidden="1" w:unhideWhenUsed="1"/>
-    <w:lsdException w:name="Plain Text" w:semiHidden="1" w:unhideWhenUsed="1"/>
-    <w:lsdException w:name="E-mail Signature" w:semiHidden="1" w:unhideWhenUsed="1"/>
-    <w:lsdException w:name="HTML Top of Form" w:semiHidden="1" w:unhideWhenUsed="1"/>
-    <w:lsdException w:name="HTML Bottom of Form" w:semiHidden="1" w:unhideWhenUsed="1"/>
-    <w:lsdException w:name="Normal (Web)" w:semiHidden="1" w:unhideWhenUsed="1"/>
-    <w:lsdException w:name="HTML Acronym" w:semiHidden="1" w:unhideWhenUsed="1"/>
-    <w:lsdException w:name="HTML Address" w:semiHidden="1" w:unhideWhenUsed="1"/>
-    <w:lsdException w:name="HTML Cite" w:semiHidden="1" w:unhideWhenUsed="1"/>
-    <w:lsdException w:name="HTML Code" w:semiHidden="1" w:unhideWhenUsed="1"/>
-    <w:lsdException w:name="HTML Definition" w:semiHidden="1" w:unhideWhenUsed="1"/>
-    <w:lsdException w:name="HTML Keyboard" w:semiHidden="1" w:unhideWhenUsed="1"/>
-    <w:lsdException w:name="HTML Preformatted" w:semiHidden="1" w:unhideWhenUsed="1"/>
-    <w:lsdException w:name="HTML Sample" w:semiHidden="1" w:unhideWhenUsed="1"/>
-    <w:lsdException w:name="HTML Typewriter" w:semiHidden="1" w:unhideWhenUsed="1"/>
-    <w:lsdException w:name="HTML Variable" w:semiHidden="1" w:unhideWhenUsed="1"/>
-    <w:lsdException w:name="Normal Table" w:semiHidden="1" w:unhideWhenUsed="1"/>
-    <w:lsdException w:name="annotation subject" w:semiHidden="1" w:unhideWhenUsed="1"/>
-    <w:lsdException w:name="No List" w:semiHidden="1" w:unhideWhenUsed="1"/>
-    <w:lsdException w:name="Outline List 1" w:semiHidden="1" w:unhideWhenUsed="1"/>
-    <w:lsdException w:name="Outline List 2" w:semiHidden="1" w:unhideWhenUsed="1"/>
-    <w:lsdException w:name="Outline List 3" w:semiHidden="1" w:unhideWhenUsed="1"/>
-    <w:lsdException w:name="Table Simple 1" w:semiHidden="1" w:unhideWhenUsed="1"/>
-    <w:lsdException w:name="Table Simple 2" w:semiHidden="1" w:unhideWhenUsed="1"/>
-    <w:lsdException w:name="Table Simple 3" w:semiHidden="1" w:unhideWhenUsed="1"/>
-    <w:lsdException w:name="Table Classic 1" w:semiHidden="1" w:unhideWhenUsed="1"/>
-    <w:lsdException w:name="Table Classic 2" w:semiHidden="1" w:unhideWhenUsed="1"/>
-    <w:lsdException w:name="Table Classic 3" w:semiHidden="1" w:unhideWhenUsed="1"/>
-    <w:lsdException w:name="Table Classic 4" w:semiHidden="1" w:unhideWhenUsed="1"/>
-    <w:lsdException w:name="Table Colorful 1" w:semiHidden="1" w:unhideWhenUsed="1"/>
-    <w:lsdException w:name="Table Colorful 2" w:semiHidden="1" w:unhideWhenUsed="1"/>
-    <w:lsdException w:name="Table Colorful 3" w:semiHidden="1" w:unhideWhenUsed="1"/>
-    <w:lsdException w:name="Table Columns 1" w:semiHidden="1" w:unhideWhenUsed="1"/>
-    <w:lsdException w:name="Table Columns 2" w:semiHidden="1" w:unhideWhenUsed="1"/>
-    <w:lsdException w:name="Table Columns 3" w:semiHidden="1" w:unhideWhenUsed="1"/>
-    <w:lsdException w:name="Table Columns 4" w:semiHidden="1" w:unhideWhenUsed="1"/>
-    <w:lsdException w:name="Table Columns 5" w:semiHidden="1" w:unhideWhenUsed="1"/>
-    <w:lsdException w:name="Table Grid 1" w:semiHidden="1" w:unhideWhenUsed="1"/>
-    <w:lsdException w:name="Table Grid 2" w:semiHidden="1" w:unhideWhenUsed="1"/>
-    <w:lsdException w:name="Table Grid 3" w:semiHidden="1" w:unhideWhenUsed="1"/>
-    <w:lsdException w:name="Table Grid 4" w:semiHidden="1" w:unhideWhenUsed="1"/>
-    <w:lsdException w:name="Table Grid 5" w:semiHidden="1" w:unhideWhenUsed="1"/>
-    <w:lsdException w:name="Table Grid 6" w:semiHidden="1" w:unhideWhenUsed="1"/>
-    <w:lsdException w:name="Table Grid 7" w:semiHidden="1" w:unhideWhenUsed="1"/>
-    <w:lsdException w:name="Table Grid 8" w:semiHidden="1" w:unhideWhenUsed="1"/>
-    <w:lsdException w:name="Table List 1" w:semiHidden="1" w:unhideWhenUsed="1"/>
-    <w:lsdException w:name="Table List 2" w:semiHidden="1" w:unhideWhenUsed="1"/>
-    <w:lsdException w:name="Table List 3" w:semiHidden="1" w:unhideWhenUsed="1"/>
-    <w:lsdException w:name="Table List 4" w:semiHidden="1" w:unhideWhenUsed="1"/>
-    <w:lsdException w:name="Table List 5" w:semiHidden="1" w:unhideWhenUsed="1"/>
-    <w:lsdException w:name="Table List 6" w:semiHidden="1" w:unhideWhenUsed="1"/>
-    <w:lsdException w:name="Table List 7" w:semiHidden="1" w:unhideWhenUsed="1"/>
-    <w:lsdException w:name="Table List 8" w:semiHidden="1" w:unhideWhenUsed="1"/>
-    <w:lsdException w:name="Table 3D effects 1" w:semiHidden="1" w:unhideWhenUsed="1"/>
-    <w:lsdException w:name="Table 3D effects 2" w:semiHidden="1" w:unhideWhenUsed="1"/>
-    <w:lsdException w:name="Table 3D effects 3" w:semiHidden="1" w:unhideWhenUsed="1"/>
-    <w:lsdException w:name="Table Contemporary" w:semiHidden="1" w:unhideWhenUsed="1"/>
-    <w:lsdException w:name="Table Elegant" w:semiHidden="1" w:unhideWhenUsed="1"/>
-    <w:lsdException w:name="Table Professional" w:semiHidden="1" w:unhideWhenUsed="1"/>
-    <w:lsdException w:name="Table Subtle 1" w:semiHidden="1" w:unhideWhenUsed="1"/>
-    <w:lsdException w:name="Table Subtle 2" w:semiHidden="1" w:unhideWhenUsed="1"/>
-    <w:lsdException w:name="Table Web 1" w:semiHidden="1" w:unhideWhenUsed="1"/>
-    <w:lsdException w:name="Table Web 2" w:semiHidden="1" w:unhideWhenUsed="1"/>
-    <w:lsdException w:name="Table Web 3" w:semiHidden="1" w:unhideWhenUsed="1"/>
-    <w:lsdException w:name="Balloon Text" w:semiHidden="1" w:unhideWhenUsed="1"/>
-    <w:lsdException w:name="Table Grid" w:uiPriority="59"/>
-    <w:lsdException w:name="Table Theme" w:semiHidden="1" w:unhideWhenUsed="1"/>
-    <w:lsdException w:name="Placeholder Text" w:semiHidden="1"/>
-    <w:lsdException w:name="No Spacing" w:uiPriority="1" w:qFormat="1"/>
-    <w:lsdException w:name="Light Shading" w:uiPriority="60"/>
-    <w:lsdException w:name="Light List" w:uiPriority="61"/>
-    <w:lsdException w:name="Light Grid" w:uiPriority="62"/>
-    <w:lsdException w:name="Medium Shading 1" w:uiPriority="63"/>
-    <w:lsdException w:name="Medium Shading 2" w:uiPriority="64"/>
-    <w:lsdException w:name="Medium List 1" w:uiPriority="65"/>
-    <w:lsdException w:name="Medium List 2" w:uiPriority="66"/>
-    <w:lsdException w:name="Medium Grid 1" w:uiPriority="67"/>
-    <w:lsdException w:name="Medium Grid 2" w:uiPriority="68"/>
-    <w:lsdException w:name="Medium Grid 3" w:uiPriority="69"/>
-    <w:lsdException w:name="Dark List" w:uiPriority="70"/>
-    <w:lsdException w:name="Colorful Shading" w:uiPriority="71"/>
-    <w:lsdException w:name="Colorful List" w:uiPriority="72"/>
-    <w:lsdException w:name="Colorful Grid" w:uiPriority="73"/>
-    <w:lsdException w:name="Light Shading Accent 1" w:uiPriority="60"/>
-    <w:lsdException w:name="Light List Accent 1" w:uiPriority="61"/>
-    <w:lsdException w:name="Light Grid Accent 1" w:uiPriority="62"/>
-    <w:lsdException w:name="Medium Shading 1 Accent 1" w:uiPriority="63"/>
-    <w:lsdException w:name="Medium Shading 2 Accent 1" w:uiPriority="64"/>
-    <w:lsdException w:name="Medium List 1 Accent 1" w:uiPriority="65"/>
-    <w:lsdException w:name="Revision" w:semiHidden="1"/>
-    <w:lsdException w:name="List Paragraph" w:uiPriority="34" w:qFormat="1"/>
-    <w:lsdException w:name="Quote" w:uiPriority="29" w:qFormat="1"/>
-    <w:lsdException w:name="Intense Quote" w:uiPriority="30" w:qFormat="1"/>
-    <w:lsdException w:name="Medium List 2 Accent 1" w:uiPriority="66"/>
-    <w:lsdException w:name="Medium Grid 1 Accent 1" w:uiPriority="67"/>
-    <w:lsdException w:name="Medium Grid 2 Accent 1" w:uiPriority="68"/>
-    <w:lsdException w:name="Medium Grid 3 Accent 1" w:uiPriority="69"/>
-    <w:lsdException w:name="Dark List Accent 1" w:uiPriority="70"/>
-    <w:lsdException w:name="Colorful Shading Accent 1" w:uiPriority="71"/>
-    <w:lsdException w:name="Colorful List Accent 1" w:uiPriority="72"/>
-    <w:lsdException w:name="Colorful Grid Accent 1" w:uiPriority="73"/>
-    <w:lsdException w:name="Light Shading Accent 2" w:uiPriority="60"/>
-    <w:lsdException w:name="Light List Accent 2" w:uiPriority="61"/>
-    <w:lsdException w:name="Light Grid Accent 2" w:uiPriority="62"/>
-    <w:lsdException w:name="Medium Shading 1 Accent 2" w:uiPriority="63"/>
-    <w:lsdException w:name="Medium Shading 2 Accent 2" w:uiPriority="64"/>
-    <w:lsdException w:name="Medium List 1 Accent 2" w:uiPriority="65"/>
-    <w:lsdException w:name="Medium List 2 Accent 2" w:uiPriority="66"/>
-    <w:lsdException w:name="Medium Grid 1 Accent 2" w:uiPriority="67"/>
-    <w:lsdException w:name="Medium Grid 2 Accent 2" w:uiPriority="68"/>
-    <w:lsdException w:name="Medium Grid 3 Accent 2" w:uiPriority="69"/>
-    <w:lsdException w:name="Dark List Accent 2" w:uiPriority="70"/>
-    <w:lsdException w:name="Colorful Shading Accent 2" w:uiPriority="71"/>
-    <w:lsdException w:name="Colorful List Accent 2" w:uiPriority="72"/>
-    <w:lsdException w:name="Colorful Grid Accent 2" w:uiPriority="73"/>
-    <w:lsdException w:name="Light Shading Accent 3" w:uiPriority="60"/>
-    <w:lsdException w:name="Light List Accent 3" w:uiPriority="61"/>
-    <w:lsdException w:name="Light Grid Accent 3" w:uiPriority="62"/>
-    <w:lsdException w:name="Medium Shading 1 Accent 3" w:uiPriority="63"/>
-    <w:lsdException w:name="Medium Shading 2 Accent 3" w:uiPriority="64"/>
-    <w:lsdException w:name="Medium List 1 Accent 3" w:uiPriority="65"/>
-    <w:lsdException w:name="Medium List 2 Accent 3" w:uiPriority="66"/>
-    <w:lsdException w:name="Medium Grid 1 Accent 3" w:uiPriority="67"/>
-    <w:lsdException w:name="Medium Grid 2 Accent 3" w:uiPriority="68"/>
-    <w:lsdException w:name="Medium Grid 3 Accent 3" w:uiPriority="69"/>
-    <w:lsdException w:name="Dark List Accent 3" w:uiPriority="70"/>
-    <w:lsdException w:name="Colorful Shading Accent 3" w:uiPriority="71"/>
-    <w:lsdException w:name="Colorful List Accent 3" w:uiPriority="72"/>
-    <w:lsdException w:name="Colorful Grid Accent 3" w:uiPriority="73"/>
-    <w:lsdException w:name="Light Shading Accent 4" w:uiPriority="60"/>
-    <w:lsdException w:name="Light List Accent 4" w:uiPriority="61"/>
-    <w:lsdException w:name="Light Grid Accent 4" w:uiPriority="62"/>
-    <w:lsdException w:name="Medium Shading 1 Accent 4" w:uiPriority="63"/>
-    <w:lsdException w:name="Medium Shading 2 Accent 4" w:uiPriority="64"/>
-    <w:lsdException w:name="Medium List 1 Accent 4" w:uiPriority="65"/>
-    <w:lsdException w:name="Medium List 2 Accent 4" w:uiPriority="66"/>
-    <w:lsdException w:name="Medium Grid 1 Accent 4" w:uiPriority="67"/>
-    <w:lsdException w:name="Medium Grid 2 Accent 4" w:uiPriority="68"/>
-    <w:lsdException w:name="Medium Grid 3 Accent 4" w:uiPriority="69"/>
-    <w:lsdException w:name="Dark List Accent 4" w:uiPriority="70"/>
-    <w:lsdException w:name="Colorful Shading Accent 4" w:uiPriority="71"/>
-    <w:lsdException w:name="Colorful List Accent 4" w:uiPriority="72"/>
-    <w:lsdException w:name="Colorful Grid Accent 4" w:uiPriority="73"/>
-    <w:lsdException w:name="Light Shading Accent 5" w:uiPriority="60"/>
-    <w:lsdException w:name="Light List Accent 5" w:uiPriority="61"/>
-    <w:lsdException w:name="Light Grid Accent 5" w:uiPriority="62"/>
-    <w:lsdException w:name="Medium Shading 1 Accent 5" w:uiPriority="63"/>
-    <w:lsdException w:name="Medium Shading 2 Accent 5" w:uiPriority="64"/>
-    <w:lsdException w:name="Medium List 1 Accent 5" w:uiPriority="65"/>
-    <w:lsdException w:name="Medium List 2 Accent 5" w:uiPriority="66"/>
-    <w:lsdException w:name="Medium Grid 1 Accent 5" w:uiPriority="67"/>
-    <w:lsdException w:name="Medium Grid 2 Accent 5" w:uiPriority="68"/>
-    <w:lsdException w:name="Medium Grid 3 Accent 5" w:uiPriority="69"/>
-    <w:lsdException w:name="Dark List Accent 5" w:uiPriority="70"/>
-    <w:lsdException w:name="Colorful Shading Accent 5" w:uiPriority="71"/>
-    <w:lsdException w:name="Colorful List Accent 5" w:uiPriority="72"/>
-    <w:lsdException w:name="Colorful Grid Accent 5" w:uiPriority="73"/>
-    <w:lsdException w:name="Light Shading Accent 6" w:uiPriority="60"/>
-    <w:lsdException w:name="Light List Accent 6" w:uiPriority="61"/>
-    <w:lsdException w:name="Light Grid Accent 6" w:uiPriority="62"/>
-    <w:lsdException w:name="Medium Shading 1 Accent 6" w:uiPriority="63"/>
-    <w:lsdException w:name="Medium Shading 2 Accent 6" w:uiPriority="64"/>
-    <w:lsdException w:name="Medium List 1 Accent 6" w:uiPriority="65"/>
-    <w:lsdException w:name="Medium List 2 Accent 6" w:uiPriority="66"/>
-    <w:lsdException w:name="Medium Grid 1 Accent 6" w:uiPriority="67"/>
-    <w:lsdException w:name="Medium Grid 2 Accent 6" w:uiPriority="68"/>
-    <w:lsdException w:name="Medium Grid 3 Accent 6" w:uiPriority="69"/>
-    <w:lsdException w:name="Dark List Accent 6" w:uiPriority="70"/>
-    <w:lsdException w:name="Colorful Shading Accent 6" w:uiPriority="71"/>
-    <w:lsdException w:name="Colorful List Accent 6" w:uiPriority="72"/>
-    <w:lsdException w:name="Colorful Grid Accent 6" w:uiPriority="73"/>
-    <w:lsdException w:name="Subtle Emphasis" w:uiPriority="19" w:qFormat="1"/>
-    <w:lsdException w:name="Intense Emphasis" w:uiPriority="21" w:qFormat="1"/>
-    <w:lsdException w:name="Subtle Reference" w:uiPriority="31" w:qFormat="1"/>
-    <w:lsdException w:name="Intense Reference" w:uiPriority="32" w:qFormat="1"/>
-    <w:lsdException w:name="Book Title" w:uiPriority="33" w:qFormat="1"/>
-    <w:lsdException w:name="Bibliography" w:semiHidden="1" w:uiPriority="37" w:unhideWhenUsed="1"/>
-    <w:lsdException w:name="TOC Heading" w:semiHidden="1" w:uiPriority="39" w:unhideWhenUsed="1" w:qFormat="1"/>
-    <w:lsdException w:name="Grid Table 4" w:uiPriority="49"/>
-    <w:lsdException w:name="Grid Table 5 Dark" w:uiPriority="50"/>
-    <w:lsdException w:name="Grid Table 6 Colorful" w:uiPriority="51"/>
-    <w:lsdException w:name="Grid Table 7 Colorful" w:uiPriority="52"/>
-    <w:lsdException w:name="Grid Table 1 Light Accent 1" w:uiPriority="46"/>
-    <w:lsdException w:name="Grid Table 2 Accent 1" w:uiPriority="47"/>
-    <w:lsdException w:name="Grid Table 3 Accent 1" w:uiPriority="48"/>
-    <w:lsdException w:name="Grid Table 4 Accent 1" w:uiPriority="49"/>
-    <w:lsdException w:name="Grid Table 5 Dark Accent 1" w:uiPriority="50"/>
-    <w:lsdException w:name="Grid Table 6 Colorful Accent 1" w:uiPriority="51"/>
-    <w:lsdException w:name="Grid Table 7 Colorful Accent 1" w:uiPriority="52"/>
-    <w:lsdException w:name="Grid Table 1 Light Accent 2" w:uiPriority="46"/>
-    <w:lsdException w:name="Grid Table 2 Accent 2" w:uiPriority="47"/>
-    <w:lsdException w:name="Grid Table 3 Accent 2" w:uiPriority="48"/>
-    <w:lsdException w:name="Grid Table 4 Accent 2" w:uiPriority="49"/>
-    <w:lsdException w:name="Grid Table 5 Dark Accent 2" w:uiPriority="50"/>
-    <w:lsdException w:name="Grid Table 6 Colorful Accent 2" w:uiPriority="51"/>
-    <w:lsdException w:name="Grid Table 7 Colorful Accent 2" w:uiPriority="52"/>
-    <w:lsdException w:name="Grid Table 1 Light Accent 3" w:uiPriority="46"/>
-    <w:lsdException w:name="Grid Table 2 Accent 3" w:uiPriority="47"/>
-    <w:lsdException w:name="Grid Table 3 Accent 3" w:uiPriority="48"/>
-    <w:lsdException w:name="Grid Table 4 Accent 3" w:uiPriority="49"/>
-    <w:lsdException w:name="Grid Table 5 Dark Accent 3" w:uiPriority="50"/>
-    <w:lsdException w:name="Grid Table 6 Colorful Accent 3" w:uiPriority="51"/>
-    <w:lsdException w:name="Grid Table 7 Colorful Accent 3" w:uiPriority="52"/>
-    <w:lsdException w:name="Grid Table 1 Light Accent 4" w:uiPriority="46"/>
-    <w:lsdException w:name="Grid Table 2 Accent 4" w:uiPriority="47"/>
-    <w:lsdException w:name="Grid Table 3 Accent 4" w:uiPriority="48"/>
-    <w:lsdException w:name="Grid Table 4 Accent 4" w:uiPriority="49"/>
-    <w:lsdException w:name="Grid Table 5 Dark Accent 4" w:uiPriority="50"/>
-    <w:lsdException w:name="Grid Table 6 Colorful Accent 4" w:uiPriority="51"/>
-    <w:lsdException w:name="Grid Table 7 Colorful Accent 4" w:uiPriority="52"/>
-    <w:lsdException w:name="Grid Table 1 Light Accent 5" w:uiPriority="46"/>
-    <w:lsdException w:name="Grid Table 2 Accent 5" w:uiPriority="47"/>
-    <w:lsdException w:name="Grid Table 3 Accent 5" w:uiPriority="48"/>
-    <w:lsdException w:name="Grid Table 4 Accent 5" w:uiPriority="49"/>
-    <w:lsdException w:name="Grid Table 5 Dark Accent 5" w:uiPriority="50"/>
-    <w:lsdException w:name="Grid Table 6 Colorful Accent 5" w:uiPriority="51"/>
-    <w:lsdException w:name="Grid Table 7 Colorful Accent 5" w:uiPriority="52"/>
-    <w:lsdException w:name="Grid Table 1 Light Accent 6" w:uiPriority="46"/>
-    <w:lsdException w:name="Grid Table 2 Accent 6" w:uiPriority="47"/>
-    <w:lsdException w:name="Grid Table 3 Accent 6" w:uiPriority="48"/>
-    <w:lsdException w:name="Grid Table 4 Accent 6" w:uiPriority="49"/>
-    <w:lsdException w:name="Grid Table 5 Dark Accent 6" w:uiPriority="50"/>
-    <w:lsdException w:name="Grid Table 6 Colorful Accent 6" w:uiPriority="51"/>
-    <w:lsdException w:name="Grid Table 7 Colorful Accent 6" w:uiPriority="52"/>
-    <w:lsdException w:name="List Table 1 Light" w:uiPriority="46"/>
-    <w:lsdException w:name="List Table 2" w:uiPriority="47"/>
-    <w:lsdException w:name="List Table 3" w:uiPriority="48"/>
-    <w:lsdException w:name="List Table 4" w:uiPriority="49"/>
-    <w:lsdException w:name="List Table 5 Dark" w:uiPriority="50"/>
-    <w:lsdException w:name="List Table 6 Colorful" w:uiPriority="51"/>
-    <w:lsdException w:name="List Table 7 Colorful" w:uiPriority="52"/>
-    <w:lsdException w:name="List Table 1 Light Accent 1" w:uiPriority="46"/>
-    <w:lsdException w:name="List Table 2 Accent 1" w:uiPriority="47"/>
-    <w:lsdException w:name="List Table 3 Accent 1" w:uiPriority="48"/>
-    <w:lsdException w:name="List Table 4 Accent 1" w:uiPriority="49"/>
-    <w:lsdException w:name="List Table 5 Dark Accent 1" w:uiPriority="50"/>
-    <w:lsdException w:name="List Table 6 Colorful Accent 1" w:uiPriority="51"/>
-    <w:lsdException w:name="List Table 7 Colorful Accent 1" w:uiPriority="52"/>
-    <w:lsdException w:name="List Table 1 Light Accent 2" w:uiPriority="46"/>
-    <w:lsdException w:name="List Table 2 Accent 2" w:uiPriority="47"/>
-    <w:lsdException w:name="List Table 3 Accent 2" w:uiPriority="48"/>
-    <w:lsdException w:name="List Table 4 Accent 2" w:uiPriority="49"/>
-    <w:lsdException w:name="List Table 5 Dark Accent 2" w:uiPriority="50"/>
-    <w:lsdException w:name="List Table 6 Colorful Accent 2" w:uiPriority="51"/>
-    <w:lsdException w:name="List Table 7 Colorful Accent 2" w:uiPriority="52"/>
-    <w:lsdException w:name="List Table 1 Light Accent 3" w:uiPriority="46"/>
-    <w:lsdException w:name="List Table 2 Accent 3" w:uiPriority="47"/>
-    <w:lsdException w:name="List Table 3 Accent 3" w:uiPriority="48"/>
-    <w:lsdException w:name="List Table 4 Accent 3" w:uiPriority="49"/>
-    <w:lsdException w:name="List Table 5 Dark Accent 3" w:uiPriority="50"/>
-    <w:lsdException w:name="List Table 6 Colorful Accent 3" w:uiPriority="51"/>
-    <w:lsdException w:name="List Table 7 Colorful Accent 3" w:uiPriority="52"/>
-    <w:lsdException w:name="List Table 1 Light Accent 4" w:uiPriority="46"/>
-    <w:lsdException w:name="List Table 2 Accent 4" w:uiPriority="47"/>
-    <w:lsdException w:name="List Table 3 Accent 4" w:uiPriority="48"/>
-    <w:lsdException w:name="List Table 4 Accent 4" w:uiPriority="49"/>
-    <w:lsdException w:name="List Table 5 Dark Accent 4" w:uiPriority="50"/>
-    <w:lsdException w:name="List Table 6 Colorful Accent 4" w:uiPriority="51"/>
-    <w:lsdException w:name="List Table 7 Colorful Accent 4" w:uiPriority="52"/>
-    <w:lsdException w:name="List Table 1 Light Accent 5" w:uiPriority="46"/>
-    <w:lsdException w:name="List Table 2 Accent 5" w:uiPriority="47"/>
-    <w:lsdException w:name="List Table 3 Accent 5" w:uiPriority="48"/>
-    <w:lsdException w:name="List Table 4 Accent 5" w:uiPriority="49"/>
-    <w:lsdException w:name="List Table 5 Dark Accent 5" w:uiPriority="50"/>
-    <w:lsdException w:name="List Table 6 Colorful Accent 5" w:uiPriority="51"/>
-    <w:lsdException w:name="List Table 7 Colorful Accent 5" w:uiPriority="52"/>
-    <w:lsdException w:name="List Table 1 Light Accent 6" w:uiPriority="46"/>
-    <w:lsdException w:name="List Table 2 Accent 6" w:uiPriority="47"/>
-    <w:lsdException w:name="List Table 3 Accent 6" w:uiPriority="48"/>
-    <w:lsdException w:name="List Table 4 Accent 6" w:uiPriority="49"/>
-    <w:lsdException w:name="List Table 5 Dark Accent 6" w:uiPriority="50"/>
-    <w:lsdException w:name="List Table 6 Colorful Accent 6" w:uiPriority="51"/>
-    <w:lsdException w:name="List Table 7 Colorful Accent 6" w:uiPriority="52"/>
+  <w:latentStyles w:defLockedState="0" w:defUIPriority="99" w:defSemiHidden="1" w:defUnhideWhenUsed="1" w:defQFormat="0" w:count="276">
+    <w:lsdException w:name="Normal" w:semiHidden="0" w:uiPriority="0" w:unhideWhenUsed="0" w:qFormat="1"/>
+    <w:lsdException w:name="heading 1" w:semiHidden="0" w:uiPriority="0" w:unhideWhenUsed="0" w:qFormat="1"/>
+    <w:lsdException w:name="heading 2" w:uiPriority="0" w:qFormat="1"/>
+    <w:lsdException w:name="heading 3" w:uiPriority="0" w:qFormat="1"/>
+    <w:lsdException w:name="heading 4" w:uiPriority="9" w:qFormat="1"/>
+    <w:lsdException w:name="heading 5" w:uiPriority="9" w:qFormat="1"/>
+    <w:lsdException w:name="heading 6" w:uiPriority="9" w:qFormat="1"/>
+    <w:lsdException w:name="heading 7" w:uiPriority="9" w:qFormat="1"/>
+    <w:lsdException w:name="heading 8" w:uiPriority="9" w:qFormat="1"/>
+    <w:lsdException w:name="heading 9" w:uiPriority="9" w:qFormat="1"/>
+    <w:lsdException w:name="toc 1" w:uiPriority="39"/>
+    <w:lsdException w:name="toc 2" w:uiPriority="39"/>
+    <w:lsdException w:name="toc 3" w:uiPriority="39"/>
+    <w:lsdException w:name="toc 4" w:uiPriority="39"/>
+    <w:lsdException w:name="toc 5" w:uiPriority="39"/>
+    <w:lsdException w:name="toc 6" w:uiPriority="39"/>
+    <w:lsdException w:name="toc 7" w:uiPriority="39"/>
+    <w:lsdException w:name="toc 8" w:uiPriority="39"/>
+    <w:lsdException w:name="toc 9" w:uiPriority="39"/>
+    <w:lsdException w:name="footnote text" w:uiPriority="0"/>
+    <w:lsdException w:name="caption" w:uiPriority="0" w:qFormat="1"/>
+    <w:lsdException w:name="footnote reference" w:uiPriority="0"/>
+    <w:lsdException w:name="Title" w:semiHidden="0" w:uiPriority="10" w:unhideWhenUsed="0" w:qFormat="1"/>
+    <w:lsdException w:name="Default Paragraph Font" w:uiPriority="1"/>
+    <w:lsdException w:name="Subtitle" w:semiHidden="0" w:uiPriority="11" w:unhideWhenUsed="0" w:qFormat="1"/>
+    <w:lsdException w:name="Hyperlink" w:qFormat="1"/>
+    <w:lsdException w:name="Strong" w:semiHidden="0" w:uiPriority="22" w:unhideWhenUsed="0" w:qFormat="1"/>
+    <w:lsdException w:name="Emphasis" w:semiHidden="0" w:uiPriority="20" w:unhideWhenUsed="0" w:qFormat="1"/>
+    <w:lsdException w:name="Table Grid" w:semiHidden="0" w:uiPriority="59" w:unhideWhenUsed="0"/>
+    <w:lsdException w:name="Note Level 1" w:semiHidden="0" w:unhideWhenUsed="0"/>
+    <w:lsdException w:name="Note Level 2" w:semiHidden="0" w:unhideWhenUsed="0"/>
+    <w:lsdException w:name="Note Level 3" w:semiHidden="0" w:unhideWhenUsed="0"/>
+    <w:lsdException w:name="Note Level 4" w:semiHidden="0" w:unhideWhenUsed="0"/>
+    <w:lsdException w:name="Note Level 5" w:semiHidden="0" w:unhideWhenUsed="0"/>
+    <w:lsdException w:name="Note Level 6" w:semiHidden="0" w:unhideWhenUsed="0"/>
+    <w:lsdException w:name="Note Level 7" w:semiHidden="0" w:unhideWhenUsed="0"/>
+    <w:lsdException w:name="Note Level 8" w:semiHidden="0" w:unhideWhenUsed="0"/>
+    <w:lsdException w:name="Note Level 9" w:semiHidden="0" w:unhideWhenUsed="0"/>
+    <w:lsdException w:name="Placeholder Text" w:unhideWhenUsed="0"/>
+    <w:lsdException w:name="No Spacing" w:semiHidden="0" w:uiPriority="1" w:unhideWhenUsed="0" w:qFormat="1"/>
+    <w:lsdException w:name="Light Shading" w:semiHidden="0" w:uiPriority="60" w:unhideWhenUsed="0"/>
+    <w:lsdException w:name="Light List" w:semiHidden="0" w:uiPriority="61" w:unhideWhenUsed="0"/>
+    <w:lsdException w:name="Light Grid" w:semiHidden="0" w:uiPriority="62" w:unhideWhenUsed="0"/>
+    <w:lsdException w:name="Medium Shading 1" w:semiHidden="0" w:uiPriority="63" w:unhideWhenUsed="0"/>
+    <w:lsdException w:name="Medium Shading 2" w:semiHidden="0" w:uiPriority="64" w:unhideWhenUsed="0"/>
+    <w:lsdException w:name="Medium List 1" w:semiHidden="0" w:uiPriority="65" w:unhideWhenUsed="0"/>
+    <w:lsdException w:name="Medium List 2" w:semiHidden="0" w:uiPriority="66" w:unhideWhenUsed="0"/>
+    <w:lsdException w:name="Medium Grid 1" w:semiHidden="0" w:uiPriority="67" w:unhideWhenUsed="0"/>
+    <w:lsdException w:name="Medium Grid 2" w:semiHidden="0" w:uiPriority="68" w:unhideWhenUsed="0"/>
+    <w:lsdException w:name="Medium Grid 3" w:semiHidden="0" w:uiPriority="69" w:unhideWhenUsed="0"/>
+    <w:lsdException w:name="Dark List" w:semiHidden="0" w:uiPriority="70" w:unhideWhenUsed="0"/>
+    <w:lsdException w:name="Colorful Shading" w:semiHidden="0" w:uiPriority="71" w:unhideWhenUsed="0"/>
+    <w:lsdException w:name="Colorful List" w:semiHidden="0" w:uiPriority="72" w:unhideWhenUsed="0"/>
+    <w:lsdException w:name="Colorful Grid" w:semiHidden="0" w:uiPriority="73" w:unhideWhenUsed="0"/>
+    <w:lsdException w:name="Light Shading Accent 1" w:semiHidden="0" w:uiPriority="60" w:unhideWhenUsed="0"/>
+    <w:lsdException w:name="Light List Accent 1" w:semiHidden="0" w:uiPriority="61" w:unhideWhenUsed="0"/>
+    <w:lsdException w:name="Light Grid Accent 1" w:semiHidden="0" w:uiPriority="62" w:unhideWhenUsed="0"/>
+    <w:lsdException w:name="Medium Shading 1 Accent 1" w:semiHidden="0" w:uiPriority="63" w:unhideWhenUsed="0"/>
+    <w:lsdException w:name="Medium Shading 2 Accent 1" w:semiHidden="0" w:uiPriority="64" w:unhideWhenUsed="0"/>
+    <w:lsdException w:name="Medium List 1 Accent 1" w:semiHidden="0" w:uiPriority="65" w:unhideWhenUsed="0"/>
+    <w:lsdException w:name="Revision" w:unhideWhenUsed="0"/>
+    <w:lsdException w:name="List Paragraph" w:semiHidden="0" w:uiPriority="34" w:unhideWhenUsed="0" w:qFormat="1"/>
+    <w:lsdException w:name="Quote" w:semiHidden="0" w:uiPriority="29" w:unhideWhenUsed="0" w:qFormat="1"/>
+    <w:lsdException w:name="Intense Quote" w:semiHidden="0" w:uiPriority="30" w:unhideWhenUsed="0" w:qFormat="1"/>
+    <w:lsdException w:name="Medium List 2 Accent 1" w:semiHidden="0" w:uiPriority="66" w:unhideWhenUsed="0"/>
+    <w:lsdException w:name="Medium Grid 1 Accent 1" w:semiHidden="0" w:uiPriority="67" w:unhideWhenUsed="0"/>
+    <w:lsdException w:name="Medium Grid 2 Accent 1" w:semiHidden="0" w:uiPriority="68" w:unhideWhenUsed="0"/>
+    <w:lsdException w:name="Medium Grid 3 Accent 1" w:semiHidden="0" w:uiPriority="69" w:unhideWhenUsed="0"/>
+    <w:lsdException w:name="Dark List Accent 1" w:semiHidden="0" w:uiPriority="70" w:unhideWhenUsed="0"/>
+    <w:lsdException w:name="Colorful Shading Accent 1" w:semiHidden="0" w:uiPriority="71" w:unhideWhenUsed="0"/>
+    <w:lsdException w:name="Colorful List Accent 1" w:semiHidden="0" w:uiPriority="72" w:unhideWhenUsed="0"/>
+    <w:lsdException w:name="Colorful Grid Accent 1" w:semiHidden="0" w:uiPriority="73" w:unhideWhenUsed="0"/>
+    <w:lsdException w:name="Light Shading Accent 2" w:semiHidden="0" w:uiPriority="60" w:unhideWhenUsed="0"/>
+    <w:lsdException w:name="Light List Accent 2" w:semiHidden="0" w:uiPriority="61" w:unhideWhenUsed="0"/>
+    <w:lsdException w:name="Light Grid Accent 2" w:semiHidden="0" w:uiPriority="62" w:unhideWhenUsed="0"/>
+    <w:lsdException w:name="Medium Shading 1 Accent 2" w:semiHidden="0" w:uiPriority="63" w:unhideWhenUsed="0"/>
+    <w:lsdException w:name="Medium Shading 2 Accent 2" w:semiHidden="0" w:uiPriority="64" w:unhideWhenUsed="0"/>
+    <w:lsdException w:name="Medium List 1 Accent 2" w:semiHidden="0" w:uiPriority="65" w:unhideWhenUsed="0"/>
+    <w:lsdException w:name="Medium List 2 Accent 2" w:semiHidden="0" w:uiPriority="66" w:unhideWhenUsed="0"/>
+    <w:lsdException w:name="Medium Grid 1 Accent 2" w:semiHidden="0" w:uiPriority="67" w:unhideWhenUsed="0"/>
+    <w:lsdException w:name="Medium Grid 2 Accent 2" w:semiHidden="0" w:uiPriority="68" w:unhideWhenUsed="0"/>
+    <w:lsdException w:name="Medium Grid 3 Accent 2" w:semiHidden="0" w:uiPriority="69" w:unhideWhenUsed="0"/>
+    <w:lsdException w:name="Dark List Accent 2" w:semiHidden="0" w:uiPriority="70" w:unhideWhenUsed="0"/>
+    <w:lsdException w:name="Colorful Shading Accent 2" w:semiHidden="0" w:uiPriority="71" w:unhideWhenUsed="0"/>
+    <w:lsdException w:name="Colorful List Accent 2" w:semiHidden="0" w:uiPriority="72" w:unhideWhenUsed="0"/>
+    <w:lsdException w:name="Colorful Grid Accent 2" w:semiHidden="0" w:uiPriority="73" w:unhideWhenUsed="0"/>
+    <w:lsdException w:name="Light Shading Accent 3" w:semiHidden="0" w:uiPriority="60" w:unhideWhenUsed="0"/>
+    <w:lsdException w:name="Light List Accent 3" w:semiHidden="0" w:uiPriority="61" w:unhideWhenUsed="0"/>
+    <w:lsdException w:name="Light Grid Accent 3" w:semiHidden="0" w:uiPriority="62" w:unhideWhenUsed="0"/>
+    <w:lsdException w:name="Medium Shading 1 Accent 3" w:semiHidden="0" w:uiPriority="63" w:unhideWhenUsed="0"/>
+    <w:lsdException w:name="Medium Shading 2 Accent 3" w:semiHidden="0" w:uiPriority="64" w:unhideWhenUsed="0"/>
+    <w:lsdException w:name="Medium List 1 Accent 3" w:semiHidden="0" w:uiPriority="65" w:unhideWhenUsed="0"/>
+    <w:lsdException w:name="Medium List 2 Accent 3" w:semiHidden="0" w:uiPriority="66" w:unhideWhenUsed="0"/>
+    <w:lsdException w:name="Medium Grid 1 Accent 3" w:semiHidden="0" w:uiPriority="67" w:unhideWhenUsed="0"/>
+    <w:lsdException w:name="Medium Grid 2 Accent 3" w:semiHidden="0" w:uiPriority="68" w:unhideWhenUsed="0"/>
+    <w:lsdException w:name="Medium Grid 3 Accent 3" w:semiHidden="0" w:uiPriority="69" w:unhideWhenUsed="0"/>
+    <w:lsdException w:name="Dark List Accent 3" w:semiHidden="0" w:uiPriority="70" w:unhideWhenUsed="0"/>
+    <w:lsdException w:name="Colorful Shading Accent 3" w:semiHidden="0" w:uiPriority="71" w:unhideWhenUsed="0"/>
+    <w:lsdException w:name="Colorful List Accent 3" w:semiHidden="0" w:uiPriority="72" w:unhideWhenUsed="0"/>
+    <w:lsdException w:name="Colorful Grid Accent 3" w:semiHidden="0" w:uiPriority="73" w:unhideWhenUsed="0"/>
+    <w:lsdException w:name="Light Shading Accent 4" w:semiHidden="0" w:uiPriority="60" w:unhideWhenUsed="0"/>
+    <w:lsdException w:name="Light List Accent 4" w:semiHidden="0" w:uiPriority="61" w:unhideWhenUsed="0"/>
+    <w:lsdException w:name="Light Grid Accent 4" w:semiHidden="0" w:uiPriority="62" w:unhideWhenUsed="0"/>
+    <w:lsdException w:name="Medium Shading 1 Accent 4" w:semiHidden="0" w:uiPriority="63" w:unhideWhenUsed="0"/>
+    <w:lsdException w:name="Medium Shading 2 Accent 4" w:semiHidden="0" w:uiPriority="64" w:unhideWhenUsed="0"/>
+    <w:lsdException w:name="Medium List 1 Accent 4" w:semiHidden="0" w:uiPriority="65" w:unhideWhenUsed="0"/>
+    <w:lsdException w:name="Medium List 2 Accent 4" w:semiHidden="0" w:uiPriority="66" w:unhideWhenUsed="0"/>
+    <w:lsdException w:name="Medium Grid 1 Accent 4" w:semiHidden="0" w:uiPriority="67" w:unhideWhenUsed="0"/>
+    <w:lsdException w:name="Medium Grid 2 Accent 4" w:semiHidden="0" w:uiPriority="68" w:unhideWhenUsed="0"/>
+    <w:lsdException w:name="Medium Grid 3 Accent 4" w:semiHidden="0" w:uiPriority="69" w:unhideWhenUsed="0"/>
+    <w:lsdException w:name="Dark List Accent 4" w:semiHidden="0" w:uiPriority="70" w:unhideWhenUsed="0"/>
+    <w:lsdException w:name="Colorful Shading Accent 4" w:semiHidden="0" w:uiPriority="71" w:unhideWhenUsed="0"/>
+    <w:lsdException w:name="Colorful List Accent 4" w:semiHidden="0" w:uiPriority="72" w:unhideWhenUsed="0"/>
+    <w:lsdException w:name="Colorful Grid Accent 4" w:semiHidden="0" w:uiPriority="73" w:unhideWhenUsed="0"/>
+    <w:lsdException w:name="Light Shading Accent 5" w:semiHidden="0" w:uiPriority="60" w:unhideWhenUsed="0"/>
+    <w:lsdException w:name="Light List Accent 5" w:semiHidden="0" w:uiPriority="61" w:unhideWhenUsed="0"/>
+    <w:lsdException w:name="Light Grid Accent 5" w:semiHidden="0" w:uiPriority="62" w:unhideWhenUsed="0"/>
+    <w:lsdException w:name="Medium Shading 1 Accent 5" w:semiHidden="0" w:uiPriority="63" w:unhideWhenUsed="0"/>
+    <w:lsdException w:name="Medium Shading 2 Accent 5" w:semiHidden="0" w:uiPriority="64" w:unhideWhenUsed="0"/>
+    <w:lsdException w:name="Medium List 1 Accent 5" w:semiHidden="0" w:uiPriority="65" w:unhideWhenUsed="0"/>
+    <w:lsdException w:name="Medium List 2 Accent 5" w:semiHidden="0" w:uiPriority="66" w:unhideWhenUsed="0"/>
+    <w:lsdException w:name="Medium Grid 1 Accent 5" w:semiHidden="0" w:uiPriority="67" w:unhideWhenUsed="0"/>
+    <w:lsdException w:name="Medium Grid 2 Accent 5" w:semiHidden="0" w:uiPriority="68" w:unhideWhenUsed="0"/>
+    <w:lsdException w:name="Medium Grid 3 Accent 5" w:semiHidden="0" w:uiPriority="69" w:unhideWhenUsed="0"/>
+    <w:lsdException w:name="Dark List Accent 5" w:semiHidden="0" w:uiPriority="70" w:unhideWhenUsed="0"/>
+    <w:lsdException w:name="Colorful Shading Accent 5" w:semiHidden="0" w:uiPriority="71" w:unhideWhenUsed="0"/>
+    <w:lsdException w:name="Colorful List Accent 5" w:semiHidden="0" w:uiPriority="72" w:unhideWhenUsed="0"/>
+    <w:lsdException w:name="Colorful Grid Accent 5" w:semiHidden="0" w:uiPriority="73" w:unhideWhenUsed="0"/>
+    <w:lsdException w:name="Light Shading Accent 6" w:semiHidden="0" w:uiPriority="60" w:unhideWhenUsed="0"/>
+    <w:lsdException w:name="Light List Accent 6" w:semiHidden="0" w:uiPriority="61" w:unhideWhenUsed="0"/>
+    <w:lsdException w:name="Light Grid Accent 6" w:semiHidden="0" w:uiPriority="62" w:unhideWhenUsed="0"/>
+    <w:lsdException w:name="Medium Shading 1 Accent 6" w:semiHidden="0" w:uiPriority="63" w:unhideWhenUsed="0"/>
+    <w:lsdException w:name="Medium Shading 2 Accent 6" w:semiHidden="0" w:uiPriority="64" w:unhideWhenUsed="0"/>
+    <w:lsdException w:name="Medium List 1 Accent 6" w:semiHidden="0" w:uiPriority="65" w:unhideWhenUsed="0"/>
+    <w:lsdException w:name="Medium List 2 Accent 6" w:semiHidden="0" w:uiPriority="66" w:unhideWhenUsed="0"/>
+    <w:lsdException w:name="Medium Grid 1 Accent 6" w:semiHidden="0" w:uiPriority="67" w:unhideWhenUsed="0"/>
+    <w:lsdException w:name="Medium Grid 2 Accent 6" w:semiHidden="0" w:uiPriority="68" w:unhideWhenUsed="0"/>
+    <w:lsdException w:name="Medium Grid 3 Accent 6" w:semiHidden="0" w:uiPriority="69" w:unhideWhenUsed="0"/>
+    <w:lsdException w:name="Dark List Accent 6" w:semiHidden="0" w:uiPriority="70" w:unhideWhenUsed="0"/>
+    <w:lsdException w:name="Colorful Shading Accent 6" w:semiHidden="0" w:uiPriority="71" w:unhideWhenUsed="0"/>
+    <w:lsdException w:name="Colorful List Accent 6" w:semiHidden="0" w:uiPriority="72" w:unhideWhenUsed="0"/>
+    <w:lsdException w:name="Colorful Grid Accent 6" w:semiHidden="0" w:uiPriority="73" w:unhideWhenUsed="0"/>
+    <w:lsdException w:name="Subtle Emphasis" w:semiHidden="0" w:uiPriority="19" w:unhideWhenUsed="0" w:qFormat="1"/>
+    <w:lsdException w:name="Intense Emphasis" w:semiHidden="0" w:uiPriority="21" w:unhideWhenUsed="0" w:qFormat="1"/>
+    <w:lsdException w:name="Subtle Reference" w:semiHidden="0" w:uiPriority="31" w:unhideWhenUsed="0" w:qFormat="1"/>
+    <w:lsdException w:name="Intense Reference" w:semiHidden="0" w:uiPriority="32" w:unhideWhenUsed="0" w:qFormat="1"/>
+    <w:lsdException w:name="Book Title" w:semiHidden="0" w:uiPriority="33" w:unhideWhenUsed="0" w:qFormat="1"/>
+    <w:lsdException w:name="Bibliography" w:uiPriority="37"/>
+    <w:lsdException w:name="TOC Heading" w:uiPriority="39" w:qFormat="1"/>
   </w:latentStyles>
   <w:style w:type="paragraph" w:default="1" w:styleId="Standard">
     <w:name w:val="Normal"/>
@@ -10154,7 +9591,7 @@
   <w:style w:type="paragraph" w:styleId="berschrift1">
     <w:name w:val="heading 1"/>
     <w:next w:val="Standard"/>
-    <w:link w:val="berschrift1Zchn"/>
+    <w:link w:val="berschrift1Zeichen"/>
     <w:rsid w:val="0052073E"/>
     <w:pPr>
       <w:keepNext/>
@@ -10183,7 +9620,7 @@
     <w:name w:val="heading 2"/>
     <w:basedOn w:val="berschrift1"/>
     <w:next w:val="Standard"/>
-    <w:link w:val="berschrift2Zchn"/>
+    <w:link w:val="berschrift2Zeichen"/>
     <w:rsid w:val="0052073E"/>
     <w:pPr>
       <w:numPr>
@@ -10206,7 +9643,7 @@
     <w:name w:val="heading 3"/>
     <w:aliases w:val="Überschrift U3"/>
     <w:next w:val="Standard"/>
-    <w:link w:val="berschrift3Zchn"/>
+    <w:link w:val="berschrift3Zeichen"/>
     <w:qFormat/>
     <w:rsid w:val="0052073E"/>
     <w:pPr>
@@ -10230,7 +9667,7 @@
     <w:name w:val="heading 4"/>
     <w:aliases w:val="Überschrift U4"/>
     <w:next w:val="Standard"/>
-    <w:link w:val="berschrift4Zchn"/>
+    <w:link w:val="berschrift4Zeichen"/>
     <w:uiPriority w:val="9"/>
     <w:qFormat/>
     <w:rsid w:val="0052073E"/>
@@ -10261,7 +9698,7 @@
     <w:name w:val="heading 5"/>
     <w:basedOn w:val="Standard"/>
     <w:next w:val="Standard"/>
-    <w:link w:val="berschrift5Zchn"/>
+    <w:link w:val="berschrift5Zeichen"/>
     <w:uiPriority w:val="9"/>
     <w:unhideWhenUsed/>
     <w:qFormat/>
@@ -10287,7 +9724,7 @@
     <w:name w:val="heading 6"/>
     <w:basedOn w:val="Standard"/>
     <w:next w:val="Standard"/>
-    <w:link w:val="berschrift6Zchn"/>
+    <w:link w:val="berschrift6Zeichen"/>
     <w:uiPriority w:val="9"/>
     <w:semiHidden/>
     <w:unhideWhenUsed/>
@@ -10316,7 +9753,7 @@
     <w:name w:val="heading 7"/>
     <w:basedOn w:val="Standard"/>
     <w:next w:val="Standard"/>
-    <w:link w:val="berschrift7Zchn"/>
+    <w:link w:val="berschrift7Zeichen"/>
     <w:uiPriority w:val="9"/>
     <w:semiHidden/>
     <w:unhideWhenUsed/>
@@ -10345,7 +9782,7 @@
     <w:name w:val="heading 8"/>
     <w:basedOn w:val="Standard"/>
     <w:next w:val="Standard"/>
-    <w:link w:val="berschrift8Zchn"/>
+    <w:link w:val="berschrift8Zeichen"/>
     <w:uiPriority w:val="9"/>
     <w:semiHidden/>
     <w:unhideWhenUsed/>
@@ -10372,7 +9809,7 @@
     <w:name w:val="heading 9"/>
     <w:basedOn w:val="Standard"/>
     <w:next w:val="Standard"/>
-    <w:link w:val="berschrift9Zchn"/>
+    <w:link w:val="berschrift9Zeichen"/>
     <w:uiPriority w:val="9"/>
     <w:semiHidden/>
     <w:unhideWhenUsed/>
@@ -10397,7 +9834,7 @@
       <w:lang w:eastAsia="en-US"/>
     </w:rPr>
   </w:style>
-  <w:style w:type="character" w:default="1" w:styleId="Absatz-Standardschriftart">
+  <w:style w:type="character" w:default="1" w:styleId="Absatzstandardschriftart">
     <w:name w:val="Default Paragraph Font"/>
     <w:uiPriority w:val="1"/>
     <w:semiHidden/>
@@ -10424,9 +9861,9 @@
     <w:semiHidden/>
     <w:unhideWhenUsed/>
   </w:style>
-  <w:style w:type="character" w:customStyle="1" w:styleId="berschrift1Zchn">
-    <w:name w:val="Überschrift 1 Zchn"/>
-    <w:basedOn w:val="Absatz-Standardschriftart"/>
+  <w:style w:type="character" w:customStyle="1" w:styleId="berschrift1Zeichen">
+    <w:name w:val="Überschrift 1 Zeichen"/>
+    <w:basedOn w:val="Absatzstandardschriftart"/>
     <w:link w:val="berschrift1"/>
     <w:rsid w:val="0052073E"/>
     <w:rPr>
@@ -10436,9 +9873,9 @@
       <w:szCs w:val="26"/>
     </w:rPr>
   </w:style>
-  <w:style w:type="character" w:customStyle="1" w:styleId="berschrift2Zchn">
-    <w:name w:val="Überschrift 2 Zchn"/>
-    <w:basedOn w:val="Absatz-Standardschriftart"/>
+  <w:style w:type="character" w:customStyle="1" w:styleId="berschrift2Zeichen">
+    <w:name w:val="Überschrift 2 Zeichen"/>
+    <w:basedOn w:val="Absatzstandardschriftart"/>
     <w:link w:val="berschrift2"/>
     <w:rsid w:val="0052073E"/>
     <w:rPr>
@@ -10446,10 +9883,10 @@
       <w:b/>
     </w:rPr>
   </w:style>
-  <w:style w:type="character" w:customStyle="1" w:styleId="berschrift3Zchn">
-    <w:name w:val="Überschrift 3 Zchn"/>
-    <w:aliases w:val="Überschrift U3 Zchn"/>
-    <w:basedOn w:val="Absatz-Standardschriftart"/>
+  <w:style w:type="character" w:customStyle="1" w:styleId="berschrift3Zeichen">
+    <w:name w:val="Überschrift 3 Zeichen"/>
+    <w:aliases w:val="Überschrift U3 Zeichen"/>
+    <w:basedOn w:val="Absatzstandardschriftart"/>
     <w:link w:val="berschrift3"/>
     <w:rsid w:val="0052073E"/>
     <w:rPr>
@@ -10459,10 +9896,10 @@
       <w:szCs w:val="22"/>
     </w:rPr>
   </w:style>
-  <w:style w:type="character" w:customStyle="1" w:styleId="berschrift4Zchn">
-    <w:name w:val="Überschrift 4 Zchn"/>
-    <w:aliases w:val="Überschrift U4 Zchn"/>
-    <w:basedOn w:val="Absatz-Standardschriftart"/>
+  <w:style w:type="character" w:customStyle="1" w:styleId="berschrift4Zeichen">
+    <w:name w:val="Überschrift 4 Zeichen"/>
+    <w:aliases w:val="Überschrift U4 Zeichen"/>
+    <w:basedOn w:val="Absatzstandardschriftart"/>
     <w:link w:val="berschrift4"/>
     <w:uiPriority w:val="9"/>
     <w:rsid w:val="0052073E"/>
@@ -10475,9 +9912,9 @@
       <w:szCs w:val="20"/>
     </w:rPr>
   </w:style>
-  <w:style w:type="character" w:customStyle="1" w:styleId="berschrift5Zchn">
-    <w:name w:val="Überschrift 5 Zchn"/>
-    <w:basedOn w:val="Absatz-Standardschriftart"/>
+  <w:style w:type="character" w:customStyle="1" w:styleId="berschrift5Zeichen">
+    <w:name w:val="Überschrift 5 Zeichen"/>
+    <w:basedOn w:val="Absatzstandardschriftart"/>
     <w:link w:val="berschrift5"/>
     <w:uiPriority w:val="9"/>
     <w:rsid w:val="0052073E"/>
@@ -10489,9 +9926,9 @@
       <w:lang w:eastAsia="en-US"/>
     </w:rPr>
   </w:style>
-  <w:style w:type="character" w:customStyle="1" w:styleId="berschrift6Zchn">
-    <w:name w:val="Überschrift 6 Zchn"/>
-    <w:basedOn w:val="Absatz-Standardschriftart"/>
+  <w:style w:type="character" w:customStyle="1" w:styleId="berschrift6Zeichen">
+    <w:name w:val="Überschrift 6 Zeichen"/>
+    <w:basedOn w:val="Absatzstandardschriftart"/>
     <w:link w:val="berschrift6"/>
     <w:uiPriority w:val="9"/>
     <w:semiHidden/>
@@ -10506,9 +9943,9 @@
       <w:lang w:eastAsia="en-US"/>
     </w:rPr>
   </w:style>
-  <w:style w:type="character" w:customStyle="1" w:styleId="berschrift7Zchn">
-    <w:name w:val="Überschrift 7 Zchn"/>
-    <w:basedOn w:val="Absatz-Standardschriftart"/>
+  <w:style w:type="character" w:customStyle="1" w:styleId="berschrift7Zeichen">
+    <w:name w:val="Überschrift 7 Zeichen"/>
+    <w:basedOn w:val="Absatzstandardschriftart"/>
     <w:link w:val="berschrift7"/>
     <w:uiPriority w:val="9"/>
     <w:semiHidden/>
@@ -10523,9 +9960,9 @@
       <w:lang w:eastAsia="en-US"/>
     </w:rPr>
   </w:style>
-  <w:style w:type="character" w:customStyle="1" w:styleId="berschrift8Zchn">
-    <w:name w:val="Überschrift 8 Zchn"/>
-    <w:basedOn w:val="Absatz-Standardschriftart"/>
+  <w:style w:type="character" w:customStyle="1" w:styleId="berschrift8Zeichen">
+    <w:name w:val="Überschrift 8 Zeichen"/>
+    <w:basedOn w:val="Absatzstandardschriftart"/>
     <w:link w:val="berschrift8"/>
     <w:uiPriority w:val="9"/>
     <w:semiHidden/>
@@ -10538,9 +9975,9 @@
       <w:lang w:eastAsia="en-US"/>
     </w:rPr>
   </w:style>
-  <w:style w:type="character" w:customStyle="1" w:styleId="berschrift9Zchn">
-    <w:name w:val="Überschrift 9 Zchn"/>
-    <w:basedOn w:val="Absatz-Standardschriftart"/>
+  <w:style w:type="character" w:customStyle="1" w:styleId="berschrift9Zeichen">
+    <w:name w:val="Überschrift 9 Zeichen"/>
+    <w:basedOn w:val="Absatzstandardschriftart"/>
     <w:link w:val="berschrift9"/>
     <w:uiPriority w:val="9"/>
     <w:semiHidden/>
@@ -10697,7 +10134,7 @@
   <w:style w:type="paragraph" w:styleId="Fuzeile">
     <w:name w:val="footer"/>
     <w:basedOn w:val="Standard"/>
-    <w:link w:val="FuzeileZchn"/>
+    <w:link w:val="FuzeileZeichen"/>
     <w:uiPriority w:val="99"/>
     <w:rsid w:val="0052073E"/>
     <w:pPr>
@@ -10708,9 +10145,9 @@
       <w:spacing w:line="240" w:lineRule="auto"/>
     </w:pPr>
   </w:style>
-  <w:style w:type="character" w:customStyle="1" w:styleId="FuzeileZchn">
-    <w:name w:val="Fußzeile Zchn"/>
-    <w:basedOn w:val="Absatz-Standardschriftart"/>
+  <w:style w:type="character" w:customStyle="1" w:styleId="FuzeileZeichen">
+    <w:name w:val="Fußzeile Zeichen"/>
+    <w:basedOn w:val="Absatzstandardschriftart"/>
     <w:link w:val="Fuzeile"/>
     <w:uiPriority w:val="99"/>
     <w:rsid w:val="0052073E"/>
@@ -10825,9 +10262,9 @@
       <w:sz w:val="20"/>
     </w:rPr>
   </w:style>
-  <w:style w:type="character" w:styleId="Hyperlink">
+  <w:style w:type="character" w:styleId="Link">
     <w:name w:val="Hyperlink"/>
-    <w:basedOn w:val="Absatz-Standardschriftart"/>
+    <w:basedOn w:val="Absatzstandardschriftart"/>
     <w:uiPriority w:val="99"/>
     <w:unhideWhenUsed/>
     <w:qFormat/>
@@ -10897,7 +10334,7 @@
   <w:style w:type="paragraph" w:styleId="Funotentext">
     <w:name w:val="footnote text"/>
     <w:basedOn w:val="Standard"/>
-    <w:link w:val="FunotentextZchn"/>
+    <w:link w:val="FunotentextZeichen"/>
     <w:semiHidden/>
     <w:rsid w:val="0052073E"/>
     <w:pPr>
@@ -10908,9 +10345,9 @@
       <w:szCs w:val="24"/>
     </w:rPr>
   </w:style>
-  <w:style w:type="character" w:customStyle="1" w:styleId="FunotentextZchn">
-    <w:name w:val="Fußnotentext Zchn"/>
-    <w:basedOn w:val="Absatz-Standardschriftart"/>
+  <w:style w:type="character" w:customStyle="1" w:styleId="FunotentextZeichen">
+    <w:name w:val="Fußnotentext Zeichen"/>
+    <w:basedOn w:val="Absatzstandardschriftart"/>
     <w:link w:val="Funotentext"/>
     <w:semiHidden/>
     <w:rsid w:val="0052073E"/>
@@ -10921,7 +10358,7 @@
   </w:style>
   <w:style w:type="character" w:styleId="Funotenzeichen">
     <w:name w:val="footnote reference"/>
-    <w:basedOn w:val="Absatz-Standardschriftart"/>
+    <w:basedOn w:val="Absatzstandardschriftart"/>
     <w:semiHidden/>
     <w:rsid w:val="0052073E"/>
     <w:rPr>
@@ -10931,7 +10368,7 @@
   <w:style w:type="paragraph" w:styleId="Sprechblasentext">
     <w:name w:val="Balloon Text"/>
     <w:basedOn w:val="Standard"/>
-    <w:link w:val="SprechblasentextZchn"/>
+    <w:link w:val="SprechblasentextZeichen"/>
     <w:uiPriority w:val="99"/>
     <w:semiHidden/>
     <w:unhideWhenUsed/>
@@ -10944,9 +10381,9 @@
       <w:sz w:val="18"/>
     </w:rPr>
   </w:style>
-  <w:style w:type="character" w:customStyle="1" w:styleId="SprechblasentextZchn">
-    <w:name w:val="Sprechblasentext Zchn"/>
-    <w:basedOn w:val="Absatz-Standardschriftart"/>
+  <w:style w:type="character" w:customStyle="1" w:styleId="SprechblasentextZeichen">
+    <w:name w:val="Sprechblasentext Zeichen"/>
+    <w:basedOn w:val="Absatzstandardschriftart"/>
     <w:link w:val="Sprechblasentext"/>
     <w:uiPriority w:val="99"/>
     <w:semiHidden/>
@@ -10961,7 +10398,7 @@
   <w:style w:type="paragraph" w:styleId="Kopfzeile">
     <w:name w:val="header"/>
     <w:basedOn w:val="Standard"/>
-    <w:link w:val="KopfzeileZchn"/>
+    <w:link w:val="KopfzeileZeichen"/>
     <w:uiPriority w:val="99"/>
     <w:unhideWhenUsed/>
     <w:rsid w:val="006E0CD8"/>
@@ -10973,9 +10410,1025 @@
       <w:spacing w:line="240" w:lineRule="auto"/>
     </w:pPr>
   </w:style>
-  <w:style w:type="character" w:customStyle="1" w:styleId="KopfzeileZchn">
-    <w:name w:val="Kopfzeile Zchn"/>
-    <w:basedOn w:val="Absatz-Standardschriftart"/>
+  <w:style w:type="character" w:customStyle="1" w:styleId="KopfzeileZeichen">
+    <w:name w:val="Kopfzeile Zeichen"/>
+    <w:basedOn w:val="Absatzstandardschriftart"/>
+    <w:link w:val="Kopfzeile"/>
+    <w:uiPriority w:val="99"/>
+    <w:rsid w:val="006E0CD8"/>
+    <w:rPr>
+      <w:rFonts w:ascii="Arial" w:eastAsia="Times New Roman" w:hAnsi="Arial" w:cs="Arial"/>
+      <w:color w:val="000000"/>
+      <w:sz w:val="20"/>
+      <w:szCs w:val="18"/>
+    </w:rPr>
+  </w:style>
+</w:styles>
+</file>
+
+<file path=word/stylesWithEffects.xml><?xml version="1.0" encoding="utf-8"?>
+<w:styles xmlns:wpc="http://schemas.microsoft.com/office/word/2010/wordprocessingCanvas" xmlns:mo="http://schemas.microsoft.com/office/mac/office/2008/main" xmlns:mc="http://schemas.openxmlformats.org/markup-compatibility/2006" xmlns:mv="urn:schemas-microsoft-com:mac:vml" xmlns:o="urn:schemas-microsoft-com:office:office" xmlns:r="http://schemas.openxmlformats.org/officeDocument/2006/relationships" xmlns:m="http://schemas.openxmlformats.org/officeDocument/2006/math" xmlns:v="urn:schemas-microsoft-com:vml" xmlns:wp14="http://schemas.microsoft.com/office/word/2010/wordprocessingDrawing" xmlns:wp="http://schemas.openxmlformats.org/drawingml/2006/wordprocessingDrawing" xmlns:w10="urn:schemas-microsoft-com:office:word" xmlns:w="http://schemas.openxmlformats.org/wordprocessingml/2006/main" xmlns:w14="http://schemas.microsoft.com/office/word/2010/wordml" xmlns:wpg="http://schemas.microsoft.com/office/word/2010/wordprocessingGroup" xmlns:wpi="http://schemas.microsoft.com/office/word/2010/wordprocessingInk" xmlns:wne="http://schemas.microsoft.com/office/word/2006/wordml" xmlns:wps="http://schemas.microsoft.com/office/word/2010/wordprocessingShape" mc:Ignorable="w14 wp14">
+  <w:docDefaults>
+    <w:rPrDefault>
+      <w:rPr>
+        <w:rFonts w:asciiTheme="minorHAnsi" w:eastAsiaTheme="minorEastAsia" w:hAnsiTheme="minorHAnsi" w:cstheme="minorBidi"/>
+        <w:sz w:val="24"/>
+        <w:szCs w:val="24"/>
+        <w:lang w:val="de-DE" w:eastAsia="de-DE" w:bidi="ar-SA"/>
+      </w:rPr>
+    </w:rPrDefault>
+    <w:pPrDefault/>
+  </w:docDefaults>
+  <w:latentStyles w:defLockedState="0" w:defUIPriority="99" w:defSemiHidden="1" w:defUnhideWhenUsed="1" w:defQFormat="0" w:count="276">
+    <w:lsdException w:name="Normal" w:semiHidden="0" w:uiPriority="0" w:unhideWhenUsed="0" w:qFormat="1"/>
+    <w:lsdException w:name="heading 1" w:semiHidden="0" w:uiPriority="0" w:unhideWhenUsed="0" w:qFormat="1"/>
+    <w:lsdException w:name="heading 2" w:uiPriority="0" w:qFormat="1"/>
+    <w:lsdException w:name="heading 3" w:uiPriority="0" w:qFormat="1"/>
+    <w:lsdException w:name="heading 4" w:uiPriority="9" w:qFormat="1"/>
+    <w:lsdException w:name="heading 5" w:uiPriority="9" w:qFormat="1"/>
+    <w:lsdException w:name="heading 6" w:uiPriority="9" w:qFormat="1"/>
+    <w:lsdException w:name="heading 7" w:uiPriority="9" w:qFormat="1"/>
+    <w:lsdException w:name="heading 8" w:uiPriority="9" w:qFormat="1"/>
+    <w:lsdException w:name="heading 9" w:uiPriority="9" w:qFormat="1"/>
+    <w:lsdException w:name="toc 1" w:uiPriority="39"/>
+    <w:lsdException w:name="toc 2" w:uiPriority="39"/>
+    <w:lsdException w:name="toc 3" w:uiPriority="39"/>
+    <w:lsdException w:name="toc 4" w:uiPriority="39"/>
+    <w:lsdException w:name="toc 5" w:uiPriority="39"/>
+    <w:lsdException w:name="toc 6" w:uiPriority="39"/>
+    <w:lsdException w:name="toc 7" w:uiPriority="39"/>
+    <w:lsdException w:name="toc 8" w:uiPriority="39"/>
+    <w:lsdException w:name="toc 9" w:uiPriority="39"/>
+    <w:lsdException w:name="footnote text" w:uiPriority="0"/>
+    <w:lsdException w:name="caption" w:uiPriority="0" w:qFormat="1"/>
+    <w:lsdException w:name="footnote reference" w:uiPriority="0"/>
+    <w:lsdException w:name="Title" w:semiHidden="0" w:uiPriority="10" w:unhideWhenUsed="0" w:qFormat="1"/>
+    <w:lsdException w:name="Default Paragraph Font" w:uiPriority="1"/>
+    <w:lsdException w:name="Subtitle" w:semiHidden="0" w:uiPriority="11" w:unhideWhenUsed="0" w:qFormat="1"/>
+    <w:lsdException w:name="Hyperlink" w:qFormat="1"/>
+    <w:lsdException w:name="Strong" w:semiHidden="0" w:uiPriority="22" w:unhideWhenUsed="0" w:qFormat="1"/>
+    <w:lsdException w:name="Emphasis" w:semiHidden="0" w:uiPriority="20" w:unhideWhenUsed="0" w:qFormat="1"/>
+    <w:lsdException w:name="Table Grid" w:semiHidden="0" w:uiPriority="59" w:unhideWhenUsed="0"/>
+    <w:lsdException w:name="Note Level 1" w:semiHidden="0" w:unhideWhenUsed="0"/>
+    <w:lsdException w:name="Note Level 2" w:semiHidden="0" w:unhideWhenUsed="0"/>
+    <w:lsdException w:name="Note Level 3" w:semiHidden="0" w:unhideWhenUsed="0"/>
+    <w:lsdException w:name="Note Level 4" w:semiHidden="0" w:unhideWhenUsed="0"/>
+    <w:lsdException w:name="Note Level 5" w:semiHidden="0" w:unhideWhenUsed="0"/>
+    <w:lsdException w:name="Note Level 6" w:semiHidden="0" w:unhideWhenUsed="0"/>
+    <w:lsdException w:name="Note Level 7" w:semiHidden="0" w:unhideWhenUsed="0"/>
+    <w:lsdException w:name="Note Level 8" w:semiHidden="0" w:unhideWhenUsed="0"/>
+    <w:lsdException w:name="Note Level 9" w:semiHidden="0" w:unhideWhenUsed="0"/>
+    <w:lsdException w:name="Placeholder Text" w:unhideWhenUsed="0"/>
+    <w:lsdException w:name="No Spacing" w:semiHidden="0" w:uiPriority="1" w:unhideWhenUsed="0" w:qFormat="1"/>
+    <w:lsdException w:name="Light Shading" w:semiHidden="0" w:uiPriority="60" w:unhideWhenUsed="0"/>
+    <w:lsdException w:name="Light List" w:semiHidden="0" w:uiPriority="61" w:unhideWhenUsed="0"/>
+    <w:lsdException w:name="Light Grid" w:semiHidden="0" w:uiPriority="62" w:unhideWhenUsed="0"/>
+    <w:lsdException w:name="Medium Shading 1" w:semiHidden="0" w:uiPriority="63" w:unhideWhenUsed="0"/>
+    <w:lsdException w:name="Medium Shading 2" w:semiHidden="0" w:uiPriority="64" w:unhideWhenUsed="0"/>
+    <w:lsdException w:name="Medium List 1" w:semiHidden="0" w:uiPriority="65" w:unhideWhenUsed="0"/>
+    <w:lsdException w:name="Medium List 2" w:semiHidden="0" w:uiPriority="66" w:unhideWhenUsed="0"/>
+    <w:lsdException w:name="Medium Grid 1" w:semiHidden="0" w:uiPriority="67" w:unhideWhenUsed="0"/>
+    <w:lsdException w:name="Medium Grid 2" w:semiHidden="0" w:uiPriority="68" w:unhideWhenUsed="0"/>
+    <w:lsdException w:name="Medium Grid 3" w:semiHidden="0" w:uiPriority="69" w:unhideWhenUsed="0"/>
+    <w:lsdException w:name="Dark List" w:semiHidden="0" w:uiPriority="70" w:unhideWhenUsed="0"/>
+    <w:lsdException w:name="Colorful Shading" w:semiHidden="0" w:uiPriority="71" w:unhideWhenUsed="0"/>
+    <w:lsdException w:name="Colorful List" w:semiHidden="0" w:uiPriority="72" w:unhideWhenUsed="0"/>
+    <w:lsdException w:name="Colorful Grid" w:semiHidden="0" w:uiPriority="73" w:unhideWhenUsed="0"/>
+    <w:lsdException w:name="Light Shading Accent 1" w:semiHidden="0" w:uiPriority="60" w:unhideWhenUsed="0"/>
+    <w:lsdException w:name="Light List Accent 1" w:semiHidden="0" w:uiPriority="61" w:unhideWhenUsed="0"/>
+    <w:lsdException w:name="Light Grid Accent 1" w:semiHidden="0" w:uiPriority="62" w:unhideWhenUsed="0"/>
+    <w:lsdException w:name="Medium Shading 1 Accent 1" w:semiHidden="0" w:uiPriority="63" w:unhideWhenUsed="0"/>
+    <w:lsdException w:name="Medium Shading 2 Accent 1" w:semiHidden="0" w:uiPriority="64" w:unhideWhenUsed="0"/>
+    <w:lsdException w:name="Medium List 1 Accent 1" w:semiHidden="0" w:uiPriority="65" w:unhideWhenUsed="0"/>
+    <w:lsdException w:name="Revision" w:unhideWhenUsed="0"/>
+    <w:lsdException w:name="List Paragraph" w:semiHidden="0" w:uiPriority="34" w:unhideWhenUsed="0" w:qFormat="1"/>
+    <w:lsdException w:name="Quote" w:semiHidden="0" w:uiPriority="29" w:unhideWhenUsed="0" w:qFormat="1"/>
+    <w:lsdException w:name="Intense Quote" w:semiHidden="0" w:uiPriority="30" w:unhideWhenUsed="0" w:qFormat="1"/>
+    <w:lsdException w:name="Medium List 2 Accent 1" w:semiHidden="0" w:uiPriority="66" w:unhideWhenUsed="0"/>
+    <w:lsdException w:name="Medium Grid 1 Accent 1" w:semiHidden="0" w:uiPriority="67" w:unhideWhenUsed="0"/>
+    <w:lsdException w:name="Medium Grid 2 Accent 1" w:semiHidden="0" w:uiPriority="68" w:unhideWhenUsed="0"/>
+    <w:lsdException w:name="Medium Grid 3 Accent 1" w:semiHidden="0" w:uiPriority="69" w:unhideWhenUsed="0"/>
+    <w:lsdException w:name="Dark List Accent 1" w:semiHidden="0" w:uiPriority="70" w:unhideWhenUsed="0"/>
+    <w:lsdException w:name="Colorful Shading Accent 1" w:semiHidden="0" w:uiPriority="71" w:unhideWhenUsed="0"/>
+    <w:lsdException w:name="Colorful List Accent 1" w:semiHidden="0" w:uiPriority="72" w:unhideWhenUsed="0"/>
+    <w:lsdException w:name="Colorful Grid Accent 1" w:semiHidden="0" w:uiPriority="73" w:unhideWhenUsed="0"/>
+    <w:lsdException w:name="Light Shading Accent 2" w:semiHidden="0" w:uiPriority="60" w:unhideWhenUsed="0"/>
+    <w:lsdException w:name="Light List Accent 2" w:semiHidden="0" w:uiPriority="61" w:unhideWhenUsed="0"/>
+    <w:lsdException w:name="Light Grid Accent 2" w:semiHidden="0" w:uiPriority="62" w:unhideWhenUsed="0"/>
+    <w:lsdException w:name="Medium Shading 1 Accent 2" w:semiHidden="0" w:uiPriority="63" w:unhideWhenUsed="0"/>
+    <w:lsdException w:name="Medium Shading 2 Accent 2" w:semiHidden="0" w:uiPriority="64" w:unhideWhenUsed="0"/>
+    <w:lsdException w:name="Medium List 1 Accent 2" w:semiHidden="0" w:uiPriority="65" w:unhideWhenUsed="0"/>
+    <w:lsdException w:name="Medium List 2 Accent 2" w:semiHidden="0" w:uiPriority="66" w:unhideWhenUsed="0"/>
+    <w:lsdException w:name="Medium Grid 1 Accent 2" w:semiHidden="0" w:uiPriority="67" w:unhideWhenUsed="0"/>
+    <w:lsdException w:name="Medium Grid 2 Accent 2" w:semiHidden="0" w:uiPriority="68" w:unhideWhenUsed="0"/>
+    <w:lsdException w:name="Medium Grid 3 Accent 2" w:semiHidden="0" w:uiPriority="69" w:unhideWhenUsed="0"/>
+    <w:lsdException w:name="Dark List Accent 2" w:semiHidden="0" w:uiPriority="70" w:unhideWhenUsed="0"/>
+    <w:lsdException w:name="Colorful Shading Accent 2" w:semiHidden="0" w:uiPriority="71" w:unhideWhenUsed="0"/>
+    <w:lsdException w:name="Colorful List Accent 2" w:semiHidden="0" w:uiPriority="72" w:unhideWhenUsed="0"/>
+    <w:lsdException w:name="Colorful Grid Accent 2" w:semiHidden="0" w:uiPriority="73" w:unhideWhenUsed="0"/>
+    <w:lsdException w:name="Light Shading Accent 3" w:semiHidden="0" w:uiPriority="60" w:unhideWhenUsed="0"/>
+    <w:lsdException w:name="Light List Accent 3" w:semiHidden="0" w:uiPriority="61" w:unhideWhenUsed="0"/>
+    <w:lsdException w:name="Light Grid Accent 3" w:semiHidden="0" w:uiPriority="62" w:unhideWhenUsed="0"/>
+    <w:lsdException w:name="Medium Shading 1 Accent 3" w:semiHidden="0" w:uiPriority="63" w:unhideWhenUsed="0"/>
+    <w:lsdException w:name="Medium Shading 2 Accent 3" w:semiHidden="0" w:uiPriority="64" w:unhideWhenUsed="0"/>
+    <w:lsdException w:name="Medium List 1 Accent 3" w:semiHidden="0" w:uiPriority="65" w:unhideWhenUsed="0"/>
+    <w:lsdException w:name="Medium List 2 Accent 3" w:semiHidden="0" w:uiPriority="66" w:unhideWhenUsed="0"/>
+    <w:lsdException w:name="Medium Grid 1 Accent 3" w:semiHidden="0" w:uiPriority="67" w:unhideWhenUsed="0"/>
+    <w:lsdException w:name="Medium Grid 2 Accent 3" w:semiHidden="0" w:uiPriority="68" w:unhideWhenUsed="0"/>
+    <w:lsdException w:name="Medium Grid 3 Accent 3" w:semiHidden="0" w:uiPriority="69" w:unhideWhenUsed="0"/>
+    <w:lsdException w:name="Dark List Accent 3" w:semiHidden="0" w:uiPriority="70" w:unhideWhenUsed="0"/>
+    <w:lsdException w:name="Colorful Shading Accent 3" w:semiHidden="0" w:uiPriority="71" w:unhideWhenUsed="0"/>
+    <w:lsdException w:name="Colorful List Accent 3" w:semiHidden="0" w:uiPriority="72" w:unhideWhenUsed="0"/>
+    <w:lsdException w:name="Colorful Grid Accent 3" w:semiHidden="0" w:uiPriority="73" w:unhideWhenUsed="0"/>
+    <w:lsdException w:name="Light Shading Accent 4" w:semiHidden="0" w:uiPriority="60" w:unhideWhenUsed="0"/>
+    <w:lsdException w:name="Light List Accent 4" w:semiHidden="0" w:uiPriority="61" w:unhideWhenUsed="0"/>
+    <w:lsdException w:name="Light Grid Accent 4" w:semiHidden="0" w:uiPriority="62" w:unhideWhenUsed="0"/>
+    <w:lsdException w:name="Medium Shading 1 Accent 4" w:semiHidden="0" w:uiPriority="63" w:unhideWhenUsed="0"/>
+    <w:lsdException w:name="Medium Shading 2 Accent 4" w:semiHidden="0" w:uiPriority="64" w:unhideWhenUsed="0"/>
+    <w:lsdException w:name="Medium List 1 Accent 4" w:semiHidden="0" w:uiPriority="65" w:unhideWhenUsed="0"/>
+    <w:lsdException w:name="Medium List 2 Accent 4" w:semiHidden="0" w:uiPriority="66" w:unhideWhenUsed="0"/>
+    <w:lsdException w:name="Medium Grid 1 Accent 4" w:semiHidden="0" w:uiPriority="67" w:unhideWhenUsed="0"/>
+    <w:lsdException w:name="Medium Grid 2 Accent 4" w:semiHidden="0" w:uiPriority="68" w:unhideWhenUsed="0"/>
+    <w:lsdException w:name="Medium Grid 3 Accent 4" w:semiHidden="0" w:uiPriority="69" w:unhideWhenUsed="0"/>
+    <w:lsdException w:name="Dark List Accent 4" w:semiHidden="0" w:uiPriority="70" w:unhideWhenUsed="0"/>
+    <w:lsdException w:name="Colorful Shading Accent 4" w:semiHidden="0" w:uiPriority="71" w:unhideWhenUsed="0"/>
+    <w:lsdException w:name="Colorful List Accent 4" w:semiHidden="0" w:uiPriority="72" w:unhideWhenUsed="0"/>
+    <w:lsdException w:name="Colorful Grid Accent 4" w:semiHidden="0" w:uiPriority="73" w:unhideWhenUsed="0"/>
+    <w:lsdException w:name="Light Shading Accent 5" w:semiHidden="0" w:uiPriority="60" w:unhideWhenUsed="0"/>
+    <w:lsdException w:name="Light List Accent 5" w:semiHidden="0" w:uiPriority="61" w:unhideWhenUsed="0"/>
+    <w:lsdException w:name="Light Grid Accent 5" w:semiHidden="0" w:uiPriority="62" w:unhideWhenUsed="0"/>
+    <w:lsdException w:name="Medium Shading 1 Accent 5" w:semiHidden="0" w:uiPriority="63" w:unhideWhenUsed="0"/>
+    <w:lsdException w:name="Medium Shading 2 Accent 5" w:semiHidden="0" w:uiPriority="64" w:unhideWhenUsed="0"/>
+    <w:lsdException w:name="Medium List 1 Accent 5" w:semiHidden="0" w:uiPriority="65" w:unhideWhenUsed="0"/>
+    <w:lsdException w:name="Medium List 2 Accent 5" w:semiHidden="0" w:uiPriority="66" w:unhideWhenUsed="0"/>
+    <w:lsdException w:name="Medium Grid 1 Accent 5" w:semiHidden="0" w:uiPriority="67" w:unhideWhenUsed="0"/>
+    <w:lsdException w:name="Medium Grid 2 Accent 5" w:semiHidden="0" w:uiPriority="68" w:unhideWhenUsed="0"/>
+    <w:lsdException w:name="Medium Grid 3 Accent 5" w:semiHidden="0" w:uiPriority="69" w:unhideWhenUsed="0"/>
+    <w:lsdException w:name="Dark List Accent 5" w:semiHidden="0" w:uiPriority="70" w:unhideWhenUsed="0"/>
+    <w:lsdException w:name="Colorful Shading Accent 5" w:semiHidden="0" w:uiPriority="71" w:unhideWhenUsed="0"/>
+    <w:lsdException w:name="Colorful List Accent 5" w:semiHidden="0" w:uiPriority="72" w:unhideWhenUsed="0"/>
+    <w:lsdException w:name="Colorful Grid Accent 5" w:semiHidden="0" w:uiPriority="73" w:unhideWhenUsed="0"/>
+    <w:lsdException w:name="Light Shading Accent 6" w:semiHidden="0" w:uiPriority="60" w:unhideWhenUsed="0"/>
+    <w:lsdException w:name="Light List Accent 6" w:semiHidden="0" w:uiPriority="61" w:unhideWhenUsed="0"/>
+    <w:lsdException w:name="Light Grid Accent 6" w:semiHidden="0" w:uiPriority="62" w:unhideWhenUsed="0"/>
+    <w:lsdException w:name="Medium Shading 1 Accent 6" w:semiHidden="0" w:uiPriority="63" w:unhideWhenUsed="0"/>
+    <w:lsdException w:name="Medium Shading 2 Accent 6" w:semiHidden="0" w:uiPriority="64" w:unhideWhenUsed="0"/>
+    <w:lsdException w:name="Medium List 1 Accent 6" w:semiHidden="0" w:uiPriority="65" w:unhideWhenUsed="0"/>
+    <w:lsdException w:name="Medium List 2 Accent 6" w:semiHidden="0" w:uiPriority="66" w:unhideWhenUsed="0"/>
+    <w:lsdException w:name="Medium Grid 1 Accent 6" w:semiHidden="0" w:uiPriority="67" w:unhideWhenUsed="0"/>
+    <w:lsdException w:name="Medium Grid 2 Accent 6" w:semiHidden="0" w:uiPriority="68" w:unhideWhenUsed="0"/>
+    <w:lsdException w:name="Medium Grid 3 Accent 6" w:semiHidden="0" w:uiPriority="69" w:unhideWhenUsed="0"/>
+    <w:lsdException w:name="Dark List Accent 6" w:semiHidden="0" w:uiPriority="70" w:unhideWhenUsed="0"/>
+    <w:lsdException w:name="Colorful Shading Accent 6" w:semiHidden="0" w:uiPriority="71" w:unhideWhenUsed="0"/>
+    <w:lsdException w:name="Colorful List Accent 6" w:semiHidden="0" w:uiPriority="72" w:unhideWhenUsed="0"/>
+    <w:lsdException w:name="Colorful Grid Accent 6" w:semiHidden="0" w:uiPriority="73" w:unhideWhenUsed="0"/>
+    <w:lsdException w:name="Subtle Emphasis" w:semiHidden="0" w:uiPriority="19" w:unhideWhenUsed="0" w:qFormat="1"/>
+    <w:lsdException w:name="Intense Emphasis" w:semiHidden="0" w:uiPriority="21" w:unhideWhenUsed="0" w:qFormat="1"/>
+    <w:lsdException w:name="Subtle Reference" w:semiHidden="0" w:uiPriority="31" w:unhideWhenUsed="0" w:qFormat="1"/>
+    <w:lsdException w:name="Intense Reference" w:semiHidden="0" w:uiPriority="32" w:unhideWhenUsed="0" w:qFormat="1"/>
+    <w:lsdException w:name="Book Title" w:semiHidden="0" w:uiPriority="33" w:unhideWhenUsed="0" w:qFormat="1"/>
+    <w:lsdException w:name="Bibliography" w:uiPriority="37"/>
+    <w:lsdException w:name="TOC Heading" w:uiPriority="39" w:qFormat="1"/>
+  </w:latentStyles>
+  <w:style w:type="paragraph" w:default="1" w:styleId="Standard">
+    <w:name w:val="Normal"/>
+    <w:qFormat/>
+    <w:rsid w:val="0052073E"/>
+    <w:pPr>
+      <w:spacing w:line="312" w:lineRule="auto"/>
+    </w:pPr>
+    <w:rPr>
+      <w:rFonts w:ascii="Arial" w:eastAsia="Times New Roman" w:hAnsi="Arial" w:cs="Arial"/>
+      <w:color w:val="000000"/>
+      <w:sz w:val="20"/>
+      <w:szCs w:val="18"/>
+    </w:rPr>
+  </w:style>
+  <w:style w:type="paragraph" w:styleId="berschrift1">
+    <w:name w:val="heading 1"/>
+    <w:next w:val="Standard"/>
+    <w:link w:val="berschrift1Zeichen"/>
+    <w:rsid w:val="0052073E"/>
+    <w:pPr>
+      <w:keepNext/>
+      <w:widowControl w:val="0"/>
+      <w:numPr>
+        <w:numId w:val="2"/>
+      </w:numPr>
+      <w:tabs>
+        <w:tab w:val="left" w:pos="426"/>
+      </w:tabs>
+      <w:autoSpaceDE w:val="0"/>
+      <w:autoSpaceDN w:val="0"/>
+      <w:adjustRightInd w:val="0"/>
+      <w:spacing w:after="120" w:line="312" w:lineRule="auto"/>
+      <w:ind w:left="425" w:hanging="425"/>
+      <w:outlineLvl w:val="0"/>
+    </w:pPr>
+    <w:rPr>
+      <w:rFonts w:ascii="Arial" w:eastAsia="Times New Roman" w:hAnsi="Arial" w:cs="Times New Roman"/>
+      <w:b/>
+      <w:sz w:val="26"/>
+      <w:szCs w:val="26"/>
+    </w:rPr>
+  </w:style>
+  <w:style w:type="paragraph" w:styleId="berschrift2">
+    <w:name w:val="heading 2"/>
+    <w:basedOn w:val="berschrift1"/>
+    <w:next w:val="Standard"/>
+    <w:link w:val="berschrift2Zeichen"/>
+    <w:rsid w:val="0052073E"/>
+    <w:pPr>
+      <w:numPr>
+        <w:ilvl w:val="1"/>
+      </w:numPr>
+      <w:tabs>
+        <w:tab w:val="clear" w:pos="426"/>
+        <w:tab w:val="left" w:pos="567"/>
+      </w:tabs>
+      <w:ind w:left="567" w:hanging="567"/>
+      <w:outlineLvl w:val="1"/>
+    </w:pPr>
+    <w:rPr>
+      <w:rFonts w:eastAsia="Times"/>
+      <w:sz w:val="24"/>
+      <w:szCs w:val="24"/>
+    </w:rPr>
+  </w:style>
+  <w:style w:type="paragraph" w:styleId="berschrift3">
+    <w:name w:val="heading 3"/>
+    <w:aliases w:val="Überschrift U3"/>
+    <w:next w:val="Standard"/>
+    <w:link w:val="berschrift3Zeichen"/>
+    <w:qFormat/>
+    <w:rsid w:val="0052073E"/>
+    <w:pPr>
+      <w:keepNext/>
+      <w:numPr>
+        <w:ilvl w:val="2"/>
+        <w:numId w:val="2"/>
+      </w:numPr>
+      <w:spacing w:after="120" w:line="312" w:lineRule="auto"/>
+      <w:ind w:left="709" w:hanging="709"/>
+      <w:outlineLvl w:val="2"/>
+    </w:pPr>
+    <w:rPr>
+      <w:rFonts w:ascii="Arial" w:eastAsia="Times" w:hAnsi="Arial" w:cs="Times New Roman"/>
+      <w:b/>
+      <w:sz w:val="22"/>
+      <w:szCs w:val="22"/>
+    </w:rPr>
+  </w:style>
+  <w:style w:type="paragraph" w:styleId="berschrift4">
+    <w:name w:val="heading 4"/>
+    <w:aliases w:val="Überschrift U4"/>
+    <w:next w:val="Standard"/>
+    <w:link w:val="berschrift4Zeichen"/>
+    <w:uiPriority w:val="9"/>
+    <w:qFormat/>
+    <w:rsid w:val="0052073E"/>
+    <w:pPr>
+      <w:keepNext/>
+      <w:keepLines/>
+      <w:numPr>
+        <w:ilvl w:val="3"/>
+        <w:numId w:val="2"/>
+      </w:numPr>
+      <w:tabs>
+        <w:tab w:val="left" w:pos="851"/>
+      </w:tabs>
+      <w:spacing w:after="120"/>
+      <w:ind w:left="851" w:hanging="851"/>
+      <w:outlineLvl w:val="3"/>
+    </w:pPr>
+    <w:rPr>
+      <w:rFonts w:ascii="Arial" w:eastAsiaTheme="majorEastAsia" w:hAnsi="Arial" w:cstheme="majorBidi"/>
+      <w:b/>
+      <w:bCs/>
+      <w:iCs/>
+      <w:sz w:val="20"/>
+      <w:szCs w:val="20"/>
+    </w:rPr>
+  </w:style>
+  <w:style w:type="paragraph" w:styleId="berschrift5">
+    <w:name w:val="heading 5"/>
+    <w:basedOn w:val="Standard"/>
+    <w:next w:val="Standard"/>
+    <w:link w:val="berschrift5Zeichen"/>
+    <w:uiPriority w:val="9"/>
+    <w:unhideWhenUsed/>
+    <w:qFormat/>
+    <w:rsid w:val="0052073E"/>
+    <w:pPr>
+      <w:keepNext/>
+      <w:keepLines/>
+      <w:numPr>
+        <w:ilvl w:val="4"/>
+        <w:numId w:val="2"/>
+      </w:numPr>
+      <w:spacing w:before="200"/>
+      <w:outlineLvl w:val="4"/>
+    </w:pPr>
+    <w:rPr>
+      <w:rFonts w:asciiTheme="majorHAnsi" w:eastAsiaTheme="majorEastAsia" w:hAnsiTheme="majorHAnsi" w:cstheme="majorBidi"/>
+      <w:color w:val="243F60" w:themeColor="accent1" w:themeShade="7F"/>
+      <w:szCs w:val="22"/>
+      <w:lang w:eastAsia="en-US"/>
+    </w:rPr>
+  </w:style>
+  <w:style w:type="paragraph" w:styleId="berschrift6">
+    <w:name w:val="heading 6"/>
+    <w:basedOn w:val="Standard"/>
+    <w:next w:val="Standard"/>
+    <w:link w:val="berschrift6Zeichen"/>
+    <w:uiPriority w:val="9"/>
+    <w:semiHidden/>
+    <w:unhideWhenUsed/>
+    <w:qFormat/>
+    <w:rsid w:val="0052073E"/>
+    <w:pPr>
+      <w:keepNext/>
+      <w:keepLines/>
+      <w:numPr>
+        <w:ilvl w:val="5"/>
+        <w:numId w:val="2"/>
+      </w:numPr>
+      <w:spacing w:before="200"/>
+      <w:outlineLvl w:val="5"/>
+    </w:pPr>
+    <w:rPr>
+      <w:rFonts w:asciiTheme="majorHAnsi" w:eastAsiaTheme="majorEastAsia" w:hAnsiTheme="majorHAnsi" w:cstheme="majorBidi"/>
+      <w:i/>
+      <w:iCs/>
+      <w:color w:val="243F60" w:themeColor="accent1" w:themeShade="7F"/>
+      <w:szCs w:val="22"/>
+      <w:lang w:eastAsia="en-US"/>
+    </w:rPr>
+  </w:style>
+  <w:style w:type="paragraph" w:styleId="berschrift7">
+    <w:name w:val="heading 7"/>
+    <w:basedOn w:val="Standard"/>
+    <w:next w:val="Standard"/>
+    <w:link w:val="berschrift7Zeichen"/>
+    <w:uiPriority w:val="9"/>
+    <w:semiHidden/>
+    <w:unhideWhenUsed/>
+    <w:qFormat/>
+    <w:rsid w:val="0052073E"/>
+    <w:pPr>
+      <w:keepNext/>
+      <w:keepLines/>
+      <w:numPr>
+        <w:ilvl w:val="6"/>
+        <w:numId w:val="2"/>
+      </w:numPr>
+      <w:spacing w:before="200"/>
+      <w:outlineLvl w:val="6"/>
+    </w:pPr>
+    <w:rPr>
+      <w:rFonts w:asciiTheme="majorHAnsi" w:eastAsiaTheme="majorEastAsia" w:hAnsiTheme="majorHAnsi" w:cstheme="majorBidi"/>
+      <w:i/>
+      <w:iCs/>
+      <w:color w:val="404040" w:themeColor="text1" w:themeTint="BF"/>
+      <w:szCs w:val="22"/>
+      <w:lang w:eastAsia="en-US"/>
+    </w:rPr>
+  </w:style>
+  <w:style w:type="paragraph" w:styleId="berschrift8">
+    <w:name w:val="heading 8"/>
+    <w:basedOn w:val="Standard"/>
+    <w:next w:val="Standard"/>
+    <w:link w:val="berschrift8Zeichen"/>
+    <w:uiPriority w:val="9"/>
+    <w:semiHidden/>
+    <w:unhideWhenUsed/>
+    <w:qFormat/>
+    <w:rsid w:val="0052073E"/>
+    <w:pPr>
+      <w:keepNext/>
+      <w:keepLines/>
+      <w:numPr>
+        <w:ilvl w:val="7"/>
+        <w:numId w:val="2"/>
+      </w:numPr>
+      <w:spacing w:before="200"/>
+      <w:outlineLvl w:val="7"/>
+    </w:pPr>
+    <w:rPr>
+      <w:rFonts w:asciiTheme="majorHAnsi" w:eastAsiaTheme="majorEastAsia" w:hAnsiTheme="majorHAnsi" w:cstheme="majorBidi"/>
+      <w:color w:val="404040" w:themeColor="text1" w:themeTint="BF"/>
+      <w:szCs w:val="20"/>
+      <w:lang w:eastAsia="en-US"/>
+    </w:rPr>
+  </w:style>
+  <w:style w:type="paragraph" w:styleId="berschrift9">
+    <w:name w:val="heading 9"/>
+    <w:basedOn w:val="Standard"/>
+    <w:next w:val="Standard"/>
+    <w:link w:val="berschrift9Zeichen"/>
+    <w:uiPriority w:val="9"/>
+    <w:semiHidden/>
+    <w:unhideWhenUsed/>
+    <w:qFormat/>
+    <w:rsid w:val="0052073E"/>
+    <w:pPr>
+      <w:keepNext/>
+      <w:keepLines/>
+      <w:numPr>
+        <w:ilvl w:val="8"/>
+        <w:numId w:val="2"/>
+      </w:numPr>
+      <w:spacing w:before="200"/>
+      <w:outlineLvl w:val="8"/>
+    </w:pPr>
+    <w:rPr>
+      <w:rFonts w:asciiTheme="majorHAnsi" w:eastAsiaTheme="majorEastAsia" w:hAnsiTheme="majorHAnsi" w:cstheme="majorBidi"/>
+      <w:i/>
+      <w:iCs/>
+      <w:color w:val="404040" w:themeColor="text1" w:themeTint="BF"/>
+      <w:szCs w:val="20"/>
+      <w:lang w:eastAsia="en-US"/>
+    </w:rPr>
+  </w:style>
+  <w:style w:type="character" w:default="1" w:styleId="Absatzstandardschriftart">
+    <w:name w:val="Default Paragraph Font"/>
+    <w:uiPriority w:val="1"/>
+    <w:semiHidden/>
+    <w:unhideWhenUsed/>
+  </w:style>
+  <w:style w:type="table" w:default="1" w:styleId="NormaleTabelle">
+    <w:name w:val="Normal Table"/>
+    <w:uiPriority w:val="99"/>
+    <w:semiHidden/>
+    <w:unhideWhenUsed/>
+    <w:tblPr>
+      <w:tblInd w:w="0" w:type="dxa"/>
+      <w:tblCellMar>
+        <w:top w:w="0" w:type="dxa"/>
+        <w:left w:w="108" w:type="dxa"/>
+        <w:bottom w:w="0" w:type="dxa"/>
+        <w:right w:w="108" w:type="dxa"/>
+      </w:tblCellMar>
+    </w:tblPr>
+  </w:style>
+  <w:style w:type="numbering" w:default="1" w:styleId="KeineListe">
+    <w:name w:val="No List"/>
+    <w:uiPriority w:val="99"/>
+    <w:semiHidden/>
+    <w:unhideWhenUsed/>
+  </w:style>
+  <w:style w:type="character" w:customStyle="1" w:styleId="berschrift1Zeichen">
+    <w:name w:val="Überschrift 1 Zeichen"/>
+    <w:basedOn w:val="Absatzstandardschriftart"/>
+    <w:link w:val="berschrift1"/>
+    <w:rsid w:val="0052073E"/>
+    <w:rPr>
+      <w:rFonts w:ascii="Arial" w:eastAsia="Times New Roman" w:hAnsi="Arial" w:cs="Times New Roman"/>
+      <w:b/>
+      <w:sz w:val="26"/>
+      <w:szCs w:val="26"/>
+    </w:rPr>
+  </w:style>
+  <w:style w:type="character" w:customStyle="1" w:styleId="berschrift2Zeichen">
+    <w:name w:val="Überschrift 2 Zeichen"/>
+    <w:basedOn w:val="Absatzstandardschriftart"/>
+    <w:link w:val="berschrift2"/>
+    <w:rsid w:val="0052073E"/>
+    <w:rPr>
+      <w:rFonts w:ascii="Arial" w:eastAsia="Times" w:hAnsi="Arial" w:cs="Times New Roman"/>
+      <w:b/>
+    </w:rPr>
+  </w:style>
+  <w:style w:type="character" w:customStyle="1" w:styleId="berschrift3Zeichen">
+    <w:name w:val="Überschrift 3 Zeichen"/>
+    <w:aliases w:val="Überschrift U3 Zeichen"/>
+    <w:basedOn w:val="Absatzstandardschriftart"/>
+    <w:link w:val="berschrift3"/>
+    <w:rsid w:val="0052073E"/>
+    <w:rPr>
+      <w:rFonts w:ascii="Arial" w:eastAsia="Times" w:hAnsi="Arial" w:cs="Times New Roman"/>
+      <w:b/>
+      <w:sz w:val="22"/>
+      <w:szCs w:val="22"/>
+    </w:rPr>
+  </w:style>
+  <w:style w:type="character" w:customStyle="1" w:styleId="berschrift4Zeichen">
+    <w:name w:val="Überschrift 4 Zeichen"/>
+    <w:aliases w:val="Überschrift U4 Zeichen"/>
+    <w:basedOn w:val="Absatzstandardschriftart"/>
+    <w:link w:val="berschrift4"/>
+    <w:uiPriority w:val="9"/>
+    <w:rsid w:val="0052073E"/>
+    <w:rPr>
+      <w:rFonts w:ascii="Arial" w:eastAsiaTheme="majorEastAsia" w:hAnsi="Arial" w:cstheme="majorBidi"/>
+      <w:b/>
+      <w:bCs/>
+      <w:iCs/>
+      <w:sz w:val="20"/>
+      <w:szCs w:val="20"/>
+    </w:rPr>
+  </w:style>
+  <w:style w:type="character" w:customStyle="1" w:styleId="berschrift5Zeichen">
+    <w:name w:val="Überschrift 5 Zeichen"/>
+    <w:basedOn w:val="Absatzstandardschriftart"/>
+    <w:link w:val="berschrift5"/>
+    <w:uiPriority w:val="9"/>
+    <w:rsid w:val="0052073E"/>
+    <w:rPr>
+      <w:rFonts w:asciiTheme="majorHAnsi" w:eastAsiaTheme="majorEastAsia" w:hAnsiTheme="majorHAnsi" w:cstheme="majorBidi"/>
+      <w:color w:val="243F60" w:themeColor="accent1" w:themeShade="7F"/>
+      <w:sz w:val="20"/>
+      <w:szCs w:val="22"/>
+      <w:lang w:eastAsia="en-US"/>
+    </w:rPr>
+  </w:style>
+  <w:style w:type="character" w:customStyle="1" w:styleId="berschrift6Zeichen">
+    <w:name w:val="Überschrift 6 Zeichen"/>
+    <w:basedOn w:val="Absatzstandardschriftart"/>
+    <w:link w:val="berschrift6"/>
+    <w:uiPriority w:val="9"/>
+    <w:semiHidden/>
+    <w:rsid w:val="0052073E"/>
+    <w:rPr>
+      <w:rFonts w:asciiTheme="majorHAnsi" w:eastAsiaTheme="majorEastAsia" w:hAnsiTheme="majorHAnsi" w:cstheme="majorBidi"/>
+      <w:i/>
+      <w:iCs/>
+      <w:color w:val="243F60" w:themeColor="accent1" w:themeShade="7F"/>
+      <w:sz w:val="20"/>
+      <w:szCs w:val="22"/>
+      <w:lang w:eastAsia="en-US"/>
+    </w:rPr>
+  </w:style>
+  <w:style w:type="character" w:customStyle="1" w:styleId="berschrift7Zeichen">
+    <w:name w:val="Überschrift 7 Zeichen"/>
+    <w:basedOn w:val="Absatzstandardschriftart"/>
+    <w:link w:val="berschrift7"/>
+    <w:uiPriority w:val="9"/>
+    <w:semiHidden/>
+    <w:rsid w:val="0052073E"/>
+    <w:rPr>
+      <w:rFonts w:asciiTheme="majorHAnsi" w:eastAsiaTheme="majorEastAsia" w:hAnsiTheme="majorHAnsi" w:cstheme="majorBidi"/>
+      <w:i/>
+      <w:iCs/>
+      <w:color w:val="404040" w:themeColor="text1" w:themeTint="BF"/>
+      <w:sz w:val="20"/>
+      <w:szCs w:val="22"/>
+      <w:lang w:eastAsia="en-US"/>
+    </w:rPr>
+  </w:style>
+  <w:style w:type="character" w:customStyle="1" w:styleId="berschrift8Zeichen">
+    <w:name w:val="Überschrift 8 Zeichen"/>
+    <w:basedOn w:val="Absatzstandardschriftart"/>
+    <w:link w:val="berschrift8"/>
+    <w:uiPriority w:val="9"/>
+    <w:semiHidden/>
+    <w:rsid w:val="0052073E"/>
+    <w:rPr>
+      <w:rFonts w:asciiTheme="majorHAnsi" w:eastAsiaTheme="majorEastAsia" w:hAnsiTheme="majorHAnsi" w:cstheme="majorBidi"/>
+      <w:color w:val="404040" w:themeColor="text1" w:themeTint="BF"/>
+      <w:sz w:val="20"/>
+      <w:szCs w:val="20"/>
+      <w:lang w:eastAsia="en-US"/>
+    </w:rPr>
+  </w:style>
+  <w:style w:type="character" w:customStyle="1" w:styleId="berschrift9Zeichen">
+    <w:name w:val="Überschrift 9 Zeichen"/>
+    <w:basedOn w:val="Absatzstandardschriftart"/>
+    <w:link w:val="berschrift9"/>
+    <w:uiPriority w:val="9"/>
+    <w:semiHidden/>
+    <w:rsid w:val="0052073E"/>
+    <w:rPr>
+      <w:rFonts w:asciiTheme="majorHAnsi" w:eastAsiaTheme="majorEastAsia" w:hAnsiTheme="majorHAnsi" w:cstheme="majorBidi"/>
+      <w:i/>
+      <w:iCs/>
+      <w:color w:val="404040" w:themeColor="text1" w:themeTint="BF"/>
+      <w:sz w:val="20"/>
+      <w:szCs w:val="20"/>
+      <w:lang w:eastAsia="en-US"/>
+    </w:rPr>
+  </w:style>
+  <w:style w:type="paragraph" w:customStyle="1" w:styleId="Info">
+    <w:name w:val="Info"/>
+    <w:rsid w:val="0052073E"/>
+    <w:pPr>
+      <w:pBdr>
+        <w:top w:val="single" w:sz="4" w:space="0" w:color="auto"/>
+      </w:pBdr>
+      <w:spacing w:line="240" w:lineRule="exact"/>
+      <w:jc w:val="center"/>
+    </w:pPr>
+    <w:rPr>
+      <w:rFonts w:ascii="Arial" w:eastAsia="Times New Roman" w:hAnsi="Arial" w:cs="Times New Roman"/>
+      <w:color w:val="000000"/>
+      <w:kern w:val="32"/>
+      <w:sz w:val="16"/>
+      <w:szCs w:val="20"/>
+    </w:rPr>
+  </w:style>
+  <w:style w:type="table" w:styleId="Tabellenraster">
+    <w:name w:val="Table Grid"/>
+    <w:basedOn w:val="NormaleTabelle"/>
+    <w:uiPriority w:val="59"/>
+    <w:rsid w:val="0052073E"/>
+    <w:rPr>
+      <w:rFonts w:ascii="Times New Roman" w:eastAsia="Times New Roman" w:hAnsi="Times New Roman" w:cs="Times New Roman"/>
+      <w:sz w:val="20"/>
+      <w:szCs w:val="20"/>
+    </w:rPr>
+    <w:tblPr>
+      <w:tblInd w:w="0" w:type="dxa"/>
+      <w:tblBorders>
+        <w:top w:val="single" w:sz="4" w:space="0" w:color="auto"/>
+        <w:left w:val="single" w:sz="4" w:space="0" w:color="auto"/>
+        <w:bottom w:val="single" w:sz="4" w:space="0" w:color="auto"/>
+        <w:right w:val="single" w:sz="4" w:space="0" w:color="auto"/>
+        <w:insideH w:val="single" w:sz="4" w:space="0" w:color="auto"/>
+        <w:insideV w:val="single" w:sz="4" w:space="0" w:color="auto"/>
+      </w:tblBorders>
+      <w:tblCellMar>
+        <w:top w:w="0" w:type="dxa"/>
+        <w:left w:w="108" w:type="dxa"/>
+        <w:bottom w:w="0" w:type="dxa"/>
+        <w:right w:w="108" w:type="dxa"/>
+      </w:tblCellMar>
+    </w:tblPr>
+  </w:style>
+  <w:style w:type="paragraph" w:styleId="Verzeichnis2">
+    <w:name w:val="toc 2"/>
+    <w:basedOn w:val="Standard"/>
+    <w:next w:val="Standard"/>
+    <w:autoRedefine/>
+    <w:uiPriority w:val="39"/>
+    <w:unhideWhenUsed/>
+    <w:rsid w:val="0052073E"/>
+    <w:pPr>
+      <w:tabs>
+        <w:tab w:val="left" w:pos="993"/>
+        <w:tab w:val="right" w:leader="underscore" w:pos="8505"/>
+      </w:tabs>
+      <w:spacing w:after="100"/>
+      <w:ind w:left="426"/>
+    </w:pPr>
+    <w:rPr>
+      <w:rFonts w:eastAsiaTheme="minorHAnsi" w:cstheme="minorBidi"/>
+      <w:noProof/>
+      <w:color w:val="auto"/>
+      <w:szCs w:val="22"/>
+      <w:lang w:eastAsia="en-US"/>
+    </w:rPr>
+  </w:style>
+  <w:style w:type="paragraph" w:styleId="Verzeichnis1">
+    <w:name w:val="toc 1"/>
+    <w:basedOn w:val="Standard"/>
+    <w:next w:val="Standard"/>
+    <w:autoRedefine/>
+    <w:uiPriority w:val="39"/>
+    <w:unhideWhenUsed/>
+    <w:rsid w:val="0052073E"/>
+    <w:pPr>
+      <w:tabs>
+        <w:tab w:val="left" w:pos="426"/>
+        <w:tab w:val="right" w:leader="underscore" w:pos="8505"/>
+      </w:tabs>
+      <w:spacing w:before="240" w:after="100"/>
+    </w:pPr>
+    <w:rPr>
+      <w:rFonts w:eastAsiaTheme="minorHAnsi" w:cstheme="minorBidi"/>
+      <w:b/>
+      <w:noProof/>
+      <w:color w:val="auto"/>
+      <w:sz w:val="22"/>
+      <w:szCs w:val="22"/>
+      <w:lang w:eastAsia="en-US"/>
+    </w:rPr>
+  </w:style>
+  <w:style w:type="paragraph" w:styleId="Verzeichnis3">
+    <w:name w:val="toc 3"/>
+    <w:basedOn w:val="Standard"/>
+    <w:next w:val="Standard"/>
+    <w:autoRedefine/>
+    <w:uiPriority w:val="39"/>
+    <w:unhideWhenUsed/>
+    <w:rsid w:val="0052073E"/>
+    <w:pPr>
+      <w:tabs>
+        <w:tab w:val="left" w:pos="1701"/>
+        <w:tab w:val="right" w:leader="underscore" w:pos="8505"/>
+      </w:tabs>
+      <w:spacing w:after="100"/>
+      <w:ind w:left="992"/>
+    </w:pPr>
+    <w:rPr>
+      <w:rFonts w:eastAsiaTheme="minorHAnsi" w:cstheme="minorBidi"/>
+      <w:noProof/>
+      <w:color w:val="auto"/>
+      <w:szCs w:val="22"/>
+      <w:lang w:eastAsia="en-US"/>
+    </w:rPr>
+  </w:style>
+  <w:style w:type="paragraph" w:customStyle="1" w:styleId="Aufzhlung">
+    <w:name w:val="Aufzählung"/>
+    <w:basedOn w:val="Standard"/>
+    <w:qFormat/>
+    <w:rsid w:val="0052073E"/>
+    <w:pPr>
+      <w:numPr>
+        <w:numId w:val="1"/>
+      </w:numPr>
+      <w:tabs>
+        <w:tab w:val="left" w:pos="284"/>
+      </w:tabs>
+      <w:spacing w:before="40"/>
+    </w:pPr>
+    <w:rPr>
+      <w:rFonts w:eastAsia="Times" w:cs="Times New Roman"/>
+      <w:color w:val="auto"/>
+      <w:szCs w:val="20"/>
+    </w:rPr>
+  </w:style>
+  <w:style w:type="paragraph" w:styleId="Fuzeile">
+    <w:name w:val="footer"/>
+    <w:basedOn w:val="Standard"/>
+    <w:link w:val="FuzeileZeichen"/>
+    <w:uiPriority w:val="99"/>
+    <w:rsid w:val="0052073E"/>
+    <w:pPr>
+      <w:tabs>
+        <w:tab w:val="center" w:pos="4536"/>
+        <w:tab w:val="right" w:pos="9072"/>
+      </w:tabs>
+      <w:spacing w:line="240" w:lineRule="auto"/>
+    </w:pPr>
+  </w:style>
+  <w:style w:type="character" w:customStyle="1" w:styleId="FuzeileZeichen">
+    <w:name w:val="Fußzeile Zeichen"/>
+    <w:basedOn w:val="Absatzstandardschriftart"/>
+    <w:link w:val="Fuzeile"/>
+    <w:uiPriority w:val="99"/>
+    <w:rsid w:val="0052073E"/>
+    <w:rPr>
+      <w:rFonts w:ascii="Arial" w:eastAsia="Times New Roman" w:hAnsi="Arial" w:cs="Arial"/>
+      <w:color w:val="000000"/>
+      <w:sz w:val="20"/>
+      <w:szCs w:val="18"/>
+    </w:rPr>
+  </w:style>
+  <w:style w:type="paragraph" w:customStyle="1" w:styleId="Inhaltsverzeichnis">
+    <w:name w:val="Inhaltsverzeichnis"/>
+    <w:rsid w:val="0052073E"/>
+    <w:pPr>
+      <w:spacing w:after="400"/>
+    </w:pPr>
+    <w:rPr>
+      <w:rFonts w:ascii="Arial" w:eastAsia="Times New Roman" w:hAnsi="Arial" w:cs="Times New Roman"/>
+      <w:b/>
+      <w:bCs/>
+      <w:color w:val="000000"/>
+      <w:sz w:val="32"/>
+      <w:szCs w:val="20"/>
+    </w:rPr>
+  </w:style>
+  <w:style w:type="paragraph" w:customStyle="1" w:styleId="Projekttitel">
+    <w:name w:val="Projekttitel"/>
+    <w:rsid w:val="0052073E"/>
+    <w:pPr>
+      <w:spacing w:line="340" w:lineRule="exact"/>
+      <w:ind w:left="142"/>
+    </w:pPr>
+    <w:rPr>
+      <w:rFonts w:ascii="Arial" w:eastAsia="Times New Roman" w:hAnsi="Arial" w:cs="Arial"/>
+      <w:b/>
+      <w:caps/>
+      <w:color w:val="000000"/>
+      <w:sz w:val="32"/>
+      <w:szCs w:val="18"/>
+    </w:rPr>
+  </w:style>
+  <w:style w:type="paragraph" w:customStyle="1" w:styleId="Projektuntertitel">
+    <w:name w:val="Projektuntertitel"/>
+    <w:rsid w:val="0052073E"/>
+    <w:pPr>
+      <w:spacing w:line="280" w:lineRule="exact"/>
+      <w:ind w:left="142" w:right="187"/>
+    </w:pPr>
+    <w:rPr>
+      <w:rFonts w:ascii="Arial" w:eastAsia="Times New Roman" w:hAnsi="Arial" w:cs="Times New Roman"/>
+      <w:color w:val="000000"/>
+      <w:szCs w:val="20"/>
+    </w:rPr>
+  </w:style>
+  <w:style w:type="paragraph" w:styleId="Beschriftung">
+    <w:name w:val="caption"/>
+    <w:next w:val="Standard"/>
+    <w:qFormat/>
+    <w:rsid w:val="0052073E"/>
+    <w:pPr>
+      <w:spacing w:before="60" w:after="120"/>
+      <w:jc w:val="center"/>
+    </w:pPr>
+    <w:rPr>
+      <w:rFonts w:ascii="Arial" w:eastAsia="Times New Roman" w:hAnsi="Arial" w:cs="Arial"/>
+      <w:b/>
+      <w:bCs/>
+      <w:sz w:val="20"/>
+      <w:szCs w:val="20"/>
+    </w:rPr>
+  </w:style>
+  <w:style w:type="paragraph" w:customStyle="1" w:styleId="Tabellenberschrift">
+    <w:name w:val="Tabellenüberschrift"/>
+    <w:next w:val="Standard"/>
+    <w:rsid w:val="0052073E"/>
+    <w:pPr>
+      <w:spacing w:after="280"/>
+    </w:pPr>
+    <w:rPr>
+      <w:rFonts w:ascii="Arial" w:eastAsia="Times New Roman" w:hAnsi="Arial" w:cs="Arial"/>
+      <w:b/>
+      <w:bCs/>
+      <w:color w:val="000000"/>
+      <w:sz w:val="28"/>
+      <w:szCs w:val="18"/>
+    </w:rPr>
+  </w:style>
+  <w:style w:type="paragraph" w:styleId="Abbildungsverzeichnis">
+    <w:name w:val="table of figures"/>
+    <w:basedOn w:val="Standard"/>
+    <w:next w:val="Standard"/>
+    <w:uiPriority w:val="99"/>
+    <w:rsid w:val="0052073E"/>
+    <w:pPr>
+      <w:tabs>
+        <w:tab w:val="right" w:leader="underscore" w:pos="8505"/>
+      </w:tabs>
+      <w:jc w:val="both"/>
+    </w:pPr>
+    <w:rPr>
+      <w:rFonts w:cs="Times New Roman"/>
+      <w:color w:val="auto"/>
+      <w:szCs w:val="20"/>
+    </w:rPr>
+  </w:style>
+  <w:style w:type="paragraph" w:customStyle="1" w:styleId="Projektergnzung">
+    <w:name w:val="Projektergänzung"/>
+    <w:basedOn w:val="Projektuntertitel"/>
+    <w:qFormat/>
+    <w:rsid w:val="0052073E"/>
+    <w:rPr>
+      <w:sz w:val="20"/>
+    </w:rPr>
+  </w:style>
+  <w:style w:type="character" w:styleId="Link">
+    <w:name w:val="Hyperlink"/>
+    <w:basedOn w:val="Absatzstandardschriftart"/>
+    <w:uiPriority w:val="99"/>
+    <w:unhideWhenUsed/>
+    <w:qFormat/>
+    <w:rsid w:val="0052073E"/>
+    <w:rPr>
+      <w:color w:val="0000FF" w:themeColor="hyperlink"/>
+      <w:u w:val="single"/>
+    </w:rPr>
+  </w:style>
+  <w:style w:type="paragraph" w:customStyle="1" w:styleId="Tabellentextfett">
+    <w:name w:val="Tabellentext fett"/>
+    <w:basedOn w:val="Standard"/>
+    <w:qFormat/>
+    <w:rsid w:val="0052073E"/>
+    <w:pPr>
+      <w:spacing w:line="280" w:lineRule="exact"/>
+    </w:pPr>
+    <w:rPr>
+      <w:b/>
+    </w:rPr>
+  </w:style>
+  <w:style w:type="paragraph" w:customStyle="1" w:styleId="Tabellentext">
+    <w:name w:val="Tabellentext"/>
+    <w:qFormat/>
+    <w:rsid w:val="0052073E"/>
+    <w:pPr>
+      <w:spacing w:line="280" w:lineRule="exact"/>
+    </w:pPr>
+    <w:rPr>
+      <w:rFonts w:ascii="Arial" w:eastAsia="Times New Roman" w:hAnsi="Arial" w:cs="Arial"/>
+      <w:color w:val="000000"/>
+      <w:sz w:val="20"/>
+      <w:szCs w:val="18"/>
+    </w:rPr>
+  </w:style>
+  <w:style w:type="paragraph" w:customStyle="1" w:styleId="GrafikstandTitelseite">
+    <w:name w:val="Grafikstand Titelseite"/>
+    <w:basedOn w:val="Standard"/>
+    <w:qFormat/>
+    <w:rsid w:val="0052073E"/>
+    <w:pPr>
+      <w:spacing w:line="240" w:lineRule="auto"/>
+      <w:ind w:right="142"/>
+      <w:jc w:val="right"/>
+    </w:pPr>
+  </w:style>
+  <w:style w:type="paragraph" w:customStyle="1" w:styleId="Standardfett">
+    <w:name w:val="Standard fett"/>
+    <w:basedOn w:val="Standard"/>
+    <w:qFormat/>
+    <w:rsid w:val="0052073E"/>
+    <w:rPr>
+      <w:b/>
+    </w:rPr>
+  </w:style>
+  <w:style w:type="paragraph" w:styleId="Listenabsatz">
+    <w:name w:val="List Paragraph"/>
+    <w:basedOn w:val="Standard"/>
+    <w:uiPriority w:val="34"/>
+    <w:qFormat/>
+    <w:rsid w:val="0052073E"/>
+    <w:pPr>
+      <w:ind w:left="720"/>
+      <w:contextualSpacing/>
+    </w:pPr>
+  </w:style>
+  <w:style w:type="paragraph" w:styleId="Funotentext">
+    <w:name w:val="footnote text"/>
+    <w:basedOn w:val="Standard"/>
+    <w:link w:val="FunotentextZeichen"/>
+    <w:semiHidden/>
+    <w:rsid w:val="0052073E"/>
+    <w:pPr>
+      <w:spacing w:line="240" w:lineRule="auto"/>
+    </w:pPr>
+    <w:rPr>
+      <w:sz w:val="24"/>
+      <w:szCs w:val="24"/>
+    </w:rPr>
+  </w:style>
+  <w:style w:type="character" w:customStyle="1" w:styleId="FunotentextZeichen">
+    <w:name w:val="Fußnotentext Zeichen"/>
+    <w:basedOn w:val="Absatzstandardschriftart"/>
+    <w:link w:val="Funotentext"/>
+    <w:semiHidden/>
+    <w:rsid w:val="0052073E"/>
+    <w:rPr>
+      <w:rFonts w:ascii="Arial" w:eastAsia="Times New Roman" w:hAnsi="Arial" w:cs="Arial"/>
+      <w:color w:val="000000"/>
+    </w:rPr>
+  </w:style>
+  <w:style w:type="character" w:styleId="Funotenzeichen">
+    <w:name w:val="footnote reference"/>
+    <w:basedOn w:val="Absatzstandardschriftart"/>
+    <w:semiHidden/>
+    <w:rsid w:val="0052073E"/>
+    <w:rPr>
+      <w:vertAlign w:val="superscript"/>
+    </w:rPr>
+  </w:style>
+  <w:style w:type="paragraph" w:styleId="Sprechblasentext">
+    <w:name w:val="Balloon Text"/>
+    <w:basedOn w:val="Standard"/>
+    <w:link w:val="SprechblasentextZeichen"/>
+    <w:uiPriority w:val="99"/>
+    <w:semiHidden/>
+    <w:unhideWhenUsed/>
+    <w:rsid w:val="0052073E"/>
+    <w:pPr>
+      <w:spacing w:line="240" w:lineRule="auto"/>
+    </w:pPr>
+    <w:rPr>
+      <w:rFonts w:ascii="Lucida Grande" w:hAnsi="Lucida Grande"/>
+      <w:sz w:val="18"/>
+    </w:rPr>
+  </w:style>
+  <w:style w:type="character" w:customStyle="1" w:styleId="SprechblasentextZeichen">
+    <w:name w:val="Sprechblasentext Zeichen"/>
+    <w:basedOn w:val="Absatzstandardschriftart"/>
+    <w:link w:val="Sprechblasentext"/>
+    <w:uiPriority w:val="99"/>
+    <w:semiHidden/>
+    <w:rsid w:val="0052073E"/>
+    <w:rPr>
+      <w:rFonts w:ascii="Lucida Grande" w:eastAsia="Times New Roman" w:hAnsi="Lucida Grande" w:cs="Arial"/>
+      <w:color w:val="000000"/>
+      <w:sz w:val="18"/>
+      <w:szCs w:val="18"/>
+    </w:rPr>
+  </w:style>
+  <w:style w:type="paragraph" w:styleId="Kopfzeile">
+    <w:name w:val="header"/>
+    <w:basedOn w:val="Standard"/>
+    <w:link w:val="KopfzeileZeichen"/>
+    <w:uiPriority w:val="99"/>
+    <w:unhideWhenUsed/>
+    <w:rsid w:val="006E0CD8"/>
+    <w:pPr>
+      <w:tabs>
+        <w:tab w:val="center" w:pos="4536"/>
+        <w:tab w:val="right" w:pos="9072"/>
+      </w:tabs>
+      <w:spacing w:line="240" w:lineRule="auto"/>
+    </w:pPr>
+  </w:style>
+  <w:style w:type="character" w:customStyle="1" w:styleId="KopfzeileZeichen">
+    <w:name w:val="Kopfzeile Zeichen"/>
+    <w:basedOn w:val="Absatzstandardschriftart"/>
     <w:link w:val="Kopfzeile"/>
     <w:uiPriority w:val="99"/>
     <w:rsid w:val="006E0CD8"/>

</xml_diff>

<commit_message>
Added Pictures for Twitter Key generation
</commit_message>
<xml_diff>
--- a/Documentation/Architektur_und_Umsetzungsdokumentation.docx
+++ b/Documentation/Architektur_und_Umsetzungsdokumentation.docx
@@ -15,7 +15,6 @@
           <w:docPartUnique/>
         </w:docPartObj>
       </w:sdtPr>
-      <w:sdtEndPr/>
       <w:sdtContent>
         <w:tbl>
           <w:tblPr>
@@ -184,7 +183,6 @@
                   <w:listItem w:displayText="Ihre Ansprechpartnerin:" w:value="Ihre Ansprechpartnerin:"/>
                 </w:comboBox>
               </w:sdtPr>
-              <w:sdtEndPr/>
               <w:sdtContent>
                 <w:tc>
                   <w:tcPr>
@@ -247,7 +245,6 @@
               <w:sdtPr>
                 <w:id w:val="10614481"/>
               </w:sdtPr>
-              <w:sdtEndPr/>
               <w:sdtContent>
                 <w:tc>
                   <w:tcPr>
@@ -296,7 +293,6 @@
               <w:sdtPr>
                 <w:id w:val="-1438676971"/>
               </w:sdtPr>
-              <w:sdtEndPr/>
               <w:sdtContent>
                 <w:tc>
                   <w:tcPr>
@@ -444,7 +440,6 @@
                 <w:showingPlcHdr/>
                 <w:picture/>
               </w:sdtPr>
-              <w:sdtEndPr/>
               <w:sdtContent>
                 <w:tc>
                   <w:tcPr>
@@ -3483,27 +3478,14 @@
       <w:r>
         <w:t xml:space="preserve">Abbildung </w:t>
       </w:r>
-      <w:r>
-        <w:fldChar w:fldCharType="begin"/>
-      </w:r>
-      <w:r>
-        <w:instrText xml:space="preserve"> SEQ Abbildung \* ARABIC </w:instrText>
-      </w:r>
-      <w:r>
-        <w:fldChar w:fldCharType="separate"/>
-      </w:r>
-      <w:r>
-        <w:rPr>
-          <w:noProof/>
-        </w:rPr>
-        <w:t>1</w:t>
-      </w:r>
-      <w:r>
-        <w:rPr>
-          <w:noProof/>
-        </w:rPr>
-        <w:fldChar w:fldCharType="end"/>
-      </w:r>
+      <w:fldSimple w:instr=" SEQ Abbildung \* ARABIC ">
+        <w:r>
+          <w:rPr>
+            <w:noProof/>
+          </w:rPr>
+          <w:t>1</w:t>
+        </w:r>
+      </w:fldSimple>
       <w:r>
         <w:t xml:space="preserve"> – Struktur des UI</w:t>
       </w:r>
@@ -3651,27 +3633,14 @@
       <w:r>
         <w:t xml:space="preserve">Abbildung </w:t>
       </w:r>
-      <w:r>
-        <w:fldChar w:fldCharType="begin"/>
-      </w:r>
-      <w:r>
-        <w:instrText xml:space="preserve"> SEQ Abbildung \* ARABIC </w:instrText>
-      </w:r>
-      <w:r>
-        <w:fldChar w:fldCharType="separate"/>
-      </w:r>
-      <w:r>
-        <w:rPr>
-          <w:noProof/>
-        </w:rPr>
-        <w:t>2</w:t>
-      </w:r>
-      <w:r>
-        <w:rPr>
-          <w:noProof/>
-        </w:rPr>
-        <w:fldChar w:fldCharType="end"/>
-      </w:r>
+      <w:fldSimple w:instr=" SEQ Abbildung \* ARABIC ">
+        <w:r>
+          <w:rPr>
+            <w:noProof/>
+          </w:rPr>
+          <w:t>2</w:t>
+        </w:r>
+      </w:fldSimple>
       <w:r>
         <w:t xml:space="preserve"> – Kartenansicht</w:t>
       </w:r>
@@ -3847,27 +3816,14 @@
       <w:r>
         <w:t xml:space="preserve">Abbildung </w:t>
       </w:r>
-      <w:r>
-        <w:fldChar w:fldCharType="begin"/>
-      </w:r>
-      <w:r>
-        <w:instrText xml:space="preserve"> SEQ Abbildung \* ARABIC </w:instrText>
-      </w:r>
-      <w:r>
-        <w:fldChar w:fldCharType="separate"/>
-      </w:r>
-      <w:r>
-        <w:rPr>
-          <w:noProof/>
-        </w:rPr>
-        <w:t>3</w:t>
-      </w:r>
-      <w:r>
-        <w:rPr>
-          <w:noProof/>
-        </w:rPr>
-        <w:fldChar w:fldCharType="end"/>
-      </w:r>
+      <w:fldSimple w:instr=" SEQ Abbildung \* ARABIC ">
+        <w:r>
+          <w:rPr>
+            <w:noProof/>
+          </w:rPr>
+          <w:t>3</w:t>
+        </w:r>
+      </w:fldSimple>
       <w:r>
         <w:t xml:space="preserve"> – Detailansicht – Grafisch</w:t>
       </w:r>
@@ -3975,27 +3931,14 @@
       <w:r>
         <w:t xml:space="preserve">Abbildung </w:t>
       </w:r>
-      <w:r>
-        <w:fldChar w:fldCharType="begin"/>
-      </w:r>
-      <w:r>
-        <w:instrText xml:space="preserve"> SEQ Abbildung \* ARABIC </w:instrText>
-      </w:r>
-      <w:r>
-        <w:fldChar w:fldCharType="separate"/>
-      </w:r>
-      <w:r>
-        <w:rPr>
-          <w:noProof/>
-        </w:rPr>
-        <w:t>4</w:t>
-      </w:r>
-      <w:r>
-        <w:rPr>
-          <w:noProof/>
-        </w:rPr>
-        <w:fldChar w:fldCharType="end"/>
-      </w:r>
+      <w:fldSimple w:instr=" SEQ Abbildung \* ARABIC ">
+        <w:r>
+          <w:rPr>
+            <w:noProof/>
+          </w:rPr>
+          <w:t>4</w:t>
+        </w:r>
+      </w:fldSimple>
       <w:r>
         <w:t xml:space="preserve"> – Detailansicht – Tabellarisch</w:t>
       </w:r>
@@ -4084,27 +4027,14 @@
       <w:r>
         <w:t xml:space="preserve">Abbildung </w:t>
       </w:r>
-      <w:r>
-        <w:fldChar w:fldCharType="begin"/>
-      </w:r>
-      <w:r>
-        <w:instrText xml:space="preserve"> SEQ Abbildung \* ARABIC </w:instrText>
-      </w:r>
-      <w:r>
-        <w:fldChar w:fldCharType="separate"/>
-      </w:r>
-      <w:r>
-        <w:rPr>
-          <w:noProof/>
-        </w:rPr>
-        <w:t>5</w:t>
-      </w:r>
-      <w:r>
-        <w:rPr>
-          <w:noProof/>
-        </w:rPr>
-        <w:fldChar w:fldCharType="end"/>
-      </w:r>
+      <w:fldSimple w:instr=" SEQ Abbildung \* ARABIC ">
+        <w:r>
+          <w:rPr>
+            <w:noProof/>
+          </w:rPr>
+          <w:t>5</w:t>
+        </w:r>
+      </w:fldSimple>
       <w:r>
         <w:t xml:space="preserve"> – Detailansicht – Posts</w:t>
       </w:r>
@@ -4273,27 +4203,14 @@
       <w:r>
         <w:t xml:space="preserve">Abbildung </w:t>
       </w:r>
-      <w:r>
-        <w:fldChar w:fldCharType="begin"/>
-      </w:r>
-      <w:r>
-        <w:instrText xml:space="preserve"> SEQ Abbildung \* ARABIC </w:instrText>
-      </w:r>
-      <w:r>
-        <w:fldChar w:fldCharType="separate"/>
-      </w:r>
-      <w:r>
-        <w:rPr>
-          <w:noProof/>
-        </w:rPr>
-        <w:t>6</w:t>
-      </w:r>
-      <w:r>
-        <w:rPr>
-          <w:noProof/>
-        </w:rPr>
-        <w:fldChar w:fldCharType="end"/>
-      </w:r>
+      <w:fldSimple w:instr=" SEQ Abbildung \* ARABIC ">
+        <w:r>
+          <w:rPr>
+            <w:noProof/>
+          </w:rPr>
+          <w:t>6</w:t>
+        </w:r>
+      </w:fldSimple>
       <w:r>
         <w:t xml:space="preserve"> – High Level Solution Architecture</w:t>
       </w:r>
@@ -4483,27 +4400,14 @@
       <w:r>
         <w:t xml:space="preserve">Abbildung </w:t>
       </w:r>
-      <w:r>
-        <w:fldChar w:fldCharType="begin"/>
-      </w:r>
-      <w:r>
-        <w:instrText xml:space="preserve"> SEQ Abbildung \* ARABIC </w:instrText>
-      </w:r>
-      <w:r>
-        <w:fldChar w:fldCharType="separate"/>
-      </w:r>
-      <w:r>
-        <w:rPr>
-          <w:noProof/>
-        </w:rPr>
-        <w:t>7</w:t>
-      </w:r>
-      <w:r>
-        <w:rPr>
-          <w:noProof/>
-        </w:rPr>
-        <w:fldChar w:fldCharType="end"/>
-      </w:r>
+      <w:fldSimple w:instr=" SEQ Abbildung \* ARABIC ">
+        <w:r>
+          <w:rPr>
+            <w:noProof/>
+          </w:rPr>
+          <w:t>7</w:t>
+        </w:r>
+      </w:fldSimple>
       <w:r>
         <w:t xml:space="preserve"> – Bestandteile der Lösung</w:t>
       </w:r>
@@ -4720,31 +4624,44 @@
         <w:tabs>
           <w:tab w:val="left" w:pos="851"/>
         </w:tabs>
+        <w:rPr>
+          <w:b/>
+          <w:color w:val="C0504D" w:themeColor="accent2"/>
+        </w:rPr>
       </w:pPr>
     </w:p>
     <w:p>
       <w:pPr>
         <w:pStyle w:val="berschrift2"/>
       </w:pPr>
-      <w:bookmarkStart w:id="26" w:name="_Toc256261164"/>
-      <w:r>
-        <w:t>Input Stream Verarbeitung</w:t>
-      </w:r>
+      <w:r>
+        <w:t>Input Stream Verarbeitung Python</w:t>
+      </w:r>
+    </w:p>
+    <w:p>
+      <w:r>
+        <w:t xml:space="preserve">Die Twieets von Twitter werden in der </w:t>
+      </w:r>
+      <w:r>
+        <w:t xml:space="preserve">die </w:t>
+      </w:r>
+      <w:r>
+        <w:t xml:space="preserve">Input-Stream Verarbeitung </w:t>
+      </w:r>
+      <w:r>
+        <w:t xml:space="preserve">(hier als </w:t>
+      </w:r>
+      <w:r>
+        <w:t xml:space="preserve">Python </w:t>
+      </w:r>
+      <w:r>
+        <w:t>Anwendung</w:t>
+      </w:r>
+      <w:r>
+        <w:t xml:space="preserve"> SNC4Py ausgeführt) geladen und in die Datenbank geschrieben.</w:t>
+      </w:r>
+      <w:bookmarkStart w:id="26" w:name="_GoBack"/>
       <w:bookmarkEnd w:id="26"/>
-    </w:p>
-    <w:p>
-      <w:r>
-        <w:t>Die</w:t>
-      </w:r>
-      <w:r>
-        <w:t xml:space="preserve"> Input-Stream Verarbeitung wird </w:t>
-      </w:r>
-      <w:r>
-        <w:t xml:space="preserve">als Java-EE Anwendung </w:t>
-      </w:r>
-      <w:r>
-        <w:t>im SocialNetworkConnector ausgeführt</w:t>
-      </w:r>
       <w:r>
         <w:t>.</w:t>
       </w:r>
@@ -4760,44 +4677,510 @@
     </w:p>
     <w:p>
       <w:r>
-        <w:t>Twitter API nutzen</w:t>
-      </w:r>
-    </w:p>
-    <w:p>
-      <w:r>
-        <w:t>Twitter-Crawler mit Input-Filter entwickeln</w:t>
-      </w:r>
-    </w:p>
-    <w:p>
-      <w:r>
-        <w:t>Jobgesteuerte Ausführung Crawler aufsetzen</w:t>
+        <w:t>Applikation auf Twitter registrieren: apps.twitter.com</w:t>
+      </w:r>
+    </w:p>
+    <w:p>
+      <w:r>
+        <w:rPr>
+          <w:noProof/>
+        </w:rPr>
+        <w:drawing>
+          <wp:inline distT="0" distB="0" distL="0" distR="0" wp14:anchorId="0C1BE877" wp14:editId="008FA0C5">
+            <wp:extent cx="5397500" cy="2832100"/>
+            <wp:effectExtent l="0" t="0" r="12700" b="12700"/>
+            <wp:docPr id="27" name="Bild 27" descr="Vortex:Users:chris:Desktop:Bildschirmfoto 2014-04-08 um 13.36.34.png"/>
+            <wp:cNvGraphicFramePr>
+              <a:graphicFrameLocks xmlns:a="http://schemas.openxmlformats.org/drawingml/2006/main" noChangeAspect="1"/>
+            </wp:cNvGraphicFramePr>
+            <a:graphic xmlns:a="http://schemas.openxmlformats.org/drawingml/2006/main">
+              <a:graphicData uri="http://schemas.openxmlformats.org/drawingml/2006/picture">
+                <pic:pic xmlns:pic="http://schemas.openxmlformats.org/drawingml/2006/picture">
+                  <pic:nvPicPr>
+                    <pic:cNvPr id="0" name="Picture 1" descr="Vortex:Users:chris:Desktop:Bildschirmfoto 2014-04-08 um 13.36.34.png"/>
+                    <pic:cNvPicPr>
+                      <a:picLocks noChangeAspect="1" noChangeArrowheads="1"/>
+                    </pic:cNvPicPr>
+                  </pic:nvPicPr>
+                  <pic:blipFill>
+                    <a:blip r:embed="rId21">
+                      <a:extLst>
+                        <a:ext uri="{28A0092B-C50C-407E-A947-70E740481C1C}">
+                          <a14:useLocalDpi xmlns:a14="http://schemas.microsoft.com/office/drawing/2010/main" val="0"/>
+                        </a:ext>
+                      </a:extLst>
+                    </a:blip>
+                    <a:srcRect/>
+                    <a:stretch>
+                      <a:fillRect/>
+                    </a:stretch>
+                  </pic:blipFill>
+                  <pic:spPr bwMode="auto">
+                    <a:xfrm>
+                      <a:off x="0" y="0"/>
+                      <a:ext cx="5397500" cy="2832100"/>
+                    </a:xfrm>
+                    <a:prstGeom prst="rect">
+                      <a:avLst/>
+                    </a:prstGeom>
+                    <a:noFill/>
+                    <a:ln>
+                      <a:noFill/>
+                    </a:ln>
+                  </pic:spPr>
+                </pic:pic>
+              </a:graphicData>
+            </a:graphic>
+          </wp:inline>
+        </w:drawing>
       </w:r>
     </w:p>
     <w:p/>
     <w:p>
-      <w:pPr>
-        <w:pStyle w:val="berschrift3"/>
-      </w:pPr>
-      <w:r>
-        <w:t>Crawler</w:t>
-      </w:r>
-    </w:p>
-    <w:p>
-      <w:r>
-        <w:t>Es wird ein generalisierter Crawler entwickelt. Von diesem wird jeweils eine spezialisierte Ableitung für jedes anzubindende Social Network abgeleitet. Der spezialisierte Crawler implementiert jeweils die API des Social Network.</w:t>
+      <w:r>
+        <w:t>Create New App</w:t>
+      </w:r>
+    </w:p>
+    <w:p>
+      <w:r>
+        <w:rPr>
+          <w:noProof/>
+        </w:rPr>
+        <w:lastRenderedPageBreak/>
+        <w:drawing>
+          <wp:inline distT="0" distB="0" distL="0" distR="0" wp14:anchorId="3FD71B0A" wp14:editId="293A9806">
+            <wp:extent cx="5384800" cy="3962400"/>
+            <wp:effectExtent l="0" t="0" r="0" b="0"/>
+            <wp:docPr id="28" name="Bild 28" descr="Vortex:Users:chris:Desktop:Bildschirmfoto 2014-04-08 um 14.05.40.png"/>
+            <wp:cNvGraphicFramePr>
+              <a:graphicFrameLocks xmlns:a="http://schemas.openxmlformats.org/drawingml/2006/main" noChangeAspect="1"/>
+            </wp:cNvGraphicFramePr>
+            <a:graphic xmlns:a="http://schemas.openxmlformats.org/drawingml/2006/main">
+              <a:graphicData uri="http://schemas.openxmlformats.org/drawingml/2006/picture">
+                <pic:pic xmlns:pic="http://schemas.openxmlformats.org/drawingml/2006/picture">
+                  <pic:nvPicPr>
+                    <pic:cNvPr id="0" name="Picture 2" descr="Vortex:Users:chris:Desktop:Bildschirmfoto 2014-04-08 um 14.05.40.png"/>
+                    <pic:cNvPicPr>
+                      <a:picLocks noChangeAspect="1" noChangeArrowheads="1"/>
+                    </pic:cNvPicPr>
+                  </pic:nvPicPr>
+                  <pic:blipFill>
+                    <a:blip r:embed="rId22">
+                      <a:extLst>
+                        <a:ext uri="{28A0092B-C50C-407E-A947-70E740481C1C}">
+                          <a14:useLocalDpi xmlns:a14="http://schemas.microsoft.com/office/drawing/2010/main" val="0"/>
+                        </a:ext>
+                      </a:extLst>
+                    </a:blip>
+                    <a:srcRect/>
+                    <a:stretch>
+                      <a:fillRect/>
+                    </a:stretch>
+                  </pic:blipFill>
+                  <pic:spPr bwMode="auto">
+                    <a:xfrm>
+                      <a:off x="0" y="0"/>
+                      <a:ext cx="5384800" cy="3962400"/>
+                    </a:xfrm>
+                    <a:prstGeom prst="rect">
+                      <a:avLst/>
+                    </a:prstGeom>
+                    <a:noFill/>
+                    <a:ln>
+                      <a:noFill/>
+                    </a:ln>
+                  </pic:spPr>
+                </pic:pic>
+              </a:graphicData>
+            </a:graphic>
+          </wp:inline>
+        </w:drawing>
+      </w:r>
+    </w:p>
+    <w:p>
+      <w:r>
+        <w:rPr>
+          <w:noProof/>
+        </w:rPr>
+        <w:drawing>
+          <wp:inline distT="0" distB="0" distL="0" distR="0" wp14:anchorId="0967626C" wp14:editId="0399A5CA">
+            <wp:extent cx="5397500" cy="2933700"/>
+            <wp:effectExtent l="0" t="0" r="12700" b="12700"/>
+            <wp:docPr id="29" name="Bild 29" descr="Vortex:Users:chris:Desktop:Bildschirmfoto 2014-04-08 um 14.06.09.png"/>
+            <wp:cNvGraphicFramePr>
+              <a:graphicFrameLocks xmlns:a="http://schemas.openxmlformats.org/drawingml/2006/main" noChangeAspect="1"/>
+            </wp:cNvGraphicFramePr>
+            <a:graphic xmlns:a="http://schemas.openxmlformats.org/drawingml/2006/main">
+              <a:graphicData uri="http://schemas.openxmlformats.org/drawingml/2006/picture">
+                <pic:pic xmlns:pic="http://schemas.openxmlformats.org/drawingml/2006/picture">
+                  <pic:nvPicPr>
+                    <pic:cNvPr id="0" name="Picture 3" descr="Vortex:Users:chris:Desktop:Bildschirmfoto 2014-04-08 um 14.06.09.png"/>
+                    <pic:cNvPicPr>
+                      <a:picLocks noChangeAspect="1" noChangeArrowheads="1"/>
+                    </pic:cNvPicPr>
+                  </pic:nvPicPr>
+                  <pic:blipFill>
+                    <a:blip r:embed="rId23">
+                      <a:extLst>
+                        <a:ext uri="{28A0092B-C50C-407E-A947-70E740481C1C}">
+                          <a14:useLocalDpi xmlns:a14="http://schemas.microsoft.com/office/drawing/2010/main" val="0"/>
+                        </a:ext>
+                      </a:extLst>
+                    </a:blip>
+                    <a:srcRect/>
+                    <a:stretch>
+                      <a:fillRect/>
+                    </a:stretch>
+                  </pic:blipFill>
+                  <pic:spPr bwMode="auto">
+                    <a:xfrm>
+                      <a:off x="0" y="0"/>
+                      <a:ext cx="5397500" cy="2933700"/>
+                    </a:xfrm>
+                    <a:prstGeom prst="rect">
+                      <a:avLst/>
+                    </a:prstGeom>
+                    <a:noFill/>
+                    <a:ln>
+                      <a:noFill/>
+                    </a:ln>
+                  </pic:spPr>
+                </pic:pic>
+              </a:graphicData>
+            </a:graphic>
+          </wp:inline>
+        </w:drawing>
       </w:r>
     </w:p>
     <w:p/>
     <w:p>
-      <w:pPr>
-        <w:pStyle w:val="berschrift3"/>
-      </w:pPr>
-      <w:bookmarkStart w:id="27" w:name="_Toc256261165"/>
-      <w:r>
-        <w:t>Fragen</w:t>
-      </w:r>
-      <w:bookmarkEnd w:id="27"/>
-    </w:p>
+      <w:r>
+        <w:t>Die Application wurde erstellt.</w:t>
+      </w:r>
+    </w:p>
+    <w:p>
+      <w:r>
+        <w:rPr>
+          <w:noProof/>
+        </w:rPr>
+        <w:lastRenderedPageBreak/>
+        <w:drawing>
+          <wp:inline distT="0" distB="0" distL="0" distR="0" wp14:anchorId="38DF6569" wp14:editId="3DA79432">
+            <wp:extent cx="5384800" cy="4229100"/>
+            <wp:effectExtent l="0" t="0" r="0" b="12700"/>
+            <wp:docPr id="30" name="Bild 30" descr="Vortex:Users:chris:Desktop:Bildschirmfoto 2014-04-08 um 14.06.53.png"/>
+            <wp:cNvGraphicFramePr>
+              <a:graphicFrameLocks xmlns:a="http://schemas.openxmlformats.org/drawingml/2006/main" noChangeAspect="1"/>
+            </wp:cNvGraphicFramePr>
+            <a:graphic xmlns:a="http://schemas.openxmlformats.org/drawingml/2006/main">
+              <a:graphicData uri="http://schemas.openxmlformats.org/drawingml/2006/picture">
+                <pic:pic xmlns:pic="http://schemas.openxmlformats.org/drawingml/2006/picture">
+                  <pic:nvPicPr>
+                    <pic:cNvPr id="0" name="Picture 4" descr="Vortex:Users:chris:Desktop:Bildschirmfoto 2014-04-08 um 14.06.53.png"/>
+                    <pic:cNvPicPr>
+                      <a:picLocks noChangeAspect="1" noChangeArrowheads="1"/>
+                    </pic:cNvPicPr>
+                  </pic:nvPicPr>
+                  <pic:blipFill>
+                    <a:blip r:embed="rId24">
+                      <a:extLst>
+                        <a:ext uri="{28A0092B-C50C-407E-A947-70E740481C1C}">
+                          <a14:useLocalDpi xmlns:a14="http://schemas.microsoft.com/office/drawing/2010/main" val="0"/>
+                        </a:ext>
+                      </a:extLst>
+                    </a:blip>
+                    <a:srcRect/>
+                    <a:stretch>
+                      <a:fillRect/>
+                    </a:stretch>
+                  </pic:blipFill>
+                  <pic:spPr bwMode="auto">
+                    <a:xfrm>
+                      <a:off x="0" y="0"/>
+                      <a:ext cx="5384800" cy="4229100"/>
+                    </a:xfrm>
+                    <a:prstGeom prst="rect">
+                      <a:avLst/>
+                    </a:prstGeom>
+                    <a:noFill/>
+                    <a:ln>
+                      <a:noFill/>
+                    </a:ln>
+                  </pic:spPr>
+                </pic:pic>
+              </a:graphicData>
+            </a:graphic>
+          </wp:inline>
+        </w:drawing>
+      </w:r>
+    </w:p>
+    <w:p/>
+    <w:p>
+      <w:r>
+        <w:t>Generierte Keys kopieren</w:t>
+      </w:r>
+    </w:p>
+    <w:p>
+      <w:r>
+        <w:rPr>
+          <w:noProof/>
+        </w:rPr>
+        <w:drawing>
+          <wp:inline distT="0" distB="0" distL="0" distR="0" wp14:anchorId="6A089F0C" wp14:editId="67555B1C">
+            <wp:extent cx="5384800" cy="3530600"/>
+            <wp:effectExtent l="0" t="0" r="0" b="0"/>
+            <wp:docPr id="31" name="Bild 31" descr="Vortex:Users:chris:Desktop:Bildschirmfoto 2014-04-08 um 14.08.22.png"/>
+            <wp:cNvGraphicFramePr>
+              <a:graphicFrameLocks xmlns:a="http://schemas.openxmlformats.org/drawingml/2006/main" noChangeAspect="1"/>
+            </wp:cNvGraphicFramePr>
+            <a:graphic xmlns:a="http://schemas.openxmlformats.org/drawingml/2006/main">
+              <a:graphicData uri="http://schemas.openxmlformats.org/drawingml/2006/picture">
+                <pic:pic xmlns:pic="http://schemas.openxmlformats.org/drawingml/2006/picture">
+                  <pic:nvPicPr>
+                    <pic:cNvPr id="0" name="Picture 5" descr="Vortex:Users:chris:Desktop:Bildschirmfoto 2014-04-08 um 14.08.22.png"/>
+                    <pic:cNvPicPr>
+                      <a:picLocks noChangeAspect="1" noChangeArrowheads="1"/>
+                    </pic:cNvPicPr>
+                  </pic:nvPicPr>
+                  <pic:blipFill>
+                    <a:blip r:embed="rId25">
+                      <a:extLst>
+                        <a:ext uri="{28A0092B-C50C-407E-A947-70E740481C1C}">
+                          <a14:useLocalDpi xmlns:a14="http://schemas.microsoft.com/office/drawing/2010/main" val="0"/>
+                        </a:ext>
+                      </a:extLst>
+                    </a:blip>
+                    <a:srcRect/>
+                    <a:stretch>
+                      <a:fillRect/>
+                    </a:stretch>
+                  </pic:blipFill>
+                  <pic:spPr bwMode="auto">
+                    <a:xfrm>
+                      <a:off x="0" y="0"/>
+                      <a:ext cx="5384800" cy="3530600"/>
+                    </a:xfrm>
+                    <a:prstGeom prst="rect">
+                      <a:avLst/>
+                    </a:prstGeom>
+                    <a:noFill/>
+                    <a:ln>
+                      <a:noFill/>
+                    </a:ln>
+                  </pic:spPr>
+                </pic:pic>
+              </a:graphicData>
+            </a:graphic>
+          </wp:inline>
+        </w:drawing>
+      </w:r>
+    </w:p>
+    <w:p/>
+    <w:p/>
+    <w:p>
+      <w:r>
+        <w:t xml:space="preserve">Einfügen der API Keys und secret (Consumer Key und Consumer Secret) </w:t>
+      </w:r>
+    </w:p>
+    <w:p>
+      <w:r>
+        <w:rPr>
+          <w:noProof/>
+        </w:rPr>
+        <w:drawing>
+          <wp:inline distT="0" distB="0" distL="0" distR="0" wp14:anchorId="0436F85A" wp14:editId="6D1C4129">
+            <wp:extent cx="5397500" cy="939800"/>
+            <wp:effectExtent l="0" t="0" r="12700" b="0"/>
+            <wp:docPr id="32" name="Bild 32" descr="Vortex:Users:chris:Desktop:Bildschirmfoto 2014-04-08 um 14.09.46.png"/>
+            <wp:cNvGraphicFramePr>
+              <a:graphicFrameLocks xmlns:a="http://schemas.openxmlformats.org/drawingml/2006/main" noChangeAspect="1"/>
+            </wp:cNvGraphicFramePr>
+            <a:graphic xmlns:a="http://schemas.openxmlformats.org/drawingml/2006/main">
+              <a:graphicData uri="http://schemas.openxmlformats.org/drawingml/2006/picture">
+                <pic:pic xmlns:pic="http://schemas.openxmlformats.org/drawingml/2006/picture">
+                  <pic:nvPicPr>
+                    <pic:cNvPr id="0" name="Picture 6" descr="Vortex:Users:chris:Desktop:Bildschirmfoto 2014-04-08 um 14.09.46.png"/>
+                    <pic:cNvPicPr>
+                      <a:picLocks noChangeAspect="1" noChangeArrowheads="1"/>
+                    </pic:cNvPicPr>
+                  </pic:nvPicPr>
+                  <pic:blipFill>
+                    <a:blip r:embed="rId26">
+                      <a:extLst>
+                        <a:ext uri="{28A0092B-C50C-407E-A947-70E740481C1C}">
+                          <a14:useLocalDpi xmlns:a14="http://schemas.microsoft.com/office/drawing/2010/main" val="0"/>
+                        </a:ext>
+                      </a:extLst>
+                    </a:blip>
+                    <a:srcRect/>
+                    <a:stretch>
+                      <a:fillRect/>
+                    </a:stretch>
+                  </pic:blipFill>
+                  <pic:spPr bwMode="auto">
+                    <a:xfrm>
+                      <a:off x="0" y="0"/>
+                      <a:ext cx="5397500" cy="939800"/>
+                    </a:xfrm>
+                    <a:prstGeom prst="rect">
+                      <a:avLst/>
+                    </a:prstGeom>
+                    <a:noFill/>
+                    <a:ln>
+                      <a:noFill/>
+                    </a:ln>
+                  </pic:spPr>
+                </pic:pic>
+              </a:graphicData>
+            </a:graphic>
+          </wp:inline>
+        </w:drawing>
+      </w:r>
+    </w:p>
+    <w:p>
+      <w:r>
+        <w:t>Access Tokens erzeugen</w:t>
+      </w:r>
+      <w:r>
+        <w:t>:</w:t>
+      </w:r>
+    </w:p>
+    <w:p>
+      <w:pPr>
+        <w:rPr>
+          <w:u w:val="single"/>
+        </w:rPr>
+      </w:pPr>
+      <w:r>
+        <w:rPr>
+          <w:noProof/>
+          <w:u w:val="single"/>
+        </w:rPr>
+        <w:drawing>
+          <wp:inline distT="0" distB="0" distL="0" distR="0" wp14:anchorId="30FD9176" wp14:editId="2C712F07">
+            <wp:extent cx="5397500" cy="1574800"/>
+            <wp:effectExtent l="0" t="0" r="12700" b="0"/>
+            <wp:docPr id="33" name="Bild 33" descr="Vortex:Users:chris:Desktop:Bildschirmfoto 2014-04-08 um 14.10.48.png"/>
+            <wp:cNvGraphicFramePr>
+              <a:graphicFrameLocks xmlns:a="http://schemas.openxmlformats.org/drawingml/2006/main" noChangeAspect="1"/>
+            </wp:cNvGraphicFramePr>
+            <a:graphic xmlns:a="http://schemas.openxmlformats.org/drawingml/2006/main">
+              <a:graphicData uri="http://schemas.openxmlformats.org/drawingml/2006/picture">
+                <pic:pic xmlns:pic="http://schemas.openxmlformats.org/drawingml/2006/picture">
+                  <pic:nvPicPr>
+                    <pic:cNvPr id="0" name="Picture 7" descr="Vortex:Users:chris:Desktop:Bildschirmfoto 2014-04-08 um 14.10.48.png"/>
+                    <pic:cNvPicPr>
+                      <a:picLocks noChangeAspect="1" noChangeArrowheads="1"/>
+                    </pic:cNvPicPr>
+                  </pic:nvPicPr>
+                  <pic:blipFill>
+                    <a:blip r:embed="rId27">
+                      <a:extLst>
+                        <a:ext uri="{28A0092B-C50C-407E-A947-70E740481C1C}">
+                          <a14:useLocalDpi xmlns:a14="http://schemas.microsoft.com/office/drawing/2010/main" val="0"/>
+                        </a:ext>
+                      </a:extLst>
+                    </a:blip>
+                    <a:srcRect/>
+                    <a:stretch>
+                      <a:fillRect/>
+                    </a:stretch>
+                  </pic:blipFill>
+                  <pic:spPr bwMode="auto">
+                    <a:xfrm>
+                      <a:off x="0" y="0"/>
+                      <a:ext cx="5397500" cy="1574800"/>
+                    </a:xfrm>
+                    <a:prstGeom prst="rect">
+                      <a:avLst/>
+                    </a:prstGeom>
+                    <a:noFill/>
+                    <a:ln>
+                      <a:noFill/>
+                    </a:ln>
+                  </pic:spPr>
+                </pic:pic>
+              </a:graphicData>
+            </a:graphic>
+          </wp:inline>
+        </w:drawing>
+      </w:r>
+    </w:p>
+    <w:p/>
+    <w:p>
+      <w:r>
+        <w:t>E</w:t>
+      </w:r>
+      <w:r>
+        <w:t>vtl. muss die Webseite ein paar mal refreshed werden, bevor sie angezeigt werden.</w:t>
+      </w:r>
+    </w:p>
+    <w:p/>
+    <w:p>
+      <w:r>
+        <w:rPr>
+          <w:noProof/>
+        </w:rPr>
+        <w:drawing>
+          <wp:inline distT="0" distB="0" distL="0" distR="0" wp14:anchorId="65D1A6DB" wp14:editId="35BEBD39">
+            <wp:extent cx="5397500" cy="1536700"/>
+            <wp:effectExtent l="0" t="0" r="12700" b="12700"/>
+            <wp:docPr id="34" name="Bild 34" descr="Vortex:Users:chris:Desktop:Bildschirmfoto 2014-04-08 um 14.12.04.png"/>
+            <wp:cNvGraphicFramePr>
+              <a:graphicFrameLocks xmlns:a="http://schemas.openxmlformats.org/drawingml/2006/main" noChangeAspect="1"/>
+            </wp:cNvGraphicFramePr>
+            <a:graphic xmlns:a="http://schemas.openxmlformats.org/drawingml/2006/main">
+              <a:graphicData uri="http://schemas.openxmlformats.org/drawingml/2006/picture">
+                <pic:pic xmlns:pic="http://schemas.openxmlformats.org/drawingml/2006/picture">
+                  <pic:nvPicPr>
+                    <pic:cNvPr id="0" name="Picture 8" descr="Vortex:Users:chris:Desktop:Bildschirmfoto 2014-04-08 um 14.12.04.png"/>
+                    <pic:cNvPicPr>
+                      <a:picLocks noChangeAspect="1" noChangeArrowheads="1"/>
+                    </pic:cNvPicPr>
+                  </pic:nvPicPr>
+                  <pic:blipFill>
+                    <a:blip r:embed="rId28">
+                      <a:extLst>
+                        <a:ext uri="{28A0092B-C50C-407E-A947-70E740481C1C}">
+                          <a14:useLocalDpi xmlns:a14="http://schemas.microsoft.com/office/drawing/2010/main" val="0"/>
+                        </a:ext>
+                      </a:extLst>
+                    </a:blip>
+                    <a:srcRect/>
+                    <a:stretch>
+                      <a:fillRect/>
+                    </a:stretch>
+                  </pic:blipFill>
+                  <pic:spPr bwMode="auto">
+                    <a:xfrm>
+                      <a:off x="0" y="0"/>
+                      <a:ext cx="5397500" cy="1536700"/>
+                    </a:xfrm>
+                    <a:prstGeom prst="rect">
+                      <a:avLst/>
+                    </a:prstGeom>
+                    <a:noFill/>
+                    <a:ln>
+                      <a:noFill/>
+                    </a:ln>
+                  </pic:spPr>
+                </pic:pic>
+              </a:graphicData>
+            </a:graphic>
+          </wp:inline>
+        </w:drawing>
+      </w:r>
+    </w:p>
+    <w:p/>
+    <w:p>
+      <w:r>
+        <w:t xml:space="preserve">Access Token und Secret </w:t>
+      </w:r>
+      <w:r>
+        <w:t>kopieren und ebenfalls in die OAuth-Methode des Programms einfügen:</w:t>
+      </w:r>
+    </w:p>
+    <w:p/>
     <w:p>
       <w:pPr>
         <w:tabs>
@@ -4808,15 +5191,114 @@
           <w:color w:val="C0504D" w:themeColor="accent2"/>
         </w:rPr>
       </w:pPr>
-      <w:bookmarkStart w:id="28" w:name="_GoBack"/>
+    </w:p>
+    <w:p>
+      <w:pPr>
+        <w:pStyle w:val="berschrift2"/>
+      </w:pPr>
+      <w:bookmarkStart w:id="27" w:name="_Toc256261164"/>
+      <w:r>
+        <w:t>Input Stream Verarbeitung</w:t>
+      </w:r>
+      <w:bookmarkEnd w:id="27"/>
+      <w:r>
+        <w:t xml:space="preserve"> Java</w:t>
+      </w:r>
+    </w:p>
+    <w:p>
+      <w:r>
+        <w:t>Die Input-Stream Verarbeitung wird als Java-EE Anwendung im SocialNetworkConnector ausgeführt.</w:t>
+      </w:r>
+    </w:p>
+    <w:p/>
+    <w:p>
+      <w:pPr>
+        <w:pStyle w:val="berschrift3"/>
+      </w:pPr>
+      <w:r>
+        <w:t>Social Network Integration</w:t>
+      </w:r>
+    </w:p>
+    <w:p>
+      <w:r>
+        <w:t>Twitter API nutzen</w:t>
+      </w:r>
+    </w:p>
+    <w:p>
+      <w:r>
+        <w:t>Twitter-Crawler mit Input-Filter entwickeln</w:t>
+      </w:r>
+    </w:p>
+    <w:p>
+      <w:r>
+        <w:t>Jobgesteuerte Ausführung Crawler aufsetzen</w:t>
+      </w:r>
+    </w:p>
+    <w:p/>
+    <w:p>
+      <w:pPr>
+        <w:pStyle w:val="berschrift3"/>
+      </w:pPr>
+      <w:r>
+        <w:lastRenderedPageBreak/>
+        <w:t>Crawler</w:t>
+      </w:r>
+    </w:p>
+    <w:p>
+      <w:r>
+        <w:t>Es wird ein generalisierter Crawler entwickelt. Von diesem wird jeweils eine spezialisierte Ableitung für jedes anzubindende Social Network abgeleitet. Der spezialisierte Crawler implementiert jeweils die API des Social Network.</w:t>
+      </w:r>
+    </w:p>
+    <w:p/>
+    <w:p>
+      <w:pPr>
+        <w:pStyle w:val="berschrift3"/>
+      </w:pPr>
+      <w:bookmarkStart w:id="28" w:name="_Toc256261165"/>
+      <w:r>
+        <w:t>Fragen</w:t>
+      </w:r>
       <w:bookmarkEnd w:id="28"/>
-      <w:r>
+    </w:p>
+    <w:p>
+      <w:pPr>
+        <w:tabs>
+          <w:tab w:val="left" w:pos="851"/>
+        </w:tabs>
         <w:rPr>
           <w:b/>
           <w:color w:val="C0504D" w:themeColor="accent2"/>
         </w:rPr>
+      </w:pPr>
+      <w:r>
+        <w:rPr>
+          <w:b/>
+          <w:color w:val="C0504D" w:themeColor="accent2"/>
+        </w:rPr>
         <w:t>Welche Klassen/Methoden/Softwarekomponenten?</w:t>
       </w:r>
+    </w:p>
+    <w:p>
+      <w:pPr>
+        <w:tabs>
+          <w:tab w:val="left" w:pos="851"/>
+        </w:tabs>
+        <w:rPr>
+          <w:b/>
+          <w:color w:val="C0504D" w:themeColor="accent2"/>
+        </w:rPr>
+      </w:pPr>
+    </w:p>
+    <w:p>
+      <w:pPr>
+        <w:tabs>
+          <w:tab w:val="left" w:pos="851"/>
+        </w:tabs>
+        <w:rPr>
+          <w:b/>
+          <w:color w:val="C0504D" w:themeColor="accent2"/>
+        </w:rPr>
+      </w:pPr>
     </w:p>
     <w:p>
       <w:pPr>
@@ -5065,7 +5547,7 @@
                     </pic:cNvPicPr>
                   </pic:nvPicPr>
                   <pic:blipFill>
-                    <a:blip r:embed="rId21">
+                    <a:blip r:embed="rId29">
                       <a:extLst>
                         <a:ext uri="{28A0092B-C50C-407E-A947-70E740481C1C}">
                           <a14:useLocalDpi xmlns:a14="http://schemas.microsoft.com/office/drawing/2010/main" val="0"/>
@@ -5105,27 +5587,14 @@
       <w:r>
         <w:t xml:space="preserve">Abbildung </w:t>
       </w:r>
-      <w:r>
-        <w:fldChar w:fldCharType="begin"/>
-      </w:r>
-      <w:r>
-        <w:instrText xml:space="preserve"> SEQ Abbildung \* ARABIC </w:instrText>
-      </w:r>
-      <w:r>
-        <w:fldChar w:fldCharType="separate"/>
-      </w:r>
-      <w:r>
-        <w:rPr>
-          <w:noProof/>
-        </w:rPr>
-        <w:t>8</w:t>
-      </w:r>
-      <w:r>
-        <w:rPr>
-          <w:noProof/>
-        </w:rPr>
-        <w:fldChar w:fldCharType="end"/>
-      </w:r>
+      <w:fldSimple w:instr=" SEQ Abbildung \* ARABIC ">
+        <w:r>
+          <w:rPr>
+            <w:noProof/>
+          </w:rPr>
+          <w:t>8</w:t>
+        </w:r>
+      </w:fldSimple>
       <w:r>
         <w:t xml:space="preserve"> – Text Analysis und Analytics</w:t>
       </w:r>
@@ -5134,6 +5603,7 @@
     <w:p/>
     <w:p>
       <w:r>
+        <w:lastRenderedPageBreak/>
         <w:t>Um diese Fragen (Was und Wie ist es?) zu beantworten, muss die Struktur eines Textes vom System erfasst werden. Die Text-Analys</w:t>
       </w:r>
       <w:r>
@@ -5423,7 +5893,6 @@
       </w:pPr>
       <w:bookmarkStart w:id="33" w:name="_Toc256261170"/>
       <w:r>
-        <w:lastRenderedPageBreak/>
         <w:t>Analytics (Filterkonzept)</w:t>
       </w:r>
       <w:bookmarkEnd w:id="33"/>
@@ -5618,6 +6087,7 @@
         <w:spacing w:line="240" w:lineRule="auto"/>
       </w:pPr>
       <w:r>
+        <w:lastRenderedPageBreak/>
         <w:br w:type="page"/>
       </w:r>
     </w:p>
@@ -5683,7 +6153,7 @@
                     </pic:cNvPicPr>
                   </pic:nvPicPr>
                   <pic:blipFill>
-                    <a:blip r:embed="rId22">
+                    <a:blip r:embed="rId30">
                       <a:extLst>
                         <a:ext uri="{28A0092B-C50C-407E-A947-70E740481C1C}">
                           <a14:useLocalDpi xmlns:a14="http://schemas.microsoft.com/office/drawing/2010/main" val="0"/>
@@ -5723,30 +6193,14 @@
       <w:r>
         <w:t xml:space="preserve">Abbildung </w:t>
       </w:r>
-      <w:r>
-        <w:fldChar w:fldCharType="begin"/>
-      </w:r>
-      <w:r>
-        <w:instrText xml:space="preserve"> SEQ Abbildung \* ARAB</w:instrText>
-      </w:r>
-      <w:r>
-        <w:instrText xml:space="preserve">IC </w:instrText>
-      </w:r>
-      <w:r>
-        <w:fldChar w:fldCharType="separate"/>
-      </w:r>
-      <w:r>
-        <w:rPr>
-          <w:noProof/>
-        </w:rPr>
-        <w:t>9</w:t>
-      </w:r>
-      <w:r>
-        <w:rPr>
-          <w:noProof/>
-        </w:rPr>
-        <w:fldChar w:fldCharType="end"/>
-      </w:r>
+      <w:fldSimple w:instr=" SEQ Abbildung \* ARABIC ">
+        <w:r>
+          <w:rPr>
+            <w:noProof/>
+          </w:rPr>
+          <w:t>9</w:t>
+        </w:r>
+      </w:fldSimple>
       <w:r>
         <w:t xml:space="preserve"> – Systemarchitektur </w:t>
       </w:r>
@@ -5785,7 +6239,7 @@
                     </pic:cNvPicPr>
                   </pic:nvPicPr>
                   <pic:blipFill>
-                    <a:blip r:embed="rId23">
+                    <a:blip r:embed="rId31">
                       <a:extLst>
                         <a:ext uri="{28A0092B-C50C-407E-A947-70E740481C1C}">
                           <a14:useLocalDpi xmlns:a14="http://schemas.microsoft.com/office/drawing/2010/main" val="0"/>
@@ -5825,27 +6279,14 @@
       <w:r>
         <w:t xml:space="preserve">Abbildung </w:t>
       </w:r>
-      <w:r>
-        <w:fldChar w:fldCharType="begin"/>
-      </w:r>
-      <w:r>
-        <w:instrText xml:space="preserve"> SEQ Abbildung \* ARABIC </w:instrText>
-      </w:r>
-      <w:r>
-        <w:fldChar w:fldCharType="separate"/>
-      </w:r>
-      <w:r>
-        <w:rPr>
-          <w:noProof/>
-        </w:rPr>
-        <w:t>10</w:t>
-      </w:r>
-      <w:r>
-        <w:rPr>
-          <w:noProof/>
-        </w:rPr>
-        <w:fldChar w:fldCharType="end"/>
-      </w:r>
+      <w:fldSimple w:instr=" SEQ Abbildung \* ARABIC ">
+        <w:r>
+          <w:rPr>
+            <w:noProof/>
+          </w:rPr>
+          <w:t>10</w:t>
+        </w:r>
+      </w:fldSimple>
       <w:r>
         <w:t xml:space="preserve"> – SAP HANA Elemente</w:t>
       </w:r>
@@ -5963,7 +6404,7 @@
                     <pic:cNvPicPr/>
                   </pic:nvPicPr>
                   <pic:blipFill>
-                    <a:blip r:embed="rId24">
+                    <a:blip r:embed="rId32">
                       <a:extLst>
                         <a:ext uri="{28A0092B-C50C-407E-A947-70E740481C1C}">
                           <a14:useLocalDpi xmlns:a14="http://schemas.microsoft.com/office/drawing/2010/main" val="0"/>
@@ -5998,27 +6439,14 @@
       <w:r>
         <w:t xml:space="preserve">Abbildung </w:t>
       </w:r>
-      <w:r>
-        <w:fldChar w:fldCharType="begin"/>
-      </w:r>
-      <w:r>
-        <w:instrText xml:space="preserve"> SEQ Abbildung \* ARABIC </w:instrText>
-      </w:r>
-      <w:r>
-        <w:fldChar w:fldCharType="separate"/>
-      </w:r>
-      <w:r>
-        <w:rPr>
-          <w:noProof/>
-        </w:rPr>
-        <w:t>11</w:t>
-      </w:r>
-      <w:r>
-        <w:rPr>
-          <w:noProof/>
-        </w:rPr>
-        <w:fldChar w:fldCharType="end"/>
-      </w:r>
+      <w:fldSimple w:instr=" SEQ Abbildung \* ARABIC ">
+        <w:r>
+          <w:rPr>
+            <w:noProof/>
+          </w:rPr>
+          <w:t>11</w:t>
+        </w:r>
+      </w:fldSimple>
       <w:r>
         <w:t xml:space="preserve"> – Graphendarstellung von Text</w:t>
       </w:r>
@@ -6062,7 +6490,7 @@
                     <pic:cNvPicPr/>
                   </pic:nvPicPr>
                   <pic:blipFill>
-                    <a:blip r:embed="rId25">
+                    <a:blip r:embed="rId33">
                       <a:extLst>
                         <a:ext uri="{28A0092B-C50C-407E-A947-70E740481C1C}">
                           <a14:useLocalDpi xmlns:a14="http://schemas.microsoft.com/office/drawing/2010/main" val="0"/>
@@ -6097,27 +6525,14 @@
       <w:r>
         <w:t xml:space="preserve">Abbildung </w:t>
       </w:r>
-      <w:r>
-        <w:fldChar w:fldCharType="begin"/>
-      </w:r>
-      <w:r>
-        <w:instrText xml:space="preserve"> SEQ Abbildung \* ARABIC </w:instrText>
-      </w:r>
-      <w:r>
-        <w:fldChar w:fldCharType="separate"/>
-      </w:r>
-      <w:r>
-        <w:rPr>
-          <w:noProof/>
-        </w:rPr>
-        <w:t>12</w:t>
-      </w:r>
-      <w:r>
-        <w:rPr>
-          <w:noProof/>
-        </w:rPr>
-        <w:fldChar w:fldCharType="end"/>
-      </w:r>
+      <w:fldSimple w:instr=" SEQ Abbildung \* ARABIC ">
+        <w:r>
+          <w:rPr>
+            <w:noProof/>
+          </w:rPr>
+          <w:t>12</w:t>
+        </w:r>
+      </w:fldSimple>
       <w:r>
         <w:t xml:space="preserve"> – Architektur Graphen-Engine in HANA</w:t>
       </w:r>
@@ -6204,7 +6619,7 @@
           <w:lang w:val="en-US"/>
         </w:rPr>
       </w:pPr>
-      <w:hyperlink r:id="rId26" w:history="1">
+      <w:hyperlink r:id="rId34" w:history="1">
         <w:r>
           <w:rPr>
             <w:rStyle w:val="Link"/>
@@ -6242,7 +6657,7 @@
           <w:lang w:val="en-US"/>
         </w:rPr>
       </w:pPr>
-      <w:hyperlink r:id="rId27" w:history="1">
+      <w:hyperlink r:id="rId35" w:history="1">
         <w:r>
           <w:rPr>
             <w:rStyle w:val="Link"/>
@@ -6283,7 +6698,7 @@
           <w:lang w:val="en-US"/>
         </w:rPr>
       </w:pPr>
-      <w:hyperlink r:id="rId28" w:history="1">
+      <w:hyperlink r:id="rId36" w:history="1">
         <w:r>
           <w:rPr>
             <w:rStyle w:val="Link"/>
@@ -6324,7 +6739,7 @@
           <w:lang w:val="en-US"/>
         </w:rPr>
       </w:pPr>
-      <w:hyperlink r:id="rId29" w:history="1">
+      <w:hyperlink r:id="rId37" w:history="1">
         <w:r>
           <w:rPr>
             <w:rStyle w:val="Link"/>
@@ -6341,7 +6756,7 @@
           <w:lang w:val="en-US"/>
         </w:rPr>
       </w:pPr>
-      <w:hyperlink r:id="rId30" w:history="1">
+      <w:hyperlink r:id="rId38" w:history="1">
         <w:r>
           <w:rPr>
             <w:rStyle w:val="Link"/>
@@ -6382,7 +6797,7 @@
           <w:lang w:val="en-US"/>
         </w:rPr>
       </w:pPr>
-      <w:hyperlink r:id="rId31" w:history="1">
+      <w:hyperlink r:id="rId39" w:history="1">
         <w:r>
           <w:rPr>
             <w:rStyle w:val="Link"/>
@@ -6423,7 +6838,7 @@
           <w:lang w:val="en-US"/>
         </w:rPr>
       </w:pPr>
-      <w:hyperlink r:id="rId32" w:history="1">
+      <w:hyperlink r:id="rId40" w:history="1">
         <w:r>
           <w:rPr>
             <w:rStyle w:val="Link"/>
@@ -6464,7 +6879,7 @@
           <w:lang w:val="en-US"/>
         </w:rPr>
       </w:pPr>
-      <w:hyperlink r:id="rId33" w:history="1">
+      <w:hyperlink r:id="rId41" w:history="1">
         <w:r>
           <w:rPr>
             <w:rStyle w:val="Link"/>
@@ -6505,7 +6920,7 @@
           <w:lang w:val="en-US"/>
         </w:rPr>
       </w:pPr>
-      <w:hyperlink r:id="rId34" w:history="1">
+      <w:hyperlink r:id="rId42" w:history="1">
         <w:r>
           <w:rPr>
             <w:rStyle w:val="Link"/>
@@ -6546,7 +6961,7 @@
           <w:lang w:val="en-US"/>
         </w:rPr>
       </w:pPr>
-      <w:hyperlink r:id="rId35" w:history="1">
+      <w:hyperlink r:id="rId43" w:history="1">
         <w:r>
           <w:rPr>
             <w:rStyle w:val="Link"/>
@@ -6587,7 +7002,7 @@
           <w:lang w:val="en-US"/>
         </w:rPr>
       </w:pPr>
-      <w:hyperlink r:id="rId36" w:history="1">
+      <w:hyperlink r:id="rId44" w:history="1">
         <w:r>
           <w:rPr>
             <w:rStyle w:val="Link"/>
@@ -7439,7 +7854,6 @@
               <w:id w:val="613714628"/>
               <w:picture/>
             </w:sdtPr>
-            <w:sdtEndPr/>
             <w:sdtContent>
               <w:p>
                 <w:pPr>
@@ -7469,7 +7883,7 @@
                               </pic:cNvPicPr>
                             </pic:nvPicPr>
                             <pic:blipFill>
-                              <a:blip r:embed="rId37">
+                              <a:blip r:embed="rId45">
                                 <a:extLst>
                                   <a:ext uri="{28A0092B-C50C-407E-A947-70E740481C1C}">
                                     <a14:useLocalDpi xmlns:a14="http://schemas.microsoft.com/office/drawing/2010/main" val="0"/>
@@ -7642,7 +8056,6 @@
               <w:showingPlcHdr/>
               <w:picture/>
             </w:sdtPr>
-            <w:sdtEndPr/>
             <w:sdtContent>
               <w:p>
                 <w:pPr>
@@ -7874,7 +8287,6 @@
               <w:showingPlcHdr/>
               <w:picture/>
             </w:sdtPr>
-            <w:sdtEndPr/>
             <w:sdtContent>
               <w:p>
                 <w:pPr>
@@ -8075,7 +8487,7 @@
     <w:p/>
     <w:p/>
     <w:sectPr>
-      <w:footerReference w:type="first" r:id="rId38"/>
+      <w:footerReference w:type="first" r:id="rId46"/>
       <w:pgSz w:w="11906" w:h="16838" w:code="9"/>
       <w:pgMar w:top="1662" w:right="1985" w:bottom="1701" w:left="1418" w:header="709" w:footer="397" w:gutter="0"/>
       <w:pgNumType w:start="2"/>
@@ -8146,7 +8558,6 @@
         </w:rPr>
         <w:id w:val="9603455"/>
       </w:sdtPr>
-      <w:sdtEndPr/>
       <w:sdtContent>
         <w:r>
           <w:rPr>
@@ -8211,7 +8622,6 @@
           <w:docPartUnique/>
         </w:docPartObj>
       </w:sdtPr>
-      <w:sdtEndPr/>
       <w:sdtContent>
         <w:r>
           <w:t xml:space="preserve">Seite </w:t>
@@ -8229,7 +8639,7 @@
           <w:rPr>
             <w:noProof/>
           </w:rPr>
-          <w:t>14</w:t>
+          <w:t>12</w:t>
         </w:r>
         <w:r>
           <w:rPr>
@@ -8240,27 +8650,14 @@
         <w:r>
           <w:t xml:space="preserve"> von </w:t>
         </w:r>
-        <w:r>
-          <w:fldChar w:fldCharType="begin"/>
-        </w:r>
-        <w:r>
-          <w:instrText xml:space="preserve"> NUMPAGES  </w:instrText>
-        </w:r>
-        <w:r>
-          <w:fldChar w:fldCharType="separate"/>
-        </w:r>
-        <w:r>
-          <w:rPr>
-            <w:noProof/>
-          </w:rPr>
-          <w:t>21</w:t>
-        </w:r>
-        <w:r>
-          <w:rPr>
-            <w:noProof/>
-          </w:rPr>
-          <w:fldChar w:fldCharType="end"/>
-        </w:r>
+        <w:fldSimple w:instr=" NUMPAGES  ">
+          <w:r>
+            <w:rPr>
+              <w:noProof/>
+            </w:rPr>
+            <w:t>25</w:t>
+          </w:r>
+        </w:fldSimple>
       </w:sdtContent>
     </w:sdt>
   </w:p>
@@ -8362,13 +8759,13 @@
             </wp:anchor>
           </w:drawing>
         </mc:Choice>
-        <mc:Fallback xmlns:w15="http://schemas.microsoft.com/office/word/2012/wordml">
+        <mc:Fallback>
           <w:pict>
-            <v:shapetype w14:anchorId="758BAFCC" id="_x0000_t202" coordsize="21600,21600" o:spt="202" path="m,l,21600r21600,l21600,xe">
+            <v:shapetype id="_x0000_t202" coordsize="21600,21600" o:spt="202" path="m0,0l0,21600,21600,21600,21600,0xe">
               <v:stroke joinstyle="miter"/>
               <v:path gradientshapeok="t" o:connecttype="rect"/>
             </v:shapetype>
-            <v:shape id="Text Box 6" o:spid="_x0000_s1026" type="#_x0000_t202" style="position:absolute;margin-left:200.95pt;margin-top:-253.45pt;width:19.8pt;height:22.15pt;z-index:251658752;visibility:visible;mso-wrap-style:square;mso-width-percent:0;mso-height-percent:200;mso-wrap-distance-left:9pt;mso-wrap-distance-top:0;mso-wrap-distance-right:9pt;mso-wrap-distance-bottom:0;mso-position-horizontal:absolute;mso-position-horizontal-relative:text;mso-position-vertical:absolute;mso-position-vertical-relative:text;mso-width-percent:0;mso-height-percent:200;mso-width-relative:margin;mso-height-relative:margin;v-text-anchor:top" o:gfxdata="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" filled="f" stroked="f">
+            <v:shape id="Text Box 6" o:spid="_x0000_s1026" type="#_x0000_t202" style="position:absolute;margin-left:200.95pt;margin-top:-253.4pt;width:19.8pt;height:22.15pt;z-index:251658752;visibility:visible;mso-wrap-style:square;mso-width-percent:0;mso-height-percent:200;mso-wrap-distance-left:9pt;mso-wrap-distance-top:0;mso-wrap-distance-right:9pt;mso-wrap-distance-bottom:0;mso-position-horizontal:absolute;mso-position-horizontal-relative:text;mso-position-vertical:absolute;mso-position-vertical-relative:text;mso-width-percent:0;mso-height-percent:200;mso-width-relative:margin;mso-height-relative:margin;v-text-anchor:top" o:gfxdata="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" filled="f" stroked="f">
               <v:textbox style="mso-fit-shape-to-text:t">
                 <w:txbxContent>
                   <w:p>
@@ -8467,9 +8864,9 @@
             </wp:anchor>
           </w:drawing>
         </mc:Choice>
-        <mc:Fallback xmlns:w15="http://schemas.microsoft.com/office/word/2012/wordml">
+        <mc:Fallback>
           <w:pict>
-            <v:shape w14:anchorId="6A9B40B6" id="Text Box 4" o:spid="_x0000_s1027" type="#_x0000_t202" style="position:absolute;margin-left:385.2pt;margin-top:-254.95pt;width:19.8pt;height:22.15pt;z-index:251657728;visibility:visible;mso-wrap-style:square;mso-width-percent:0;mso-height-percent:200;mso-wrap-distance-left:9pt;mso-wrap-distance-top:0;mso-wrap-distance-right:9pt;mso-wrap-distance-bottom:0;mso-position-horizontal:absolute;mso-position-horizontal-relative:text;mso-position-vertical:absolute;mso-position-vertical-relative:text;mso-width-percent:0;mso-height-percent:200;mso-width-relative:margin;mso-height-relative:margin;v-text-anchor:top" o:gfxdata="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" filled="f" stroked="f">
+            <v:shape id="Text Box 4" o:spid="_x0000_s1027" type="#_x0000_t202" style="position:absolute;margin-left:385.2pt;margin-top:-254.9pt;width:19.8pt;height:22.15pt;z-index:251657728;visibility:visible;mso-wrap-style:square;mso-width-percent:0;mso-height-percent:200;mso-wrap-distance-left:9pt;mso-wrap-distance-top:0;mso-wrap-distance-right:9pt;mso-wrap-distance-bottom:0;mso-position-horizontal:absolute;mso-position-horizontal-relative:text;mso-position-vertical:absolute;mso-position-vertical-relative:text;mso-width-percent:0;mso-height-percent:200;mso-width-relative:margin;mso-height-relative:margin;v-text-anchor:top" o:gfxdata="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" filled="f" stroked="f">
               <v:textbox style="mso-fit-shape-to-text:t">
                 <w:txbxContent>
                   <w:p>
@@ -8546,7 +8943,6 @@
         <w:docPartUnique/>
       </w:docPartObj>
     </w:sdtPr>
-    <w:sdtEndPr/>
     <w:sdtContent>
       <w:p>
         <w:pPr>

</xml_diff>